<commit_message>
Updated Assignment 2: Added Objectives
</commit_message>
<xml_diff>
--- a/res/data/Assignment 2 - Life Cycle Assessment for Biomethane Production from Municipal Solid Waste (MSW) in Sri Lanka. .docx
+++ b/res/data/Assignment 2 - Life Cycle Assessment for Biomethane Production from Municipal Solid Waste (MSW) in Sri Lanka. .docx
@@ -494,23 +494,7 @@
           <w:sz w:val="24"/>
           <w:szCs w:val="24"/>
         </w:rPr>
-        <w:t>The s</w:t>
-      </w:r>
-      <w:r>
-        <w:rPr>
-          <w:rFonts w:ascii="Times New Roman" w:hAnsi="Times New Roman" w:cs="Times New Roman"/>
-          <w:sz w:val="24"/>
-          <w:szCs w:val="24"/>
-        </w:rPr>
-        <w:t>hort term bio degradable wastes of MSW consists of</w:t>
-      </w:r>
-      <w:r>
-        <w:rPr>
-          <w:rFonts w:ascii="Times New Roman" w:hAnsi="Times New Roman" w:cs="Times New Roman"/>
-          <w:sz w:val="24"/>
-          <w:szCs w:val="24"/>
-        </w:rPr>
-        <w:t xml:space="preserve"> 50% - 60% of total waste generation in Sri Lanka and it leads </w:t>
+        <w:t xml:space="preserve">The short term bio degradable wastes of MSW consists of 50% - 60% of total waste generation in Sri Lanka and it leads </w:t>
       </w:r>
       <w:r>
         <w:rPr>
@@ -526,7 +510,39 @@
           <w:sz w:val="24"/>
           <w:szCs w:val="24"/>
         </w:rPr>
-        <w:t>socio-economic and environmental</w:t>
+        <w:t xml:space="preserve">socio-economic and environmental </w:t>
+      </w:r>
+      <w:r>
+        <w:rPr>
+          <w:rFonts w:ascii="Times New Roman" w:hAnsi="Times New Roman" w:cs="Times New Roman"/>
+          <w:sz w:val="24"/>
+          <w:szCs w:val="24"/>
+        </w:rPr>
+        <w:t>issues</w:t>
+      </w:r>
+      <w:r>
+        <w:rPr>
+          <w:rFonts w:ascii="Times New Roman" w:hAnsi="Times New Roman" w:cs="Times New Roman"/>
+          <w:sz w:val="24"/>
+          <w:szCs w:val="24"/>
+        </w:rPr>
+        <w:t xml:space="preserve"> in management of </w:t>
+      </w:r>
+      <w:r>
+        <w:rPr>
+          <w:rFonts w:ascii="Times New Roman" w:hAnsi="Times New Roman" w:cs="Times New Roman"/>
+          <w:sz w:val="24"/>
+          <w:szCs w:val="24"/>
+        </w:rPr>
+        <w:t xml:space="preserve">short term bio degradable wastes </w:t>
+      </w:r>
+      <w:r>
+        <w:rPr>
+          <w:rFonts w:ascii="Times New Roman" w:hAnsi="Times New Roman" w:cs="Times New Roman"/>
+          <w:sz w:val="24"/>
+          <w:szCs w:val="24"/>
+        </w:rPr>
+        <w:t>in different urban areas.</w:t>
       </w:r>
       <w:r>
         <w:rPr>
@@ -536,29 +552,57 @@
         </w:rPr>
         <w:t xml:space="preserve"> </w:t>
       </w:r>
-      <w:r>
-        <w:rPr>
-          <w:rFonts w:ascii="Times New Roman" w:hAnsi="Times New Roman" w:cs="Times New Roman"/>
-          <w:sz w:val="24"/>
-          <w:szCs w:val="24"/>
-        </w:rPr>
-        <w:t>issues</w:t>
-      </w:r>
-      <w:r>
-        <w:rPr>
-          <w:rFonts w:ascii="Times New Roman" w:hAnsi="Times New Roman" w:cs="Times New Roman"/>
-          <w:sz w:val="24"/>
-          <w:szCs w:val="24"/>
-        </w:rPr>
-        <w:t xml:space="preserve"> in management of </w:t>
-      </w:r>
-      <w:r>
-        <w:rPr>
-          <w:rFonts w:ascii="Times New Roman" w:hAnsi="Times New Roman" w:cs="Times New Roman"/>
-          <w:sz w:val="24"/>
-          <w:szCs w:val="24"/>
-        </w:rPr>
-        <w:t>short term bio degradable wastes</w:t>
+    </w:p>
+    <w:p>
+      <w:pPr>
+        <w:spacing w:after="0" w:line="360" w:lineRule="auto"/>
+        <w:ind w:left="360" w:firstLine="360"/>
+        <w:jc w:val="both"/>
+        <w:rPr>
+          <w:rFonts w:ascii="Times New Roman" w:hAnsi="Times New Roman" w:cs="Times New Roman"/>
+          <w:sz w:val="24"/>
+          <w:szCs w:val="24"/>
+        </w:rPr>
+      </w:pPr>
+      <w:r>
+        <w:rPr>
+          <w:rFonts w:ascii="Times New Roman" w:hAnsi="Times New Roman" w:cs="Times New Roman"/>
+          <w:sz w:val="24"/>
+          <w:szCs w:val="24"/>
+        </w:rPr>
+        <w:t>In current scenario, the short term biodegradable waste is managed through composting, landfill</w:t>
+      </w:r>
+      <w:r>
+        <w:rPr>
+          <w:rFonts w:ascii="Times New Roman" w:hAnsi="Times New Roman" w:cs="Times New Roman"/>
+          <w:sz w:val="24"/>
+          <w:szCs w:val="24"/>
+        </w:rPr>
+        <w:t>ing</w:t>
+      </w:r>
+      <w:r>
+        <w:rPr>
+          <w:rFonts w:ascii="Times New Roman" w:hAnsi="Times New Roman" w:cs="Times New Roman"/>
+          <w:sz w:val="24"/>
+          <w:szCs w:val="24"/>
+        </w:rPr>
+        <w:t xml:space="preserve"> and waste to energy via incineration while in a very few local authorities waste to energy via anaerobic digestion is carried out. </w:t>
+      </w:r>
+      <w:r>
+        <w:rPr>
+          <w:rFonts w:ascii="Times New Roman" w:hAnsi="Times New Roman" w:cs="Times New Roman"/>
+          <w:sz w:val="24"/>
+          <w:szCs w:val="24"/>
+        </w:rPr>
+        <w:t>The composition of MSW varies due to</w:t>
+      </w:r>
+      <w:r>
+        <w:rPr>
+          <w:rFonts w:ascii="Times New Roman" w:hAnsi="Times New Roman" w:cs="Times New Roman"/>
+          <w:sz w:val="24"/>
+          <w:szCs w:val="24"/>
+        </w:rPr>
+        <w:t xml:space="preserve"> the</w:t>
       </w:r>
       <w:r>
         <w:rPr>
@@ -574,7 +618,63 @@
           <w:sz w:val="24"/>
           <w:szCs w:val="24"/>
         </w:rPr>
-        <w:t>in different urban areas.</w:t>
+        <w:t xml:space="preserve">different </w:t>
+      </w:r>
+      <w:r>
+        <w:rPr>
+          <w:rFonts w:ascii="Times New Roman" w:hAnsi="Times New Roman" w:cs="Times New Roman"/>
+          <w:sz w:val="24"/>
+          <w:szCs w:val="24"/>
+        </w:rPr>
+        <w:t>socio-economic</w:t>
+      </w:r>
+      <w:r>
+        <w:rPr>
+          <w:rFonts w:ascii="Times New Roman" w:hAnsi="Times New Roman" w:cs="Times New Roman"/>
+          <w:sz w:val="24"/>
+          <w:szCs w:val="24"/>
+        </w:rPr>
+        <w:t xml:space="preserve"> and environmental</w:t>
+      </w:r>
+      <w:r>
+        <w:rPr>
+          <w:rFonts w:ascii="Times New Roman" w:hAnsi="Times New Roman" w:cs="Times New Roman"/>
+          <w:sz w:val="24"/>
+          <w:szCs w:val="24"/>
+        </w:rPr>
+        <w:t xml:space="preserve"> aspects of </w:t>
+      </w:r>
+      <w:r>
+        <w:rPr>
+          <w:rFonts w:ascii="Times New Roman" w:hAnsi="Times New Roman" w:cs="Times New Roman"/>
+          <w:sz w:val="24"/>
+          <w:szCs w:val="24"/>
+        </w:rPr>
+        <w:t xml:space="preserve">people living in </w:t>
+      </w:r>
+      <w:r>
+        <w:rPr>
+          <w:rFonts w:ascii="Times New Roman" w:hAnsi="Times New Roman" w:cs="Times New Roman"/>
+          <w:sz w:val="24"/>
+          <w:szCs w:val="24"/>
+        </w:rPr>
+        <w:t xml:space="preserve">different </w:t>
+      </w:r>
+      <w:r>
+        <w:rPr>
+          <w:rFonts w:ascii="Times New Roman" w:hAnsi="Times New Roman" w:cs="Times New Roman"/>
+          <w:sz w:val="24"/>
+          <w:szCs w:val="24"/>
+        </w:rPr>
+        <w:t>lo</w:t>
+      </w:r>
+      <w:r>
+        <w:rPr>
+          <w:rFonts w:ascii="Times New Roman" w:hAnsi="Times New Roman" w:cs="Times New Roman"/>
+          <w:sz w:val="24"/>
+          <w:szCs w:val="24"/>
+        </w:rPr>
+        <w:t>cal authorities</w:t>
       </w:r>
       <w:r>
         <w:rPr>
@@ -584,6 +684,126 @@
         </w:rPr>
         <w:t xml:space="preserve"> </w:t>
       </w:r>
+      <w:r>
+        <w:rPr>
+          <w:rFonts w:ascii="Times New Roman" w:hAnsi="Times New Roman" w:cs="Times New Roman"/>
+          <w:sz w:val="24"/>
+          <w:szCs w:val="24"/>
+        </w:rPr>
+        <w:t xml:space="preserve">such as municipal councils, urban councils and pradeshiyasabhas in Sri Lanka. </w:t>
+      </w:r>
+      <w:r>
+        <w:rPr>
+          <w:rFonts w:ascii="Times New Roman" w:hAnsi="Times New Roman" w:cs="Times New Roman"/>
+          <w:sz w:val="24"/>
+          <w:szCs w:val="24"/>
+        </w:rPr>
+        <w:t>Therefore,</w:t>
+      </w:r>
+      <w:r>
+        <w:rPr>
+          <w:rFonts w:ascii="Times New Roman" w:hAnsi="Times New Roman" w:cs="Times New Roman"/>
+          <w:sz w:val="24"/>
+          <w:szCs w:val="24"/>
+        </w:rPr>
+        <w:t xml:space="preserve"> a generalized life</w:t>
+      </w:r>
+      <w:r>
+        <w:rPr>
+          <w:rFonts w:ascii="Times New Roman" w:hAnsi="Times New Roman" w:cs="Times New Roman"/>
+          <w:sz w:val="24"/>
+          <w:szCs w:val="24"/>
+        </w:rPr>
+        <w:t xml:space="preserve"> cycle assessment model </w:t>
+      </w:r>
+      <w:r>
+        <w:rPr>
+          <w:rFonts w:ascii="Times New Roman" w:hAnsi="Times New Roman" w:cs="Times New Roman"/>
+          <w:sz w:val="24"/>
+          <w:szCs w:val="24"/>
+        </w:rPr>
+        <w:t xml:space="preserve">should be developed </w:t>
+      </w:r>
+      <w:r>
+        <w:rPr>
+          <w:rFonts w:ascii="Times New Roman" w:hAnsi="Times New Roman" w:cs="Times New Roman"/>
+          <w:sz w:val="24"/>
+          <w:szCs w:val="24"/>
+        </w:rPr>
+        <w:t>for the b</w:t>
+      </w:r>
+      <w:r>
+        <w:rPr>
+          <w:rFonts w:ascii="Times New Roman" w:hAnsi="Times New Roman" w:cs="Times New Roman"/>
+          <w:sz w:val="24"/>
+          <w:szCs w:val="24"/>
+        </w:rPr>
+        <w:t>iomethane p</w:t>
+      </w:r>
+      <w:r>
+        <w:rPr>
+          <w:rFonts w:ascii="Times New Roman" w:hAnsi="Times New Roman" w:cs="Times New Roman"/>
+          <w:sz w:val="24"/>
+          <w:szCs w:val="24"/>
+        </w:rPr>
+        <w:t xml:space="preserve">roduction from </w:t>
+      </w:r>
+      <w:r>
+        <w:rPr>
+          <w:rFonts w:ascii="Times New Roman" w:hAnsi="Times New Roman" w:cs="Times New Roman"/>
+          <w:sz w:val="24"/>
+          <w:szCs w:val="24"/>
+        </w:rPr>
+        <w:t xml:space="preserve">a fraction of short term biodegradable waste of </w:t>
+      </w:r>
+      <w:r>
+        <w:rPr>
+          <w:rFonts w:ascii="Times New Roman" w:hAnsi="Times New Roman" w:cs="Times New Roman"/>
+          <w:sz w:val="24"/>
+          <w:szCs w:val="24"/>
+        </w:rPr>
+        <w:t xml:space="preserve">MSW </w:t>
+      </w:r>
+      <w:r>
+        <w:rPr>
+          <w:rFonts w:ascii="Times New Roman" w:hAnsi="Times New Roman" w:cs="Times New Roman"/>
+          <w:sz w:val="24"/>
+          <w:szCs w:val="24"/>
+        </w:rPr>
+        <w:t xml:space="preserve">in different local authorities </w:t>
+      </w:r>
+      <w:r>
+        <w:rPr>
+          <w:rFonts w:ascii="Times New Roman" w:hAnsi="Times New Roman" w:cs="Times New Roman"/>
+          <w:sz w:val="24"/>
+          <w:szCs w:val="24"/>
+        </w:rPr>
+        <w:t>in Sri Lanka</w:t>
+      </w:r>
+      <w:r>
+        <w:rPr>
+          <w:rFonts w:ascii="Times New Roman" w:hAnsi="Times New Roman" w:cs="Times New Roman"/>
+          <w:sz w:val="24"/>
+          <w:szCs w:val="24"/>
+        </w:rPr>
+        <w:t xml:space="preserve"> in order to consider economic viability and impact on social and environmental</w:t>
+      </w:r>
+      <w:r>
+        <w:rPr>
+          <w:rFonts w:ascii="Times New Roman" w:hAnsi="Times New Roman" w:cs="Times New Roman"/>
+          <w:sz w:val="24"/>
+          <w:szCs w:val="24"/>
+        </w:rPr>
+        <w:t xml:space="preserve"> aspects.</w:t>
+      </w:r>
+      <w:r>
+        <w:rPr>
+          <w:rFonts w:ascii="Times New Roman" w:hAnsi="Times New Roman" w:cs="Times New Roman"/>
+          <w:sz w:val="24"/>
+          <w:szCs w:val="24"/>
+        </w:rPr>
+        <w:t xml:space="preserve"> </w:t>
+      </w:r>
     </w:p>
     <w:p>
       <w:pPr>
@@ -602,39 +822,56 @@
           <w:sz w:val="24"/>
           <w:szCs w:val="24"/>
         </w:rPr>
-        <w:t>In current scenario, the short term biodegradable waste is managed through composting, landfill</w:t>
-      </w:r>
-      <w:r>
-        <w:rPr>
-          <w:rFonts w:ascii="Times New Roman" w:hAnsi="Times New Roman" w:cs="Times New Roman"/>
-          <w:sz w:val="24"/>
-          <w:szCs w:val="24"/>
-        </w:rPr>
-        <w:t>ing</w:t>
-      </w:r>
-      <w:r>
-        <w:rPr>
-          <w:rFonts w:ascii="Times New Roman" w:hAnsi="Times New Roman" w:cs="Times New Roman"/>
-          <w:sz w:val="24"/>
-          <w:szCs w:val="24"/>
-        </w:rPr>
-        <w:t xml:space="preserve"> and waste to energy via incineration while in a very few local authorities waste to energy via anaerobic digestion is carried out. </w:t>
-      </w:r>
-      <w:r>
-        <w:rPr>
-          <w:rFonts w:ascii="Times New Roman" w:hAnsi="Times New Roman" w:cs="Times New Roman"/>
-          <w:sz w:val="24"/>
-          <w:szCs w:val="24"/>
-        </w:rPr>
-        <w:t>The composition of MSW varies due to</w:t>
-      </w:r>
-      <w:r>
-        <w:rPr>
-          <w:rFonts w:ascii="Times New Roman" w:hAnsi="Times New Roman" w:cs="Times New Roman"/>
-          <w:sz w:val="24"/>
-          <w:szCs w:val="24"/>
-        </w:rPr>
-        <w:t xml:space="preserve"> the</w:t>
+        <w:t xml:space="preserve">The life cycle analysis </w:t>
+      </w:r>
+      <w:r>
+        <w:rPr>
+          <w:rFonts w:ascii="Times New Roman" w:hAnsi="Times New Roman" w:cs="Times New Roman"/>
+          <w:sz w:val="24"/>
+          <w:szCs w:val="24"/>
+        </w:rPr>
+        <w:t xml:space="preserve">is </w:t>
+      </w:r>
+      <w:r>
+        <w:rPr>
+          <w:rFonts w:ascii="Times New Roman" w:hAnsi="Times New Roman" w:cs="Times New Roman"/>
+          <w:sz w:val="24"/>
+          <w:szCs w:val="24"/>
+        </w:rPr>
+        <w:t xml:space="preserve">conducted using the international standard on life cycle assessment: ISO 14040 on “Environmental management - Life cycle assessment - Principles and framework” and the life cycle assessment model </w:t>
+      </w:r>
+      <w:r>
+        <w:rPr>
+          <w:rFonts w:ascii="Times New Roman" w:hAnsi="Times New Roman" w:cs="Times New Roman"/>
+          <w:sz w:val="24"/>
+          <w:szCs w:val="24"/>
+        </w:rPr>
+        <w:t xml:space="preserve">for anaerobic digestion </w:t>
+      </w:r>
+      <w:r>
+        <w:rPr>
+          <w:rFonts w:ascii="Times New Roman" w:hAnsi="Times New Roman" w:cs="Times New Roman"/>
+          <w:sz w:val="24"/>
+          <w:szCs w:val="24"/>
+        </w:rPr>
+        <w:t xml:space="preserve">developed by </w:t>
+      </w:r>
+      <w:r>
+        <w:rPr>
+          <w:rFonts w:ascii="Times New Roman" w:hAnsi="Times New Roman" w:cs="Times New Roman"/>
+          <w:sz w:val="24"/>
+          <w:szCs w:val="24"/>
+        </w:rPr>
+        <w:t>Paul Harris on 19</w:t>
+      </w:r>
+      <w:r>
+        <w:rPr>
+          <w:rFonts w:ascii="Times New Roman" w:hAnsi="Times New Roman" w:cs="Times New Roman"/>
+          <w:sz w:val="24"/>
+          <w:szCs w:val="24"/>
+          <w:vertAlign w:val="superscript"/>
+        </w:rPr>
+        <w:t>th</w:t>
       </w:r>
       <w:r>
         <w:rPr>
@@ -650,307 +887,6 @@
           <w:sz w:val="24"/>
           <w:szCs w:val="24"/>
         </w:rPr>
-        <w:t xml:space="preserve">different </w:t>
-      </w:r>
-      <w:r>
-        <w:rPr>
-          <w:rFonts w:ascii="Times New Roman" w:hAnsi="Times New Roman" w:cs="Times New Roman"/>
-          <w:sz w:val="24"/>
-          <w:szCs w:val="24"/>
-        </w:rPr>
-        <w:t>socio-economic</w:t>
-      </w:r>
-      <w:r>
-        <w:rPr>
-          <w:rFonts w:ascii="Times New Roman" w:hAnsi="Times New Roman" w:cs="Times New Roman"/>
-          <w:sz w:val="24"/>
-          <w:szCs w:val="24"/>
-        </w:rPr>
-        <w:t xml:space="preserve"> and environmental</w:t>
-      </w:r>
-      <w:r>
-        <w:rPr>
-          <w:rFonts w:ascii="Times New Roman" w:hAnsi="Times New Roman" w:cs="Times New Roman"/>
-          <w:sz w:val="24"/>
-          <w:szCs w:val="24"/>
-        </w:rPr>
-        <w:t xml:space="preserve"> aspects of </w:t>
-      </w:r>
-      <w:r>
-        <w:rPr>
-          <w:rFonts w:ascii="Times New Roman" w:hAnsi="Times New Roman" w:cs="Times New Roman"/>
-          <w:sz w:val="24"/>
-          <w:szCs w:val="24"/>
-        </w:rPr>
-        <w:t xml:space="preserve">people living in </w:t>
-      </w:r>
-      <w:r>
-        <w:rPr>
-          <w:rFonts w:ascii="Times New Roman" w:hAnsi="Times New Roman" w:cs="Times New Roman"/>
-          <w:sz w:val="24"/>
-          <w:szCs w:val="24"/>
-        </w:rPr>
-        <w:t xml:space="preserve">different </w:t>
-      </w:r>
-      <w:r>
-        <w:rPr>
-          <w:rFonts w:ascii="Times New Roman" w:hAnsi="Times New Roman" w:cs="Times New Roman"/>
-          <w:sz w:val="24"/>
-          <w:szCs w:val="24"/>
-        </w:rPr>
-        <w:t>lo</w:t>
-      </w:r>
-      <w:r>
-        <w:rPr>
-          <w:rFonts w:ascii="Times New Roman" w:hAnsi="Times New Roman" w:cs="Times New Roman"/>
-          <w:sz w:val="24"/>
-          <w:szCs w:val="24"/>
-        </w:rPr>
-        <w:t>cal authorities</w:t>
-      </w:r>
-      <w:r>
-        <w:rPr>
-          <w:rFonts w:ascii="Times New Roman" w:hAnsi="Times New Roman" w:cs="Times New Roman"/>
-          <w:sz w:val="24"/>
-          <w:szCs w:val="24"/>
-        </w:rPr>
-        <w:t xml:space="preserve"> </w:t>
-      </w:r>
-      <w:r>
-        <w:rPr>
-          <w:rFonts w:ascii="Times New Roman" w:hAnsi="Times New Roman" w:cs="Times New Roman"/>
-          <w:sz w:val="24"/>
-          <w:szCs w:val="24"/>
-        </w:rPr>
-        <w:t xml:space="preserve">such as municipal councils, urban councils and pradeshiyasabhas in Sri Lanka. </w:t>
-      </w:r>
-      <w:r>
-        <w:rPr>
-          <w:rFonts w:ascii="Times New Roman" w:hAnsi="Times New Roman" w:cs="Times New Roman"/>
-          <w:sz w:val="24"/>
-          <w:szCs w:val="24"/>
-        </w:rPr>
-        <w:t>Therefore,</w:t>
-      </w:r>
-      <w:r>
-        <w:rPr>
-          <w:rFonts w:ascii="Times New Roman" w:hAnsi="Times New Roman" w:cs="Times New Roman"/>
-          <w:sz w:val="24"/>
-          <w:szCs w:val="24"/>
-        </w:rPr>
-        <w:t xml:space="preserve"> a generalized life</w:t>
-      </w:r>
-      <w:r>
-        <w:rPr>
-          <w:rFonts w:ascii="Times New Roman" w:hAnsi="Times New Roman" w:cs="Times New Roman"/>
-          <w:sz w:val="24"/>
-          <w:szCs w:val="24"/>
-        </w:rPr>
-        <w:t xml:space="preserve"> cycle assessment model </w:t>
-      </w:r>
-      <w:r>
-        <w:rPr>
-          <w:rFonts w:ascii="Times New Roman" w:hAnsi="Times New Roman" w:cs="Times New Roman"/>
-          <w:sz w:val="24"/>
-          <w:szCs w:val="24"/>
-        </w:rPr>
-        <w:t xml:space="preserve">should be developed </w:t>
-      </w:r>
-      <w:r>
-        <w:rPr>
-          <w:rFonts w:ascii="Times New Roman" w:hAnsi="Times New Roman" w:cs="Times New Roman"/>
-          <w:sz w:val="24"/>
-          <w:szCs w:val="24"/>
-        </w:rPr>
-        <w:t>for the b</w:t>
-      </w:r>
-      <w:r>
-        <w:rPr>
-          <w:rFonts w:ascii="Times New Roman" w:hAnsi="Times New Roman" w:cs="Times New Roman"/>
-          <w:sz w:val="24"/>
-          <w:szCs w:val="24"/>
-        </w:rPr>
-        <w:t>iomethane p</w:t>
-      </w:r>
-      <w:r>
-        <w:rPr>
-          <w:rFonts w:ascii="Times New Roman" w:hAnsi="Times New Roman" w:cs="Times New Roman"/>
-          <w:sz w:val="24"/>
-          <w:szCs w:val="24"/>
-        </w:rPr>
-        <w:t xml:space="preserve">roduction from </w:t>
-      </w:r>
-      <w:r>
-        <w:rPr>
-          <w:rFonts w:ascii="Times New Roman" w:hAnsi="Times New Roman" w:cs="Times New Roman"/>
-          <w:sz w:val="24"/>
-          <w:szCs w:val="24"/>
-        </w:rPr>
-        <w:t xml:space="preserve">a fraction of </w:t>
-      </w:r>
-      <w:r>
-        <w:rPr>
-          <w:rFonts w:ascii="Times New Roman" w:hAnsi="Times New Roman" w:cs="Times New Roman"/>
-          <w:sz w:val="24"/>
-          <w:szCs w:val="24"/>
-        </w:rPr>
-        <w:t xml:space="preserve">short term biodegradable waste </w:t>
-      </w:r>
-      <w:r>
-        <w:rPr>
-          <w:rFonts w:ascii="Times New Roman" w:hAnsi="Times New Roman" w:cs="Times New Roman"/>
-          <w:sz w:val="24"/>
-          <w:szCs w:val="24"/>
-        </w:rPr>
-        <w:t xml:space="preserve">of </w:t>
-      </w:r>
-      <w:r>
-        <w:rPr>
-          <w:rFonts w:ascii="Times New Roman" w:hAnsi="Times New Roman" w:cs="Times New Roman"/>
-          <w:sz w:val="24"/>
-          <w:szCs w:val="24"/>
-        </w:rPr>
-        <w:t xml:space="preserve">MSW </w:t>
-      </w:r>
-      <w:r>
-        <w:rPr>
-          <w:rFonts w:ascii="Times New Roman" w:hAnsi="Times New Roman" w:cs="Times New Roman"/>
-          <w:sz w:val="24"/>
-          <w:szCs w:val="24"/>
-        </w:rPr>
-        <w:t xml:space="preserve">in different local authorities </w:t>
-      </w:r>
-      <w:r>
-        <w:rPr>
-          <w:rFonts w:ascii="Times New Roman" w:hAnsi="Times New Roman" w:cs="Times New Roman"/>
-          <w:sz w:val="24"/>
-          <w:szCs w:val="24"/>
-        </w:rPr>
-        <w:t>in Sri Lanka</w:t>
-      </w:r>
-      <w:r>
-        <w:rPr>
-          <w:rFonts w:ascii="Times New Roman" w:hAnsi="Times New Roman" w:cs="Times New Roman"/>
-          <w:sz w:val="24"/>
-          <w:szCs w:val="24"/>
-        </w:rPr>
-        <w:t xml:space="preserve"> in order to consider economic viability and impact on social</w:t>
-      </w:r>
-      <w:r>
-        <w:rPr>
-          <w:rFonts w:ascii="Times New Roman" w:hAnsi="Times New Roman" w:cs="Times New Roman"/>
-          <w:sz w:val="24"/>
-          <w:szCs w:val="24"/>
-        </w:rPr>
-        <w:t xml:space="preserve"> and environmental</w:t>
-      </w:r>
-      <w:r>
-        <w:rPr>
-          <w:rFonts w:ascii="Times New Roman" w:hAnsi="Times New Roman" w:cs="Times New Roman"/>
-          <w:sz w:val="24"/>
-          <w:szCs w:val="24"/>
-        </w:rPr>
-        <w:t xml:space="preserve"> aspects.</w:t>
-      </w:r>
-      <w:r>
-        <w:rPr>
-          <w:rFonts w:ascii="Times New Roman" w:hAnsi="Times New Roman" w:cs="Times New Roman"/>
-          <w:sz w:val="24"/>
-          <w:szCs w:val="24"/>
-        </w:rPr>
-        <w:t xml:space="preserve"> </w:t>
-      </w:r>
-    </w:p>
-    <w:p>
-      <w:pPr>
-        <w:spacing w:after="0" w:line="360" w:lineRule="auto"/>
-        <w:ind w:left="360" w:firstLine="360"/>
-        <w:jc w:val="both"/>
-        <w:rPr>
-          <w:rFonts w:ascii="Times New Roman" w:hAnsi="Times New Roman" w:cs="Times New Roman"/>
-          <w:sz w:val="24"/>
-          <w:szCs w:val="24"/>
-        </w:rPr>
-      </w:pPr>
-      <w:r>
-        <w:rPr>
-          <w:rFonts w:ascii="Times New Roman" w:hAnsi="Times New Roman" w:cs="Times New Roman"/>
-          <w:sz w:val="24"/>
-          <w:szCs w:val="24"/>
-        </w:rPr>
-        <w:t xml:space="preserve">The life cycle analysis </w:t>
-      </w:r>
-      <w:r>
-        <w:rPr>
-          <w:rFonts w:ascii="Times New Roman" w:hAnsi="Times New Roman" w:cs="Times New Roman"/>
-          <w:sz w:val="24"/>
-          <w:szCs w:val="24"/>
-        </w:rPr>
-        <w:t xml:space="preserve">is </w:t>
-      </w:r>
-      <w:r>
-        <w:rPr>
-          <w:rFonts w:ascii="Times New Roman" w:hAnsi="Times New Roman" w:cs="Times New Roman"/>
-          <w:sz w:val="24"/>
-          <w:szCs w:val="24"/>
-        </w:rPr>
-        <w:t xml:space="preserve">conducted using the international standard on life cycle assessment: ISO 14040 on “Environmental management - Life cycle assessment - Principles and framework” and the life cycle assessment model </w:t>
-      </w:r>
-      <w:r>
-        <w:rPr>
-          <w:rFonts w:ascii="Times New Roman" w:hAnsi="Times New Roman" w:cs="Times New Roman"/>
-          <w:sz w:val="24"/>
-          <w:szCs w:val="24"/>
-        </w:rPr>
-        <w:t xml:space="preserve">for anaerobic digestion </w:t>
-      </w:r>
-      <w:r>
-        <w:rPr>
-          <w:rFonts w:ascii="Times New Roman" w:hAnsi="Times New Roman" w:cs="Times New Roman"/>
-          <w:sz w:val="24"/>
-          <w:szCs w:val="24"/>
-        </w:rPr>
-        <w:t xml:space="preserve">developed by </w:t>
-      </w:r>
-      <w:r>
-        <w:rPr>
-          <w:rFonts w:ascii="Times New Roman" w:hAnsi="Times New Roman" w:cs="Times New Roman"/>
-          <w:sz w:val="24"/>
-          <w:szCs w:val="24"/>
-        </w:rPr>
-        <w:t xml:space="preserve">Paul Harris on </w:t>
-      </w:r>
-      <w:r>
-        <w:rPr>
-          <w:rFonts w:ascii="Times New Roman" w:hAnsi="Times New Roman" w:cs="Times New Roman"/>
-          <w:sz w:val="24"/>
-          <w:szCs w:val="24"/>
-        </w:rPr>
-        <w:t>19</w:t>
-      </w:r>
-      <w:r>
-        <w:rPr>
-          <w:rFonts w:ascii="Times New Roman" w:hAnsi="Times New Roman" w:cs="Times New Roman"/>
-          <w:sz w:val="24"/>
-          <w:szCs w:val="24"/>
-          <w:vertAlign w:val="superscript"/>
-        </w:rPr>
-        <w:t>th</w:t>
-      </w:r>
-      <w:r>
-        <w:rPr>
-          <w:rFonts w:ascii="Times New Roman" w:hAnsi="Times New Roman" w:cs="Times New Roman"/>
-          <w:sz w:val="24"/>
-          <w:szCs w:val="24"/>
-        </w:rPr>
-        <w:t xml:space="preserve"> </w:t>
-      </w:r>
-      <w:r>
-        <w:rPr>
-          <w:rFonts w:ascii="Times New Roman" w:hAnsi="Times New Roman" w:cs="Times New Roman"/>
-          <w:sz w:val="24"/>
-          <w:szCs w:val="24"/>
-        </w:rPr>
         <w:t>April, 2010</w:t>
       </w:r>
       <w:r>
@@ -983,55 +919,7 @@
           <w:sz w:val="24"/>
           <w:szCs w:val="24"/>
         </w:rPr>
-        <w:t xml:space="preserve">Through this life cycle assessment model, </w:t>
-      </w:r>
-      <w:r>
-        <w:rPr>
-          <w:rFonts w:ascii="Times New Roman" w:hAnsi="Times New Roman" w:cs="Times New Roman"/>
-          <w:sz w:val="24"/>
-          <w:szCs w:val="24"/>
-        </w:rPr>
-        <w:t>socio-econo</w:t>
-      </w:r>
-      <w:r>
-        <w:rPr>
-          <w:rFonts w:ascii="Times New Roman" w:hAnsi="Times New Roman" w:cs="Times New Roman"/>
-          <w:sz w:val="24"/>
-          <w:szCs w:val="24"/>
-        </w:rPr>
-        <w:t xml:space="preserve">mic and environmental aspects of anaerobic decomposition of </w:t>
-      </w:r>
-      <w:r>
-        <w:rPr>
-          <w:rFonts w:ascii="Times New Roman" w:hAnsi="Times New Roman" w:cs="Times New Roman"/>
-          <w:sz w:val="24"/>
-          <w:szCs w:val="24"/>
-        </w:rPr>
-        <w:t xml:space="preserve">short term biodegradable </w:t>
-      </w:r>
-      <w:r>
-        <w:rPr>
-          <w:rFonts w:ascii="Times New Roman" w:hAnsi="Times New Roman" w:cs="Times New Roman"/>
-          <w:sz w:val="24"/>
-          <w:szCs w:val="24"/>
-        </w:rPr>
-        <w:t xml:space="preserve">of MSW combined with </w:t>
-      </w:r>
-      <w:r>
-        <w:rPr>
-          <w:rFonts w:ascii="Times New Roman" w:hAnsi="Times New Roman" w:cs="Times New Roman"/>
-          <w:sz w:val="24"/>
-          <w:szCs w:val="24"/>
-        </w:rPr>
-        <w:t xml:space="preserve">composting, landfilling and waste to energy via incineration </w:t>
-      </w:r>
-      <w:r>
-        <w:rPr>
-          <w:rFonts w:ascii="Times New Roman" w:hAnsi="Times New Roman" w:cs="Times New Roman"/>
-          <w:sz w:val="24"/>
-          <w:szCs w:val="24"/>
-        </w:rPr>
-        <w:t>can be conducted.</w:t>
+        <w:t>Through this life cycle assessment model, socio-economic and environmental aspects of anaerobic decomposition of short term biodegradable of MSW combined with composting, landfilling and waste to energy via incineration can be conducted.</w:t>
       </w:r>
     </w:p>
     <w:p>
@@ -1101,8 +989,163 @@
           <w:szCs w:val="24"/>
         </w:rPr>
       </w:pPr>
-      <w:bookmarkStart w:id="0" w:name="_GoBack"/>
-      <w:bookmarkEnd w:id="0"/>
+      <w:r>
+        <w:rPr>
+          <w:rFonts w:ascii="Times New Roman" w:hAnsi="Times New Roman" w:cs="Times New Roman"/>
+          <w:sz w:val="24"/>
+          <w:szCs w:val="24"/>
+        </w:rPr>
+        <w:t>Evaluation of composition and physico</w:t>
+      </w:r>
+      <w:r>
+        <w:rPr>
+          <w:rFonts w:ascii="Times New Roman" w:hAnsi="Times New Roman" w:cs="Times New Roman"/>
+          <w:sz w:val="24"/>
+          <w:szCs w:val="24"/>
+        </w:rPr>
+        <w:t>chemical characteristics</w:t>
+      </w:r>
+      <w:r>
+        <w:rPr>
+          <w:rFonts w:ascii="Times New Roman" w:hAnsi="Times New Roman" w:cs="Times New Roman"/>
+          <w:sz w:val="24"/>
+          <w:szCs w:val="24"/>
+        </w:rPr>
+        <w:t xml:space="preserve"> of short term biodegradable waste generated in </w:t>
+      </w:r>
+      <w:r>
+        <w:rPr>
+          <w:rFonts w:ascii="Times New Roman" w:hAnsi="Times New Roman" w:cs="Times New Roman"/>
+          <w:sz w:val="24"/>
+          <w:szCs w:val="24"/>
+        </w:rPr>
+        <w:t>local authorities in Sri Lanka.</w:t>
+      </w:r>
+    </w:p>
+    <w:p>
+      <w:pPr>
+        <w:pStyle w:val="ListParagraph"/>
+        <w:numPr>
+          <w:ilvl w:val="0"/>
+          <w:numId w:val="5"/>
+        </w:numPr>
+        <w:spacing w:after="0" w:line="360" w:lineRule="auto"/>
+        <w:jc w:val="both"/>
+        <w:rPr>
+          <w:rFonts w:ascii="Times New Roman" w:hAnsi="Times New Roman" w:cs="Times New Roman"/>
+          <w:sz w:val="24"/>
+          <w:szCs w:val="24"/>
+        </w:rPr>
+      </w:pPr>
+      <w:r>
+        <w:rPr>
+          <w:rFonts w:ascii="Times New Roman" w:hAnsi="Times New Roman" w:cs="Times New Roman"/>
+          <w:sz w:val="24"/>
+          <w:szCs w:val="24"/>
+        </w:rPr>
+        <w:t xml:space="preserve">Development </w:t>
+      </w:r>
+      <w:r>
+        <w:rPr>
+          <w:rFonts w:ascii="Times New Roman" w:hAnsi="Times New Roman" w:cs="Times New Roman"/>
+          <w:sz w:val="24"/>
+          <w:szCs w:val="24"/>
+        </w:rPr>
+        <w:t xml:space="preserve">of life cycle assessment model to analyze the impact on socio-economic and environmental aspects of biomethane production from </w:t>
+      </w:r>
+      <w:r>
+        <w:rPr>
+          <w:rFonts w:ascii="Times New Roman" w:hAnsi="Times New Roman" w:cs="Times New Roman"/>
+          <w:sz w:val="24"/>
+          <w:szCs w:val="24"/>
+        </w:rPr>
+        <w:t>MSW.</w:t>
+      </w:r>
+    </w:p>
+    <w:p>
+      <w:pPr>
+        <w:pStyle w:val="ListParagraph"/>
+        <w:numPr>
+          <w:ilvl w:val="0"/>
+          <w:numId w:val="5"/>
+        </w:numPr>
+        <w:spacing w:after="0" w:line="360" w:lineRule="auto"/>
+        <w:jc w:val="both"/>
+        <w:rPr>
+          <w:rFonts w:ascii="Times New Roman" w:hAnsi="Times New Roman" w:cs="Times New Roman"/>
+          <w:sz w:val="24"/>
+          <w:szCs w:val="24"/>
+        </w:rPr>
+      </w:pPr>
+      <w:r>
+        <w:rPr>
+          <w:rFonts w:ascii="Times New Roman" w:hAnsi="Times New Roman" w:cs="Times New Roman"/>
+          <w:sz w:val="24"/>
+          <w:szCs w:val="24"/>
+        </w:rPr>
+        <w:t xml:space="preserve">Evaluation of socio-economic feasibility </w:t>
+      </w:r>
+      <w:r>
+        <w:rPr>
+          <w:rFonts w:ascii="Times New Roman" w:hAnsi="Times New Roman" w:cs="Times New Roman"/>
+          <w:sz w:val="24"/>
+          <w:szCs w:val="24"/>
+        </w:rPr>
+        <w:t xml:space="preserve">and environmental impact </w:t>
+      </w:r>
+      <w:r>
+        <w:rPr>
+          <w:rFonts w:ascii="Times New Roman" w:hAnsi="Times New Roman" w:cs="Times New Roman"/>
+          <w:sz w:val="24"/>
+          <w:szCs w:val="24"/>
+        </w:rPr>
+        <w:t xml:space="preserve">of establishing </w:t>
+      </w:r>
+      <w:r>
+        <w:rPr>
+          <w:rFonts w:ascii="Times New Roman" w:hAnsi="Times New Roman" w:cs="Times New Roman"/>
+          <w:sz w:val="24"/>
+          <w:szCs w:val="24"/>
+        </w:rPr>
+        <w:t>biomethane production</w:t>
+      </w:r>
+      <w:r>
+        <w:rPr>
+          <w:rFonts w:ascii="Times New Roman" w:hAnsi="Times New Roman" w:cs="Times New Roman"/>
+          <w:sz w:val="24"/>
+          <w:szCs w:val="24"/>
+        </w:rPr>
+        <w:t xml:space="preserve"> facilities on different local authorities</w:t>
+      </w:r>
+      <w:r>
+        <w:rPr>
+          <w:rFonts w:ascii="Times New Roman" w:hAnsi="Times New Roman" w:cs="Times New Roman"/>
+          <w:sz w:val="24"/>
+          <w:szCs w:val="24"/>
+        </w:rPr>
+        <w:t xml:space="preserve"> in Sri Lanka</w:t>
+      </w:r>
+      <w:r>
+        <w:rPr>
+          <w:rFonts w:ascii="Times New Roman" w:hAnsi="Times New Roman" w:cs="Times New Roman"/>
+          <w:sz w:val="24"/>
+          <w:szCs w:val="24"/>
+        </w:rPr>
+        <w:t>.</w:t>
+      </w:r>
+    </w:p>
+    <w:p>
+      <w:pPr>
+        <w:pStyle w:val="ListParagraph"/>
+        <w:spacing w:after="0" w:line="360" w:lineRule="auto"/>
+        <w:ind w:left="1080"/>
+        <w:jc w:val="both"/>
+        <w:rPr>
+          <w:rFonts w:ascii="Times New Roman" w:hAnsi="Times New Roman" w:cs="Times New Roman"/>
+          <w:sz w:val="24"/>
+          <w:szCs w:val="24"/>
+        </w:rPr>
+      </w:pPr>
     </w:p>
     <w:p>
       <w:pPr>
@@ -1127,6 +1170,34 @@
           <w:sz w:val="24"/>
           <w:szCs w:val="24"/>
         </w:rPr>
+        <w:t>LITERATURE REVIEW</w:t>
+      </w:r>
+      <w:bookmarkStart w:id="0" w:name="_GoBack"/>
+      <w:bookmarkEnd w:id="0"/>
+    </w:p>
+    <w:p>
+      <w:pPr>
+        <w:pStyle w:val="ListParagraph"/>
+        <w:numPr>
+          <w:ilvl w:val="0"/>
+          <w:numId w:val="4"/>
+        </w:numPr>
+        <w:spacing w:after="0" w:line="360" w:lineRule="auto"/>
+        <w:jc w:val="both"/>
+        <w:rPr>
+          <w:rFonts w:ascii="Times New Roman" w:hAnsi="Times New Roman" w:cs="Times New Roman"/>
+          <w:b/>
+          <w:sz w:val="24"/>
+          <w:szCs w:val="24"/>
+        </w:rPr>
+      </w:pPr>
+      <w:r>
+        <w:rPr>
+          <w:rFonts w:ascii="Times New Roman" w:hAnsi="Times New Roman" w:cs="Times New Roman"/>
+          <w:b/>
+          <w:sz w:val="24"/>
+          <w:szCs w:val="24"/>
+        </w:rPr>
         <w:t xml:space="preserve">LIFE CYCLE ASSESMENT </w:t>
       </w:r>
     </w:p>
@@ -1292,7 +1363,16 @@
           <w:sz w:val="24"/>
           <w:szCs w:val="24"/>
         </w:rPr>
-        <w:t xml:space="preserve"> electricity tariffs charges given by the Public Utilities Commission in Sri Lanka focusing the </w:t>
+        <w:t xml:space="preserve"> </w:t>
+      </w:r>
+      <w:r>
+        <w:rPr>
+          <w:rFonts w:ascii="Times New Roman" w:hAnsi="Times New Roman" w:cs="Times New Roman"/>
+          <w:sz w:val="24"/>
+          <w:szCs w:val="24"/>
+        </w:rPr>
+        <w:lastRenderedPageBreak/>
+        <w:t xml:space="preserve">electricity tariffs charges given by the Public Utilities Commission in Sri Lanka focusing the </w:t>
       </w:r>
       <w:r>
         <w:rPr>
@@ -1471,7 +1551,6 @@
           <w:sz w:val="24"/>
           <w:szCs w:val="24"/>
         </w:rPr>
-        <w:lastRenderedPageBreak/>
         <w:t>For the PFR, the excavation cost in Sri Lanka is assumed as Rs.</w:t>
       </w:r>
       <w:r>
@@ -3101,7 +3180,7 @@
 </file>
 
 <file path=customXml/itemProps1.xml><?xml version="1.0" encoding="utf-8"?>
-<ds:datastoreItem xmlns:ds="http://schemas.openxmlformats.org/officeDocument/2006/customXml" ds:itemID="{202DF79F-D1DA-4337-AE92-6D4B3AE96AA6}">
+<ds:datastoreItem xmlns:ds="http://schemas.openxmlformats.org/officeDocument/2006/customXml" ds:itemID="{C3A591C2-A9E2-4418-82DD-B2A1AFDF8EAE}">
   <ds:schemaRefs>
     <ds:schemaRef ds:uri="http://schemas.openxmlformats.org/officeDocument/2006/bibliography"/>
   </ds:schemaRefs>

</xml_diff>

<commit_message>
Updated Assignment 2: Added Literature Review
</commit_message>
<xml_diff>
--- a/res/data/Assignment 2 - Life Cycle Assessment for Biomethane Production from Municipal Solid Waste (MSW) in Sri Lanka. .docx
+++ b/res/data/Assignment 2 - Life Cycle Assessment for Biomethane Production from Municipal Solid Waste (MSW) in Sri Lanka. .docx
@@ -895,6 +895,14 @@
           <w:sz w:val="24"/>
           <w:szCs w:val="24"/>
         </w:rPr>
+        <w:t xml:space="preserve"> (Version 22.2)</w:t>
+      </w:r>
+      <w:r>
+        <w:rPr>
+          <w:rFonts w:ascii="Times New Roman" w:hAnsi="Times New Roman" w:cs="Times New Roman"/>
+          <w:sz w:val="24"/>
+          <w:szCs w:val="24"/>
+        </w:rPr>
         <w:t>.</w:t>
       </w:r>
       <w:r>
@@ -1099,23 +1107,7 @@
           <w:sz w:val="24"/>
           <w:szCs w:val="24"/>
         </w:rPr>
-        <w:t xml:space="preserve">of establishing </w:t>
-      </w:r>
-      <w:r>
-        <w:rPr>
-          <w:rFonts w:ascii="Times New Roman" w:hAnsi="Times New Roman" w:cs="Times New Roman"/>
-          <w:sz w:val="24"/>
-          <w:szCs w:val="24"/>
-        </w:rPr>
-        <w:t>biomethane production</w:t>
-      </w:r>
-      <w:r>
-        <w:rPr>
-          <w:rFonts w:ascii="Times New Roman" w:hAnsi="Times New Roman" w:cs="Times New Roman"/>
-          <w:sz w:val="24"/>
-          <w:szCs w:val="24"/>
-        </w:rPr>
-        <w:t xml:space="preserve"> facilities on different local authorities</w:t>
+        <w:t>of establishing biomethane production facilities on different local authorities</w:t>
       </w:r>
       <w:r>
         <w:rPr>
@@ -1172,8 +1164,449 @@
         </w:rPr>
         <w:t>LITERATURE REVIEW</w:t>
       </w:r>
-      <w:bookmarkStart w:id="0" w:name="_GoBack"/>
-      <w:bookmarkEnd w:id="0"/>
+    </w:p>
+    <w:p>
+      <w:pPr>
+        <w:pStyle w:val="ListParagraph"/>
+        <w:spacing w:after="0" w:line="360" w:lineRule="auto"/>
+        <w:jc w:val="both"/>
+        <w:rPr>
+          <w:rFonts w:ascii="Times New Roman" w:hAnsi="Times New Roman" w:cs="Times New Roman"/>
+          <w:b/>
+          <w:sz w:val="24"/>
+          <w:szCs w:val="24"/>
+        </w:rPr>
+      </w:pPr>
+    </w:p>
+    <w:p>
+      <w:pPr>
+        <w:spacing w:after="0" w:line="360" w:lineRule="auto"/>
+        <w:ind w:left="360" w:firstLine="360"/>
+        <w:jc w:val="both"/>
+        <w:rPr>
+          <w:rFonts w:ascii="Times New Roman" w:hAnsi="Times New Roman"/>
+          <w:sz w:val="24"/>
+          <w:szCs w:val="24"/>
+        </w:rPr>
+      </w:pPr>
+      <w:r>
+        <w:rPr>
+          <w:rFonts w:ascii="Times New Roman" w:hAnsi="Times New Roman" w:cs="Times New Roman"/>
+          <w:sz w:val="24"/>
+          <w:szCs w:val="24"/>
+        </w:rPr>
+        <w:t>MSW is a growing problem in urban cities in Sri Lanka due to absence of proper solid waste management systems in Sri Lanka [1]. According to the previous studies, it has been found that total MSW generation in Sri Lanka is more than 3000 MT per day</w:t>
+      </w:r>
+      <w:r>
+        <w:rPr>
+          <w:rFonts w:ascii="Times New Roman" w:hAnsi="Times New Roman" w:cs="Times New Roman"/>
+          <w:sz w:val="24"/>
+          <w:szCs w:val="24"/>
+        </w:rPr>
+        <w:t xml:space="preserve"> and it increases with different socio-economic factors such as population growth, urbanization, consumerism, industrialization, etc.</w:t>
+      </w:r>
+      <w:r>
+        <w:rPr>
+          <w:rFonts w:ascii="Times New Roman" w:hAnsi="Times New Roman" w:cs="Times New Roman"/>
+          <w:sz w:val="24"/>
+          <w:szCs w:val="24"/>
+        </w:rPr>
+        <w:t xml:space="preserve"> </w:t>
+      </w:r>
+      <w:r>
+        <w:rPr>
+          <w:rFonts w:ascii="Times New Roman" w:hAnsi="Times New Roman" w:cs="Times New Roman"/>
+          <w:sz w:val="24"/>
+          <w:szCs w:val="24"/>
+        </w:rPr>
+        <w:t>Effects on public health, generation of leachate which can be dissolved in natural water bodies, generation of odor, protests against waste disposal which could be a disturbance to public peace, etc. occur due to the improper waste management practices such as open dumping.</w:t>
+      </w:r>
+      <w:r>
+        <w:rPr>
+          <w:rFonts w:ascii="Times New Roman" w:hAnsi="Times New Roman" w:cs="Times New Roman"/>
+          <w:sz w:val="24"/>
+          <w:szCs w:val="24"/>
+        </w:rPr>
+        <w:t xml:space="preserve"> </w:t>
+      </w:r>
+      <w:r>
+        <w:rPr>
+          <w:rFonts w:ascii="Times New Roman" w:hAnsi="Times New Roman"/>
+          <w:sz w:val="24"/>
+          <w:szCs w:val="24"/>
+        </w:rPr>
+        <w:t>Therefore,</w:t>
+      </w:r>
+      <w:r>
+        <w:rPr>
+          <w:rFonts w:ascii="Times New Roman" w:hAnsi="Times New Roman"/>
+          <w:sz w:val="24"/>
+          <w:szCs w:val="24"/>
+        </w:rPr>
+        <w:t xml:space="preserve"> conversion of </w:t>
+      </w:r>
+      <w:r>
+        <w:rPr>
+          <w:rFonts w:ascii="Times New Roman" w:hAnsi="Times New Roman"/>
+          <w:sz w:val="24"/>
+          <w:szCs w:val="24"/>
+        </w:rPr>
+        <w:t>s</w:t>
+      </w:r>
+      <w:r>
+        <w:rPr>
+          <w:rFonts w:ascii="Times New Roman" w:hAnsi="Times New Roman" w:cs="Times New Roman"/>
+          <w:sz w:val="24"/>
+          <w:szCs w:val="24"/>
+        </w:rPr>
+        <w:t>hort term biodegradable waste</w:t>
+      </w:r>
+      <w:r>
+        <w:rPr>
+          <w:rFonts w:ascii="Times New Roman" w:hAnsi="Times New Roman" w:cs="Times New Roman"/>
+          <w:sz w:val="24"/>
+          <w:szCs w:val="24"/>
+        </w:rPr>
+        <w:t xml:space="preserve"> to energy via anaerobic digestion </w:t>
+      </w:r>
+      <w:r>
+        <w:rPr>
+          <w:rFonts w:ascii="Times New Roman" w:hAnsi="Times New Roman" w:cs="Times New Roman"/>
+          <w:sz w:val="24"/>
+          <w:szCs w:val="24"/>
+        </w:rPr>
+        <w:t xml:space="preserve">combined with other conventional </w:t>
+      </w:r>
+      <w:r>
+        <w:rPr>
+          <w:rFonts w:ascii="Times New Roman" w:hAnsi="Times New Roman" w:cs="Times New Roman"/>
+          <w:sz w:val="24"/>
+          <w:szCs w:val="24"/>
+        </w:rPr>
+        <w:t>waste management strategies such as composting, landfilling,</w:t>
+      </w:r>
+      <w:r>
+        <w:rPr>
+          <w:rFonts w:ascii="Times New Roman" w:hAnsi="Times New Roman" w:cs="Times New Roman"/>
+          <w:sz w:val="24"/>
+          <w:szCs w:val="24"/>
+        </w:rPr>
+        <w:t xml:space="preserve"> </w:t>
+      </w:r>
+      <w:r>
+        <w:rPr>
+          <w:rFonts w:ascii="Times New Roman" w:hAnsi="Times New Roman" w:cs="Times New Roman"/>
+          <w:sz w:val="24"/>
+          <w:szCs w:val="24"/>
+        </w:rPr>
+        <w:t xml:space="preserve">waste-to-energy via incineration </w:t>
+      </w:r>
+      <w:r>
+        <w:rPr>
+          <w:rFonts w:ascii="Times New Roman" w:hAnsi="Times New Roman"/>
+          <w:sz w:val="24"/>
+          <w:szCs w:val="24"/>
+        </w:rPr>
+        <w:t xml:space="preserve">could be a promising solution for the </w:t>
+      </w:r>
+      <w:r>
+        <w:rPr>
+          <w:rFonts w:ascii="Times New Roman" w:hAnsi="Times New Roman"/>
+          <w:sz w:val="24"/>
+          <w:szCs w:val="24"/>
+        </w:rPr>
+        <w:t>MSW</w:t>
+      </w:r>
+      <w:r>
+        <w:rPr>
+          <w:rFonts w:ascii="Times New Roman" w:hAnsi="Times New Roman"/>
+          <w:sz w:val="24"/>
+          <w:szCs w:val="24"/>
+        </w:rPr>
+        <w:t xml:space="preserve"> problem </w:t>
+      </w:r>
+      <w:r>
+        <w:rPr>
+          <w:rFonts w:ascii="Times New Roman" w:hAnsi="Times New Roman"/>
+          <w:sz w:val="24"/>
+          <w:szCs w:val="24"/>
+        </w:rPr>
+        <w:t>in Sri Lanka.</w:t>
+      </w:r>
+    </w:p>
+    <w:p>
+      <w:pPr>
+        <w:spacing w:after="0" w:line="360" w:lineRule="auto"/>
+        <w:ind w:left="360" w:firstLine="360"/>
+        <w:jc w:val="both"/>
+        <w:rPr>
+          <w:rFonts w:ascii="Times New Roman" w:hAnsi="Times New Roman" w:cs="Times New Roman"/>
+          <w:sz w:val="24"/>
+          <w:szCs w:val="24"/>
+        </w:rPr>
+      </w:pPr>
+      <w:r>
+        <w:rPr>
+          <w:rFonts w:ascii="Times New Roman" w:hAnsi="Times New Roman" w:cs="Times New Roman"/>
+          <w:sz w:val="24"/>
+          <w:szCs w:val="24"/>
+        </w:rPr>
+        <w:t xml:space="preserve">Previous researches done on </w:t>
+      </w:r>
+      <w:r>
+        <w:rPr>
+          <w:rFonts w:ascii="Times New Roman" w:hAnsi="Times New Roman" w:cs="Times New Roman"/>
+          <w:sz w:val="24"/>
+          <w:szCs w:val="24"/>
+        </w:rPr>
+        <w:t xml:space="preserve">socio-economic and environmental aspects of </w:t>
+      </w:r>
+      <w:r>
+        <w:rPr>
+          <w:rFonts w:ascii="Times New Roman" w:hAnsi="Times New Roman" w:cs="Times New Roman"/>
+          <w:sz w:val="24"/>
+          <w:szCs w:val="24"/>
+        </w:rPr>
+        <w:t xml:space="preserve">biomethane production from </w:t>
+      </w:r>
+      <w:r>
+        <w:rPr>
+          <w:rFonts w:ascii="Times New Roman" w:hAnsi="Times New Roman" w:cs="Times New Roman"/>
+          <w:sz w:val="24"/>
+          <w:szCs w:val="24"/>
+        </w:rPr>
+        <w:t>MSW in Sri Lanka imply that physicochemical properties of</w:t>
+      </w:r>
+      <w:r>
+        <w:rPr>
+          <w:rFonts w:ascii="Times New Roman" w:hAnsi="Times New Roman" w:cs="Times New Roman"/>
+          <w:sz w:val="24"/>
+          <w:szCs w:val="24"/>
+        </w:rPr>
+        <w:t xml:space="preserve"> short term biodegradable</w:t>
+      </w:r>
+      <w:r>
+        <w:rPr>
+          <w:rFonts w:ascii="Times New Roman" w:hAnsi="Times New Roman" w:cs="Times New Roman"/>
+          <w:sz w:val="24"/>
+          <w:szCs w:val="24"/>
+        </w:rPr>
+        <w:t xml:space="preserve"> MSW varies according to the </w:t>
+      </w:r>
+      <w:r>
+        <w:rPr>
+          <w:rFonts w:ascii="Times New Roman" w:hAnsi="Times New Roman" w:cs="Times New Roman"/>
+          <w:sz w:val="24"/>
+          <w:szCs w:val="24"/>
+        </w:rPr>
+        <w:t xml:space="preserve">source separation, </w:t>
+      </w:r>
+      <w:r>
+        <w:rPr>
+          <w:rFonts w:ascii="Times New Roman" w:hAnsi="Times New Roman" w:cs="Times New Roman"/>
+          <w:sz w:val="24"/>
+          <w:szCs w:val="24"/>
+        </w:rPr>
+        <w:t>population growth, seasonal changes (dry and rainy season), cultural ceremonies and etc.</w:t>
+      </w:r>
+      <w:r>
+        <w:rPr>
+          <w:rFonts w:ascii="Times New Roman" w:hAnsi="Times New Roman" w:cs="Times New Roman"/>
+          <w:sz w:val="24"/>
+          <w:szCs w:val="24"/>
+        </w:rPr>
+        <w:t xml:space="preserve"> The biomethane potential of short term biodegradable MSW changes mainly with its physicochemical properties and other factor</w:t>
+      </w:r>
+      <w:r>
+        <w:rPr>
+          <w:rFonts w:ascii="Times New Roman" w:hAnsi="Times New Roman" w:cs="Times New Roman"/>
+          <w:sz w:val="24"/>
+          <w:szCs w:val="24"/>
+        </w:rPr>
+        <w:t xml:space="preserve">s such as </w:t>
+      </w:r>
+      <w:r>
+        <w:rPr>
+          <w:rFonts w:ascii="Times New Roman" w:hAnsi="Times New Roman" w:cs="Times New Roman"/>
+          <w:sz w:val="24"/>
+          <w:szCs w:val="24"/>
+        </w:rPr>
+        <w:t xml:space="preserve">feed flow rate, dilution rate, </w:t>
+      </w:r>
+      <w:r>
+        <w:rPr>
+          <w:rFonts w:ascii="Times New Roman" w:hAnsi="Times New Roman" w:cs="Times New Roman"/>
+          <w:sz w:val="24"/>
+          <w:szCs w:val="24"/>
+        </w:rPr>
+        <w:t xml:space="preserve">operating temperature, inhibitory effects, nutrient deficiency, etc. </w:t>
+      </w:r>
+      <w:r>
+        <w:rPr>
+          <w:rFonts w:ascii="Times New Roman" w:hAnsi="Times New Roman" w:cs="Times New Roman"/>
+          <w:sz w:val="24"/>
+          <w:szCs w:val="24"/>
+        </w:rPr>
+        <w:t>According to the process conditions such as input feed flow rate, the investment costs, operational costs, maintenance costs, insurance costs</w:t>
+      </w:r>
+      <w:r>
+        <w:rPr>
+          <w:rFonts w:ascii="Times New Roman" w:hAnsi="Times New Roman" w:cs="Times New Roman"/>
+          <w:sz w:val="24"/>
+          <w:szCs w:val="24"/>
+        </w:rPr>
+        <w:t xml:space="preserve"> required for</w:t>
+      </w:r>
+      <w:r>
+        <w:rPr>
+          <w:rFonts w:ascii="Times New Roman" w:hAnsi="Times New Roman" w:cs="Times New Roman"/>
+          <w:sz w:val="24"/>
+          <w:szCs w:val="24"/>
+        </w:rPr>
+        <w:t xml:space="preserve"> </w:t>
+      </w:r>
+      <w:r>
+        <w:rPr>
+          <w:rFonts w:ascii="Times New Roman" w:hAnsi="Times New Roman" w:cs="Times New Roman"/>
+          <w:sz w:val="24"/>
+          <w:szCs w:val="24"/>
+        </w:rPr>
+        <w:t xml:space="preserve">transportation, source separation, </w:t>
+      </w:r>
+      <w:r>
+        <w:rPr>
+          <w:rFonts w:ascii="Times New Roman" w:hAnsi="Times New Roman" w:cs="Times New Roman"/>
+          <w:sz w:val="24"/>
+          <w:szCs w:val="24"/>
+        </w:rPr>
+        <w:t xml:space="preserve">solid waste storage facilities, </w:t>
+      </w:r>
+      <w:r>
+        <w:rPr>
+          <w:rFonts w:ascii="Times New Roman" w:hAnsi="Times New Roman" w:cs="Times New Roman"/>
+          <w:sz w:val="24"/>
+          <w:szCs w:val="24"/>
+        </w:rPr>
+        <w:t xml:space="preserve">construction of </w:t>
+      </w:r>
+      <w:r>
+        <w:rPr>
+          <w:rFonts w:ascii="Times New Roman" w:hAnsi="Times New Roman" w:cs="Times New Roman"/>
+          <w:sz w:val="24"/>
+          <w:szCs w:val="24"/>
+        </w:rPr>
+        <w:t xml:space="preserve">anaerobic </w:t>
+      </w:r>
+      <w:r>
+        <w:rPr>
+          <w:rFonts w:ascii="Times New Roman" w:hAnsi="Times New Roman" w:cs="Times New Roman"/>
+          <w:sz w:val="24"/>
+          <w:szCs w:val="24"/>
+        </w:rPr>
+        <w:t>reactor</w:t>
+      </w:r>
+      <w:r>
+        <w:rPr>
+          <w:rFonts w:ascii="Times New Roman" w:hAnsi="Times New Roman" w:cs="Times New Roman"/>
+          <w:sz w:val="24"/>
+          <w:szCs w:val="24"/>
+        </w:rPr>
+        <w:t>, gas storage facilities, power generation facilities</w:t>
+      </w:r>
+      <w:r>
+        <w:rPr>
+          <w:rFonts w:ascii="Times New Roman" w:hAnsi="Times New Roman" w:cs="Times New Roman"/>
+          <w:sz w:val="24"/>
+          <w:szCs w:val="24"/>
+        </w:rPr>
+        <w:t>, labour force, etc. are varied. Considering the environmental impacts,</w:t>
+      </w:r>
+      <w:r>
+        <w:rPr>
+          <w:rFonts w:ascii="Times New Roman" w:hAnsi="Times New Roman" w:cs="Times New Roman"/>
+          <w:sz w:val="24"/>
+          <w:szCs w:val="24"/>
+        </w:rPr>
+        <w:t xml:space="preserve"> </w:t>
+      </w:r>
+      <w:r>
+        <w:rPr>
+          <w:rFonts w:ascii="Times New Roman" w:hAnsi="Times New Roman" w:cs="Times New Roman"/>
+          <w:sz w:val="24"/>
+          <w:szCs w:val="24"/>
+        </w:rPr>
+        <w:t>wastewater treatment after anaerobic digestion, greenhouse gas emissions,</w:t>
+      </w:r>
+      <w:r>
+        <w:rPr>
+          <w:rFonts w:ascii="Times New Roman" w:hAnsi="Times New Roman" w:cs="Times New Roman"/>
+          <w:sz w:val="24"/>
+          <w:szCs w:val="24"/>
+        </w:rPr>
+        <w:t xml:space="preserve"> odor reduction, </w:t>
+      </w:r>
+      <w:r>
+        <w:rPr>
+          <w:rFonts w:ascii="Times New Roman" w:hAnsi="Times New Roman" w:cs="Times New Roman"/>
+          <w:sz w:val="24"/>
+          <w:szCs w:val="24"/>
+        </w:rPr>
+        <w:lastRenderedPageBreak/>
+        <w:t xml:space="preserve">compost generation from sludge, etc. should be evaluated. </w:t>
+      </w:r>
+      <w:r>
+        <w:rPr>
+          <w:rFonts w:ascii="Times New Roman" w:hAnsi="Times New Roman" w:cs="Times New Roman"/>
+          <w:sz w:val="24"/>
+          <w:szCs w:val="24"/>
+        </w:rPr>
+        <w:t xml:space="preserve"> </w:t>
+      </w:r>
+      <w:r>
+        <w:rPr>
+          <w:rFonts w:ascii="Times New Roman" w:hAnsi="Times New Roman" w:cs="Times New Roman"/>
+          <w:sz w:val="24"/>
+          <w:szCs w:val="24"/>
+        </w:rPr>
+        <w:t xml:space="preserve">Considering the energy generation, different factors such as biogas production rate, methane composition in biogas, energy conversion efficiency from biogas to electricity, electricity required for heat effluent, </w:t>
+      </w:r>
+      <w:r>
+        <w:rPr>
+          <w:rFonts w:ascii="Times New Roman" w:hAnsi="Times New Roman" w:cs="Times New Roman"/>
+          <w:sz w:val="24"/>
+          <w:szCs w:val="24"/>
+        </w:rPr>
+        <w:t xml:space="preserve">etc. should be </w:t>
+      </w:r>
+      <w:r>
+        <w:rPr>
+          <w:rFonts w:ascii="Times New Roman" w:hAnsi="Times New Roman" w:cs="Times New Roman"/>
+          <w:sz w:val="24"/>
+          <w:szCs w:val="24"/>
+        </w:rPr>
+        <w:t>evaluated</w:t>
+      </w:r>
+      <w:r>
+        <w:rPr>
+          <w:rFonts w:ascii="Times New Roman" w:hAnsi="Times New Roman" w:cs="Times New Roman"/>
+          <w:sz w:val="24"/>
+          <w:szCs w:val="24"/>
+        </w:rPr>
+        <w:t xml:space="preserve">. </w:t>
+      </w:r>
+    </w:p>
+    <w:p>
+      <w:pPr>
+        <w:spacing w:after="0" w:line="360" w:lineRule="auto"/>
+        <w:ind w:left="360"/>
+        <w:jc w:val="both"/>
+        <w:rPr>
+          <w:rFonts w:ascii="Times New Roman" w:hAnsi="Times New Roman" w:cs="Times New Roman"/>
+          <w:b/>
+          <w:sz w:val="24"/>
+          <w:szCs w:val="24"/>
+        </w:rPr>
+      </w:pPr>
     </w:p>
     <w:p>
       <w:pPr>
@@ -1231,7 +1664,17 @@
           <w:sz w:val="24"/>
           <w:szCs w:val="24"/>
         </w:rPr>
-        <w:t>Life cycle assessment (LCA) is the evaluation of the inputs, outputs and environmental impacts associated with a product system during its life cycle. According to the ISO 14040 on “Environmental management - Life cycle assessment - Principles and framework”, the LCA includes life cycle inventory analysis (LCI) phase, life cycle impact assessment (LCIA) phase and life cycle interpretation phase. In the LCI, quantification of inputs and outputs of a product system throughout its life cycle is done. In the LCIA, magnitude of potential environmental impacts of a product system throughout its life cycle is analyzed. In life cycle interpretation, findings of either the LCI or the LCIA or both are evaluated in relation to the defined scope to present the conclusions and recommendations.</w:t>
+        <w:t>Life cycle assessment (LCA) is the evaluation of the inputs, outputs and environmental impacts associated with a product system during its life cycle. According to the ISO 14040 on “Environmental management - Life cycle assessment - Principles and framework”, the LCA includes life cycle inventory analysis (LCI) phase, life cycle impact assessment (LCIA) phase and life cycle interpretation phase. In the LCI, quantification of inputs and outputs of a product system throughout its life cycle is done. In the LCIA, magnitude of potential environmental impacts of a product system throughout its life cycle is analyzed. In life cycle interpretation, findings of either the LCI or the LCIA or both are evaluated in relation to the defined scope to present the conclusions and recommendations</w:t>
+      </w:r>
+      <w:bookmarkStart w:id="0" w:name="_GoBack"/>
+      <w:bookmarkEnd w:id="0"/>
+      <w:r>
+        <w:rPr>
+          <w:rFonts w:ascii="Times New Roman" w:hAnsi="Times New Roman" w:cs="Times New Roman"/>
+          <w:sz w:val="24"/>
+          <w:szCs w:val="24"/>
+        </w:rPr>
+        <w:t>.</w:t>
       </w:r>
     </w:p>
     <w:p>
@@ -1293,12 +1736,157 @@
           <w:szCs w:val="24"/>
         </w:rPr>
       </w:pPr>
-      <w:r>
-        <w:rPr>
-          <w:rFonts w:ascii="Times New Roman" w:hAnsi="Times New Roman" w:cs="Times New Roman"/>
-          <w:sz w:val="24"/>
-          <w:szCs w:val="24"/>
-        </w:rPr>
+    </w:p>
+    <w:p>
+      <w:pPr>
+        <w:spacing w:after="0" w:line="360" w:lineRule="auto"/>
+        <w:ind w:left="360"/>
+        <w:jc w:val="both"/>
+        <w:rPr>
+          <w:rFonts w:ascii="Times New Roman" w:hAnsi="Times New Roman" w:cs="Times New Roman"/>
+          <w:sz w:val="24"/>
+          <w:szCs w:val="24"/>
+        </w:rPr>
+      </w:pPr>
+    </w:p>
+    <w:p>
+      <w:pPr>
+        <w:spacing w:after="0" w:line="360" w:lineRule="auto"/>
+        <w:ind w:left="360"/>
+        <w:jc w:val="both"/>
+        <w:rPr>
+          <w:rFonts w:ascii="Times New Roman" w:hAnsi="Times New Roman" w:cs="Times New Roman"/>
+          <w:sz w:val="24"/>
+          <w:szCs w:val="24"/>
+        </w:rPr>
+      </w:pPr>
+    </w:p>
+    <w:p>
+      <w:pPr>
+        <w:spacing w:after="0" w:line="360" w:lineRule="auto"/>
+        <w:ind w:left="360"/>
+        <w:jc w:val="both"/>
+        <w:rPr>
+          <w:rFonts w:ascii="Times New Roman" w:hAnsi="Times New Roman" w:cs="Times New Roman"/>
+          <w:sz w:val="24"/>
+          <w:szCs w:val="24"/>
+        </w:rPr>
+      </w:pPr>
+    </w:p>
+    <w:p>
+      <w:pPr>
+        <w:spacing w:after="0" w:line="360" w:lineRule="auto"/>
+        <w:ind w:left="360"/>
+        <w:jc w:val="both"/>
+        <w:rPr>
+          <w:rFonts w:ascii="Times New Roman" w:hAnsi="Times New Roman" w:cs="Times New Roman"/>
+          <w:sz w:val="24"/>
+          <w:szCs w:val="24"/>
+        </w:rPr>
+      </w:pPr>
+    </w:p>
+    <w:p>
+      <w:pPr>
+        <w:spacing w:after="0" w:line="360" w:lineRule="auto"/>
+        <w:ind w:left="360"/>
+        <w:jc w:val="both"/>
+        <w:rPr>
+          <w:rFonts w:ascii="Times New Roman" w:hAnsi="Times New Roman" w:cs="Times New Roman"/>
+          <w:sz w:val="24"/>
+          <w:szCs w:val="24"/>
+        </w:rPr>
+      </w:pPr>
+    </w:p>
+    <w:p>
+      <w:pPr>
+        <w:spacing w:after="0" w:line="360" w:lineRule="auto"/>
+        <w:ind w:left="360"/>
+        <w:jc w:val="both"/>
+        <w:rPr>
+          <w:rFonts w:ascii="Times New Roman" w:hAnsi="Times New Roman" w:cs="Times New Roman"/>
+          <w:sz w:val="24"/>
+          <w:szCs w:val="24"/>
+        </w:rPr>
+      </w:pPr>
+    </w:p>
+    <w:p>
+      <w:pPr>
+        <w:spacing w:after="0" w:line="360" w:lineRule="auto"/>
+        <w:ind w:left="360"/>
+        <w:jc w:val="both"/>
+        <w:rPr>
+          <w:rFonts w:ascii="Times New Roman" w:hAnsi="Times New Roman" w:cs="Times New Roman"/>
+          <w:sz w:val="24"/>
+          <w:szCs w:val="24"/>
+        </w:rPr>
+      </w:pPr>
+    </w:p>
+    <w:p>
+      <w:pPr>
+        <w:spacing w:after="0" w:line="360" w:lineRule="auto"/>
+        <w:ind w:left="360"/>
+        <w:jc w:val="both"/>
+        <w:rPr>
+          <w:rFonts w:ascii="Times New Roman" w:hAnsi="Times New Roman" w:cs="Times New Roman"/>
+          <w:sz w:val="24"/>
+          <w:szCs w:val="24"/>
+        </w:rPr>
+      </w:pPr>
+    </w:p>
+    <w:p>
+      <w:pPr>
+        <w:spacing w:after="0" w:line="360" w:lineRule="auto"/>
+        <w:ind w:left="360"/>
+        <w:jc w:val="both"/>
+        <w:rPr>
+          <w:rFonts w:ascii="Times New Roman" w:hAnsi="Times New Roman" w:cs="Times New Roman"/>
+          <w:sz w:val="24"/>
+          <w:szCs w:val="24"/>
+        </w:rPr>
+      </w:pPr>
+    </w:p>
+    <w:p>
+      <w:pPr>
+        <w:spacing w:after="0" w:line="360" w:lineRule="auto"/>
+        <w:ind w:left="360"/>
+        <w:jc w:val="both"/>
+        <w:rPr>
+          <w:rFonts w:ascii="Times New Roman" w:hAnsi="Times New Roman" w:cs="Times New Roman"/>
+          <w:sz w:val="24"/>
+          <w:szCs w:val="24"/>
+        </w:rPr>
+      </w:pPr>
+    </w:p>
+    <w:p>
+      <w:pPr>
+        <w:spacing w:after="0" w:line="360" w:lineRule="auto"/>
+        <w:ind w:left="360"/>
+        <w:jc w:val="both"/>
+        <w:rPr>
+          <w:rFonts w:ascii="Times New Roman" w:hAnsi="Times New Roman" w:cs="Times New Roman"/>
+          <w:sz w:val="24"/>
+          <w:szCs w:val="24"/>
+        </w:rPr>
+      </w:pPr>
+    </w:p>
+    <w:p>
+      <w:pPr>
+        <w:spacing w:after="0" w:line="360" w:lineRule="auto"/>
+        <w:ind w:left="360"/>
+        <w:jc w:val="both"/>
+        <w:rPr>
+          <w:rFonts w:ascii="Times New Roman" w:hAnsi="Times New Roman" w:cs="Times New Roman"/>
+          <w:sz w:val="24"/>
+          <w:szCs w:val="24"/>
+        </w:rPr>
+      </w:pPr>
+      <w:r>
+        <w:rPr>
+          <w:rFonts w:ascii="Times New Roman" w:hAnsi="Times New Roman" w:cs="Times New Roman"/>
+          <w:sz w:val="24"/>
+          <w:szCs w:val="24"/>
+        </w:rPr>
+        <w:lastRenderedPageBreak/>
         <w:t xml:space="preserve">Anaerobic digestion is the process in which organic fraction of waste converted into bio gas through biological degradation by anaerobic microorganisms. </w:t>
       </w:r>
       <w:r>
@@ -1363,16 +1951,7 @@
           <w:sz w:val="24"/>
           <w:szCs w:val="24"/>
         </w:rPr>
-        <w:t xml:space="preserve"> </w:t>
-      </w:r>
-      <w:r>
-        <w:rPr>
-          <w:rFonts w:ascii="Times New Roman" w:hAnsi="Times New Roman" w:cs="Times New Roman"/>
-          <w:sz w:val="24"/>
-          <w:szCs w:val="24"/>
-        </w:rPr>
-        <w:lastRenderedPageBreak/>
-        <w:t xml:space="preserve">electricity tariffs charges given by the Public Utilities Commission in Sri Lanka focusing the </w:t>
+        <w:t xml:space="preserve"> electricity tariffs charges given by the Public Utilities Commission in Sri Lanka focusing the </w:t>
       </w:r>
       <w:r>
         <w:rPr>
@@ -3180,7 +3759,7 @@
 </file>
 
 <file path=customXml/itemProps1.xml><?xml version="1.0" encoding="utf-8"?>
-<ds:datastoreItem xmlns:ds="http://schemas.openxmlformats.org/officeDocument/2006/customXml" ds:itemID="{C3A591C2-A9E2-4418-82DD-B2A1AFDF8EAE}">
+<ds:datastoreItem xmlns:ds="http://schemas.openxmlformats.org/officeDocument/2006/customXml" ds:itemID="{7B98C78D-D34C-4039-A43A-00303F1FA374}">
   <ds:schemaRefs>
     <ds:schemaRef ds:uri="http://schemas.openxmlformats.org/officeDocument/2006/bibliography"/>
   </ds:schemaRefs>

</xml_diff>

<commit_message>
Updated Assignment 2: Added Methodology
</commit_message>
<xml_diff>
--- a/res/data/Assignment 2 - Life Cycle Assessment for Biomethane Production from Municipal Solid Waste (MSW) in Sri Lanka. .docx
+++ b/res/data/Assignment 2 - Life Cycle Assessment for Biomethane Production from Municipal Solid Waste (MSW) in Sri Lanka. .docx
@@ -911,7 +911,23 @@
           <w:sz w:val="24"/>
           <w:szCs w:val="24"/>
         </w:rPr>
-        <w:t xml:space="preserve"> The statistics of municipal solid waste in Sri Lanka was taken from “Database of Municipal Solid Waste in Sri Lanka” published by Ministry of Environment and N</w:t>
+        <w:t xml:space="preserve"> The statistics of municipal solid waste in Sri Lanka </w:t>
+      </w:r>
+      <w:r>
+        <w:rPr>
+          <w:rFonts w:ascii="Times New Roman" w:hAnsi="Times New Roman" w:cs="Times New Roman"/>
+          <w:sz w:val="24"/>
+          <w:szCs w:val="24"/>
+        </w:rPr>
+        <w:t>is</w:t>
+      </w:r>
+      <w:r>
+        <w:rPr>
+          <w:rFonts w:ascii="Times New Roman" w:hAnsi="Times New Roman" w:cs="Times New Roman"/>
+          <w:sz w:val="24"/>
+          <w:szCs w:val="24"/>
+        </w:rPr>
+        <w:t xml:space="preserve"> taken from “Database of Municipal Solid Waste in Sri Lanka” published by Ministry of Environment and N</w:t>
       </w:r>
       <w:r>
         <w:rPr>
@@ -1631,7 +1647,7 @@
           <w:sz w:val="24"/>
           <w:szCs w:val="24"/>
         </w:rPr>
-        <w:t xml:space="preserve">LIFE CYCLE ASSESMENT </w:t>
+        <w:t>METHODOLOGY</w:t>
       </w:r>
     </w:p>
     <w:p>
@@ -1664,10 +1680,296 @@
           <w:sz w:val="24"/>
           <w:szCs w:val="24"/>
         </w:rPr>
-        <w:t>Life cycle assessment (LCA) is the evaluation of the inputs, outputs and environmental impacts associated with a product system during its life cycle. According to the ISO 14040 on “Environmental management - Life cycle assessment - Principles and framework”, the LCA includes life cycle inventory analysis (LCI) phase, life cycle impact assessment (LCIA) phase and life cycle interpretation phase. In the LCI, quantification of inputs and outputs of a product system throughout its life cycle is done. In the LCIA, magnitude of potential environmental impacts of a product system throughout its life cycle is analyzed. In life cycle interpretation, findings of either the LCI or the LCIA or both are evaluated in relation to the defined scope to present the conclusions and recommendations</w:t>
+        <w:t>Life cycle assessment (LCA) is the evaluation of the inputs, outputs and environmental impacts associated with a product system during its life cycle. According to the ISO 14040 on “Environmental management - Life cycle assessment - Principles and framework”, the LCA includes life cycle inventory analysis (LCI) phase, life cycle impact assessment (LCIA) phase and life cycle interpretation phase. In the LCI, quantification of inputs and outputs of a product system throughout its life cycle is done. In the LCIA, magnitude of potential environmental impacts of a product system throughout its life cycle is analyzed. In life cycle interpretation, findings of either the LCI or the LCIA or both are evaluated in relation to the defined scope to present the conclusions and recommendations.</w:t>
+      </w:r>
+    </w:p>
+    <w:p>
+      <w:pPr>
+        <w:spacing w:after="0" w:line="360" w:lineRule="auto"/>
+        <w:ind w:left="360" w:firstLine="360"/>
+        <w:jc w:val="both"/>
+        <w:rPr>
+          <w:rFonts w:ascii="Times New Roman" w:hAnsi="Times New Roman" w:cs="Times New Roman"/>
+          <w:sz w:val="24"/>
+          <w:szCs w:val="24"/>
+        </w:rPr>
+      </w:pPr>
+    </w:p>
+    <w:p>
+      <w:pPr>
+        <w:pStyle w:val="ListParagraph"/>
+        <w:numPr>
+          <w:ilvl w:val="1"/>
+          <w:numId w:val="4"/>
+        </w:numPr>
+        <w:spacing w:after="0" w:line="360" w:lineRule="auto"/>
+        <w:jc w:val="both"/>
+        <w:rPr>
+          <w:rFonts w:ascii="Times New Roman" w:hAnsi="Times New Roman" w:cs="Times New Roman"/>
+          <w:b/>
+          <w:sz w:val="24"/>
+          <w:szCs w:val="24"/>
+        </w:rPr>
+      </w:pPr>
+      <w:r>
+        <w:rPr>
+          <w:rFonts w:ascii="Times New Roman" w:hAnsi="Times New Roman" w:cs="Times New Roman"/>
+          <w:b/>
+          <w:sz w:val="24"/>
+          <w:szCs w:val="24"/>
+        </w:rPr>
+        <w:t>System Boundary</w:t>
+      </w:r>
+    </w:p>
+    <w:p>
+      <w:pPr>
+        <w:pStyle w:val="ListParagraph"/>
+        <w:spacing w:after="0" w:line="360" w:lineRule="auto"/>
+        <w:jc w:val="both"/>
+        <w:rPr>
+          <w:rFonts w:ascii="Times New Roman" w:hAnsi="Times New Roman" w:cs="Times New Roman"/>
+          <w:b/>
+          <w:sz w:val="24"/>
+          <w:szCs w:val="24"/>
+        </w:rPr>
+      </w:pPr>
+    </w:p>
+    <w:p>
+      <w:pPr>
+        <w:pStyle w:val="ListParagraph"/>
+        <w:spacing w:after="0" w:line="360" w:lineRule="auto"/>
+        <w:jc w:val="both"/>
+        <w:rPr>
+          <w:rFonts w:ascii="Times New Roman" w:hAnsi="Times New Roman" w:cs="Times New Roman"/>
+          <w:sz w:val="24"/>
+          <w:szCs w:val="24"/>
+        </w:rPr>
+      </w:pPr>
+      <w:r>
+        <w:rPr>
+          <w:rFonts w:ascii="Times New Roman" w:hAnsi="Times New Roman" w:cs="Times New Roman"/>
+          <w:sz w:val="24"/>
+          <w:szCs w:val="24"/>
+        </w:rPr>
+        <w:t>The composi</w:t>
+      </w:r>
+      <w:r>
+        <w:rPr>
+          <w:rFonts w:ascii="Times New Roman" w:hAnsi="Times New Roman" w:cs="Times New Roman"/>
+          <w:sz w:val="24"/>
+          <w:szCs w:val="24"/>
+        </w:rPr>
+        <w:t xml:space="preserve">tion of MSW varies according due to </w:t>
+      </w:r>
+      <w:r>
+        <w:rPr>
+          <w:rFonts w:ascii="Times New Roman" w:hAnsi="Times New Roman" w:cs="Times New Roman"/>
+          <w:sz w:val="24"/>
+          <w:szCs w:val="24"/>
+        </w:rPr>
+        <w:t xml:space="preserve">various </w:t>
+      </w:r>
+      <w:r>
+        <w:rPr>
+          <w:rFonts w:ascii="Times New Roman" w:hAnsi="Times New Roman" w:cs="Times New Roman"/>
+          <w:sz w:val="24"/>
+          <w:szCs w:val="24"/>
+        </w:rPr>
+        <w:t xml:space="preserve">conditions </w:t>
+      </w:r>
+      <w:r>
+        <w:rPr>
+          <w:rFonts w:ascii="Times New Roman" w:hAnsi="Times New Roman" w:cs="Times New Roman"/>
+          <w:sz w:val="24"/>
+          <w:szCs w:val="24"/>
+        </w:rPr>
+        <w:t xml:space="preserve">in different urban areas </w:t>
+      </w:r>
+      <w:r>
+        <w:rPr>
+          <w:rFonts w:ascii="Times New Roman" w:hAnsi="Times New Roman" w:cs="Times New Roman"/>
+          <w:sz w:val="24"/>
+          <w:szCs w:val="24"/>
+        </w:rPr>
+        <w:t xml:space="preserve">such as </w:t>
+      </w:r>
+      <w:r>
+        <w:rPr>
+          <w:rFonts w:ascii="Times New Roman" w:hAnsi="Times New Roman" w:cs="Times New Roman"/>
+          <w:sz w:val="24"/>
+          <w:szCs w:val="24"/>
+        </w:rPr>
+        <w:t>source separation, population growth,</w:t>
+      </w:r>
+      <w:r>
+        <w:rPr>
+          <w:rFonts w:ascii="Times New Roman" w:hAnsi="Times New Roman" w:cs="Times New Roman"/>
+          <w:sz w:val="24"/>
+          <w:szCs w:val="24"/>
+        </w:rPr>
+        <w:t xml:space="preserve"> social aspects,</w:t>
+      </w:r>
+      <w:r>
+        <w:rPr>
+          <w:rFonts w:ascii="Times New Roman" w:hAnsi="Times New Roman" w:cs="Times New Roman"/>
+          <w:sz w:val="24"/>
+          <w:szCs w:val="24"/>
+        </w:rPr>
+        <w:t xml:space="preserve"> seasonal changes (dry and rainy season), cultural ceremonies</w:t>
+      </w:r>
+      <w:r>
+        <w:rPr>
+          <w:rFonts w:ascii="Times New Roman" w:hAnsi="Times New Roman" w:cs="Times New Roman"/>
+          <w:sz w:val="24"/>
+          <w:szCs w:val="24"/>
+        </w:rPr>
+        <w:t>.</w:t>
+      </w:r>
+      <w:r>
+        <w:rPr>
+          <w:rFonts w:ascii="Times New Roman" w:hAnsi="Times New Roman" w:cs="Times New Roman"/>
+          <w:sz w:val="24"/>
+          <w:szCs w:val="24"/>
+        </w:rPr>
+        <w:t xml:space="preserve"> </w:t>
       </w:r>
       <w:bookmarkStart w:id="0" w:name="_GoBack"/>
       <w:bookmarkEnd w:id="0"/>
+    </w:p>
+    <w:p>
+      <w:pPr>
+        <w:pStyle w:val="ListParagraph"/>
+        <w:spacing w:after="0" w:line="360" w:lineRule="auto"/>
+        <w:jc w:val="both"/>
+        <w:rPr>
+          <w:rFonts w:ascii="Times New Roman" w:hAnsi="Times New Roman" w:cs="Times New Roman"/>
+          <w:sz w:val="24"/>
+          <w:szCs w:val="24"/>
+        </w:rPr>
+      </w:pPr>
+    </w:p>
+    <w:p>
+      <w:pPr>
+        <w:pStyle w:val="ListParagraph"/>
+        <w:numPr>
+          <w:ilvl w:val="1"/>
+          <w:numId w:val="4"/>
+        </w:numPr>
+        <w:spacing w:after="0" w:line="360" w:lineRule="auto"/>
+        <w:jc w:val="both"/>
+        <w:rPr>
+          <w:rFonts w:ascii="Times New Roman" w:hAnsi="Times New Roman" w:cs="Times New Roman"/>
+          <w:b/>
+          <w:sz w:val="24"/>
+          <w:szCs w:val="24"/>
+        </w:rPr>
+      </w:pPr>
+      <w:r>
+        <w:rPr>
+          <w:rFonts w:ascii="Times New Roman" w:hAnsi="Times New Roman" w:cs="Times New Roman"/>
+          <w:b/>
+          <w:sz w:val="24"/>
+          <w:szCs w:val="24"/>
+        </w:rPr>
+        <w:t>Life Cycle Inventory Analysis</w:t>
+      </w:r>
+    </w:p>
+    <w:p>
+      <w:pPr>
+        <w:spacing w:after="0" w:line="360" w:lineRule="auto"/>
+        <w:ind w:left="360"/>
+        <w:jc w:val="both"/>
+        <w:rPr>
+          <w:rFonts w:ascii="Times New Roman" w:hAnsi="Times New Roman" w:cs="Times New Roman"/>
+          <w:sz w:val="24"/>
+          <w:szCs w:val="24"/>
+        </w:rPr>
+      </w:pPr>
+    </w:p>
+    <w:p>
+      <w:pPr>
+        <w:spacing w:after="0" w:line="360" w:lineRule="auto"/>
+        <w:ind w:left="360"/>
+        <w:jc w:val="both"/>
+        <w:rPr>
+          <w:rFonts w:ascii="Times New Roman" w:hAnsi="Times New Roman" w:cs="Times New Roman"/>
+          <w:sz w:val="24"/>
+          <w:szCs w:val="24"/>
+        </w:rPr>
+      </w:pPr>
+      <w:r>
+        <w:rPr>
+          <w:rFonts w:ascii="Times New Roman" w:hAnsi="Times New Roman" w:cs="Times New Roman"/>
+          <w:sz w:val="24"/>
+          <w:szCs w:val="24"/>
+        </w:rPr>
+        <w:t xml:space="preserve">Life cycle inventory analysis for the short term biodegradable waste generated in Sri Lanka is done using the </w:t>
+      </w:r>
+      <w:r>
+        <w:rPr>
+          <w:rFonts w:ascii="Times New Roman" w:hAnsi="Times New Roman" w:cs="Times New Roman"/>
+          <w:sz w:val="24"/>
+          <w:szCs w:val="24"/>
+        </w:rPr>
+        <w:t>life cycle assessment model for anaerobic digestion developed by Paul Harris on 19</w:t>
+      </w:r>
+      <w:r>
+        <w:rPr>
+          <w:rFonts w:ascii="Times New Roman" w:hAnsi="Times New Roman" w:cs="Times New Roman"/>
+          <w:sz w:val="24"/>
+          <w:szCs w:val="24"/>
+          <w:vertAlign w:val="superscript"/>
+        </w:rPr>
+        <w:t>th</w:t>
+      </w:r>
+      <w:r>
+        <w:rPr>
+          <w:rFonts w:ascii="Times New Roman" w:hAnsi="Times New Roman" w:cs="Times New Roman"/>
+          <w:sz w:val="24"/>
+          <w:szCs w:val="24"/>
+        </w:rPr>
+        <w:t xml:space="preserve"> April, 2010</w:t>
+      </w:r>
+      <w:r>
+        <w:rPr>
+          <w:rFonts w:ascii="Times New Roman" w:hAnsi="Times New Roman" w:cs="Times New Roman"/>
+          <w:sz w:val="24"/>
+          <w:szCs w:val="24"/>
+        </w:rPr>
+        <w:t xml:space="preserve"> (Version 22.2). </w:t>
+      </w:r>
+      <w:r>
+        <w:rPr>
+          <w:rFonts w:ascii="Times New Roman" w:hAnsi="Times New Roman" w:cs="Times New Roman"/>
+          <w:sz w:val="24"/>
+          <w:szCs w:val="24"/>
+        </w:rPr>
+        <w:t xml:space="preserve">The composition of </w:t>
+      </w:r>
+      <w:r>
+        <w:rPr>
+          <w:rFonts w:ascii="Times New Roman" w:hAnsi="Times New Roman" w:cs="Times New Roman"/>
+          <w:sz w:val="24"/>
+          <w:szCs w:val="24"/>
+        </w:rPr>
+        <w:t xml:space="preserve">provincial </w:t>
+      </w:r>
+      <w:r>
+        <w:rPr>
+          <w:rFonts w:ascii="Times New Roman" w:hAnsi="Times New Roman" w:cs="Times New Roman"/>
+          <w:sz w:val="24"/>
+          <w:szCs w:val="24"/>
+        </w:rPr>
+        <w:t xml:space="preserve">short term biodegradable MSW in Sri Lanka is given </w:t>
+      </w:r>
+      <w:r>
+        <w:rPr>
+          <w:rFonts w:ascii="Times New Roman" w:hAnsi="Times New Roman" w:cs="Times New Roman"/>
+          <w:sz w:val="24"/>
+          <w:szCs w:val="24"/>
+        </w:rPr>
+        <w:t>in Table 1</w:t>
+      </w:r>
       <w:r>
         <w:rPr>
           <w:rFonts w:ascii="Times New Roman" w:hAnsi="Times New Roman" w:cs="Times New Roman"/>
@@ -1676,6 +1978,14 @@
         </w:rPr>
         <w:t>.</w:t>
       </w:r>
+      <w:r>
+        <w:rPr>
+          <w:rFonts w:ascii="Times New Roman" w:hAnsi="Times New Roman" w:cs="Times New Roman"/>
+          <w:sz w:val="24"/>
+          <w:szCs w:val="24"/>
+        </w:rPr>
+        <w:t xml:space="preserve"> The </w:t>
+      </w:r>
     </w:p>
     <w:p>
       <w:pPr>
@@ -1773,6 +2083,2000 @@
         </w:rPr>
       </w:pPr>
     </w:p>
+    <w:tbl>
+      <w:tblPr>
+        <w:tblW w:w="9840" w:type="dxa"/>
+        <w:tblInd w:w="113" w:type="dxa"/>
+        <w:tblLook w:val="04A0" w:firstRow="1" w:lastRow="0" w:firstColumn="1" w:lastColumn="0" w:noHBand="0" w:noVBand="1"/>
+      </w:tblPr>
+      <w:tblGrid>
+        <w:gridCol w:w="1780"/>
+        <w:gridCol w:w="2080"/>
+        <w:gridCol w:w="2020"/>
+        <w:gridCol w:w="1860"/>
+        <w:gridCol w:w="2100"/>
+      </w:tblGrid>
+      <w:tr>
+        <w:trPr>
+          <w:trHeight w:val="945"/>
+        </w:trPr>
+        <w:tc>
+          <w:tcPr>
+            <w:tcW w:w="1780" w:type="dxa"/>
+            <w:tcBorders>
+              <w:top w:val="single" w:sz="4" w:space="0" w:color="auto"/>
+              <w:left w:val="single" w:sz="4" w:space="0" w:color="auto"/>
+              <w:bottom w:val="single" w:sz="4" w:space="0" w:color="auto"/>
+              <w:right w:val="single" w:sz="4" w:space="0" w:color="auto"/>
+            </w:tcBorders>
+            <w:shd w:val="clear" w:color="auto" w:fill="auto"/>
+            <w:vAlign w:val="center"/>
+            <w:hideMark/>
+          </w:tcPr>
+          <w:p>
+            <w:pPr>
+              <w:spacing w:after="0" w:line="240" w:lineRule="auto"/>
+              <w:jc w:val="center"/>
+              <w:rPr>
+                <w:rFonts w:ascii="Times New Roman" w:eastAsia="Times New Roman" w:hAnsi="Times New Roman" w:cs="Times New Roman"/>
+                <w:color w:val="000000"/>
+                <w:sz w:val="24"/>
+                <w:szCs w:val="24"/>
+              </w:rPr>
+            </w:pPr>
+            <w:r>
+              <w:rPr>
+                <w:rFonts w:ascii="Times New Roman" w:eastAsia="Times New Roman" w:hAnsi="Times New Roman" w:cs="Times New Roman"/>
+                <w:color w:val="000000"/>
+                <w:sz w:val="24"/>
+                <w:szCs w:val="24"/>
+              </w:rPr>
+              <w:t>Province</w:t>
+            </w:r>
+          </w:p>
+        </w:tc>
+        <w:tc>
+          <w:tcPr>
+            <w:tcW w:w="2080" w:type="dxa"/>
+            <w:tcBorders>
+              <w:top w:val="single" w:sz="4" w:space="0" w:color="auto"/>
+              <w:left w:val="nil"/>
+              <w:bottom w:val="single" w:sz="4" w:space="0" w:color="auto"/>
+              <w:right w:val="single" w:sz="4" w:space="0" w:color="auto"/>
+            </w:tcBorders>
+            <w:shd w:val="clear" w:color="auto" w:fill="auto"/>
+            <w:vAlign w:val="center"/>
+            <w:hideMark/>
+          </w:tcPr>
+          <w:p>
+            <w:pPr>
+              <w:spacing w:after="0" w:line="240" w:lineRule="auto"/>
+              <w:jc w:val="center"/>
+              <w:rPr>
+                <w:rFonts w:ascii="Times New Roman" w:eastAsia="Times New Roman" w:hAnsi="Times New Roman" w:cs="Times New Roman"/>
+                <w:color w:val="000000"/>
+                <w:sz w:val="24"/>
+                <w:szCs w:val="24"/>
+              </w:rPr>
+            </w:pPr>
+            <w:r>
+              <w:rPr>
+                <w:rFonts w:ascii="Times New Roman" w:eastAsia="Times New Roman" w:hAnsi="Times New Roman" w:cs="Times New Roman"/>
+                <w:color w:val="000000"/>
+                <w:sz w:val="24"/>
+                <w:szCs w:val="24"/>
+              </w:rPr>
+              <w:t>Bio-degradable waste - short term (kg/day)</w:t>
+            </w:r>
+          </w:p>
+        </w:tc>
+        <w:tc>
+          <w:tcPr>
+            <w:tcW w:w="2020" w:type="dxa"/>
+            <w:tcBorders>
+              <w:top w:val="single" w:sz="4" w:space="0" w:color="auto"/>
+              <w:left w:val="nil"/>
+              <w:bottom w:val="single" w:sz="4" w:space="0" w:color="auto"/>
+              <w:right w:val="single" w:sz="4" w:space="0" w:color="auto"/>
+            </w:tcBorders>
+            <w:shd w:val="clear" w:color="auto" w:fill="auto"/>
+            <w:vAlign w:val="center"/>
+            <w:hideMark/>
+          </w:tcPr>
+          <w:p>
+            <w:pPr>
+              <w:spacing w:after="0" w:line="240" w:lineRule="auto"/>
+              <w:jc w:val="center"/>
+              <w:rPr>
+                <w:rFonts w:ascii="Times New Roman" w:eastAsia="Times New Roman" w:hAnsi="Times New Roman" w:cs="Times New Roman"/>
+                <w:color w:val="000000"/>
+                <w:sz w:val="24"/>
+                <w:szCs w:val="24"/>
+              </w:rPr>
+            </w:pPr>
+            <w:r>
+              <w:rPr>
+                <w:rFonts w:ascii="Times New Roman" w:eastAsia="Times New Roman" w:hAnsi="Times New Roman" w:cs="Times New Roman"/>
+                <w:color w:val="000000"/>
+                <w:sz w:val="24"/>
+                <w:szCs w:val="24"/>
+              </w:rPr>
+              <w:t>Percentage of Bio-degradable waste - short term (%)</w:t>
+            </w:r>
+          </w:p>
+        </w:tc>
+        <w:tc>
+          <w:tcPr>
+            <w:tcW w:w="1860" w:type="dxa"/>
+            <w:tcBorders>
+              <w:top w:val="single" w:sz="4" w:space="0" w:color="auto"/>
+              <w:left w:val="nil"/>
+              <w:bottom w:val="single" w:sz="4" w:space="0" w:color="auto"/>
+              <w:right w:val="single" w:sz="4" w:space="0" w:color="auto"/>
+            </w:tcBorders>
+            <w:shd w:val="clear" w:color="auto" w:fill="auto"/>
+            <w:vAlign w:val="center"/>
+            <w:hideMark/>
+          </w:tcPr>
+          <w:p>
+            <w:pPr>
+              <w:spacing w:after="0" w:line="240" w:lineRule="auto"/>
+              <w:jc w:val="center"/>
+              <w:rPr>
+                <w:rFonts w:ascii="Times New Roman" w:eastAsia="Times New Roman" w:hAnsi="Times New Roman" w:cs="Times New Roman"/>
+                <w:color w:val="000000"/>
+                <w:sz w:val="24"/>
+                <w:szCs w:val="24"/>
+              </w:rPr>
+            </w:pPr>
+            <w:r>
+              <w:rPr>
+                <w:rFonts w:ascii="Times New Roman" w:eastAsia="Times New Roman" w:hAnsi="Times New Roman" w:cs="Times New Roman"/>
+                <w:color w:val="000000"/>
+                <w:sz w:val="24"/>
+                <w:szCs w:val="24"/>
+              </w:rPr>
+              <w:t>Gross weight of waste collected (kg/day)</w:t>
+            </w:r>
+          </w:p>
+        </w:tc>
+        <w:tc>
+          <w:tcPr>
+            <w:tcW w:w="2100" w:type="dxa"/>
+            <w:tcBorders>
+              <w:top w:val="single" w:sz="4" w:space="0" w:color="auto"/>
+              <w:left w:val="nil"/>
+              <w:bottom w:val="single" w:sz="4" w:space="0" w:color="auto"/>
+              <w:right w:val="single" w:sz="4" w:space="0" w:color="auto"/>
+            </w:tcBorders>
+            <w:shd w:val="clear" w:color="auto" w:fill="auto"/>
+            <w:vAlign w:val="center"/>
+            <w:hideMark/>
+          </w:tcPr>
+          <w:p>
+            <w:pPr>
+              <w:spacing w:after="0" w:line="240" w:lineRule="auto"/>
+              <w:jc w:val="center"/>
+              <w:rPr>
+                <w:rFonts w:ascii="Times New Roman" w:eastAsia="Times New Roman" w:hAnsi="Times New Roman" w:cs="Times New Roman"/>
+                <w:color w:val="000000"/>
+                <w:sz w:val="24"/>
+                <w:szCs w:val="24"/>
+              </w:rPr>
+            </w:pPr>
+            <w:r>
+              <w:rPr>
+                <w:rFonts w:ascii="Times New Roman" w:eastAsia="Times New Roman" w:hAnsi="Times New Roman" w:cs="Times New Roman"/>
+                <w:color w:val="000000"/>
+                <w:sz w:val="24"/>
+                <w:szCs w:val="24"/>
+              </w:rPr>
+              <w:t>Percentage of Gross weight of waste collected (%)</w:t>
+            </w:r>
+          </w:p>
+        </w:tc>
+      </w:tr>
+      <w:tr>
+        <w:trPr>
+          <w:trHeight w:val="315"/>
+        </w:trPr>
+        <w:tc>
+          <w:tcPr>
+            <w:tcW w:w="1780" w:type="dxa"/>
+            <w:tcBorders>
+              <w:top w:val="nil"/>
+              <w:left w:val="single" w:sz="4" w:space="0" w:color="auto"/>
+              <w:bottom w:val="single" w:sz="4" w:space="0" w:color="auto"/>
+              <w:right w:val="single" w:sz="4" w:space="0" w:color="auto"/>
+            </w:tcBorders>
+            <w:shd w:val="clear" w:color="auto" w:fill="auto"/>
+            <w:vAlign w:val="center"/>
+            <w:hideMark/>
+          </w:tcPr>
+          <w:p>
+            <w:pPr>
+              <w:spacing w:after="0" w:line="240" w:lineRule="auto"/>
+              <w:rPr>
+                <w:rFonts w:ascii="Times New Roman" w:eastAsia="Times New Roman" w:hAnsi="Times New Roman" w:cs="Times New Roman"/>
+                <w:color w:val="000000"/>
+                <w:sz w:val="24"/>
+                <w:szCs w:val="24"/>
+              </w:rPr>
+            </w:pPr>
+            <w:r>
+              <w:rPr>
+                <w:rFonts w:ascii="Times New Roman" w:eastAsia="Times New Roman" w:hAnsi="Times New Roman" w:cs="Times New Roman"/>
+                <w:color w:val="000000"/>
+                <w:sz w:val="24"/>
+                <w:szCs w:val="24"/>
+              </w:rPr>
+              <w:t>Western</w:t>
+            </w:r>
+          </w:p>
+        </w:tc>
+        <w:tc>
+          <w:tcPr>
+            <w:tcW w:w="2080" w:type="dxa"/>
+            <w:tcBorders>
+              <w:top w:val="nil"/>
+              <w:left w:val="nil"/>
+              <w:bottom w:val="single" w:sz="4" w:space="0" w:color="auto"/>
+              <w:right w:val="single" w:sz="4" w:space="0" w:color="auto"/>
+            </w:tcBorders>
+            <w:shd w:val="clear" w:color="auto" w:fill="auto"/>
+            <w:vAlign w:val="center"/>
+            <w:hideMark/>
+          </w:tcPr>
+          <w:p>
+            <w:pPr>
+              <w:spacing w:after="0" w:line="240" w:lineRule="auto"/>
+              <w:jc w:val="right"/>
+              <w:rPr>
+                <w:rFonts w:ascii="Times New Roman" w:eastAsia="Times New Roman" w:hAnsi="Times New Roman" w:cs="Times New Roman"/>
+                <w:color w:val="000000"/>
+                <w:sz w:val="24"/>
+                <w:szCs w:val="24"/>
+              </w:rPr>
+            </w:pPr>
+            <w:r>
+              <w:rPr>
+                <w:rFonts w:ascii="Times New Roman" w:eastAsia="Times New Roman" w:hAnsi="Times New Roman" w:cs="Times New Roman"/>
+                <w:color w:val="000000"/>
+                <w:sz w:val="24"/>
+                <w:szCs w:val="24"/>
+              </w:rPr>
+              <w:t>1040933.06</w:t>
+            </w:r>
+          </w:p>
+        </w:tc>
+        <w:tc>
+          <w:tcPr>
+            <w:tcW w:w="2020" w:type="dxa"/>
+            <w:tcBorders>
+              <w:top w:val="nil"/>
+              <w:left w:val="nil"/>
+              <w:bottom w:val="single" w:sz="4" w:space="0" w:color="auto"/>
+              <w:right w:val="single" w:sz="4" w:space="0" w:color="auto"/>
+            </w:tcBorders>
+            <w:shd w:val="clear" w:color="auto" w:fill="auto"/>
+            <w:noWrap/>
+            <w:vAlign w:val="bottom"/>
+            <w:hideMark/>
+          </w:tcPr>
+          <w:p>
+            <w:pPr>
+              <w:spacing w:after="0" w:line="240" w:lineRule="auto"/>
+              <w:jc w:val="right"/>
+              <w:rPr>
+                <w:rFonts w:ascii="Times New Roman" w:eastAsia="Times New Roman" w:hAnsi="Times New Roman" w:cs="Times New Roman"/>
+                <w:color w:val="000000"/>
+                <w:sz w:val="24"/>
+                <w:szCs w:val="24"/>
+              </w:rPr>
+            </w:pPr>
+            <w:r>
+              <w:rPr>
+                <w:rFonts w:ascii="Times New Roman" w:eastAsia="Times New Roman" w:hAnsi="Times New Roman" w:cs="Times New Roman"/>
+                <w:color w:val="000000"/>
+                <w:sz w:val="24"/>
+                <w:szCs w:val="24"/>
+              </w:rPr>
+              <w:t>64.84</w:t>
+            </w:r>
+          </w:p>
+        </w:tc>
+        <w:tc>
+          <w:tcPr>
+            <w:tcW w:w="1860" w:type="dxa"/>
+            <w:tcBorders>
+              <w:top w:val="nil"/>
+              <w:left w:val="nil"/>
+              <w:bottom w:val="single" w:sz="4" w:space="0" w:color="auto"/>
+              <w:right w:val="single" w:sz="4" w:space="0" w:color="auto"/>
+            </w:tcBorders>
+            <w:shd w:val="clear" w:color="auto" w:fill="auto"/>
+            <w:vAlign w:val="center"/>
+            <w:hideMark/>
+          </w:tcPr>
+          <w:p>
+            <w:pPr>
+              <w:spacing w:after="0" w:line="240" w:lineRule="auto"/>
+              <w:jc w:val="right"/>
+              <w:rPr>
+                <w:rFonts w:ascii="Times New Roman" w:eastAsia="Times New Roman" w:hAnsi="Times New Roman" w:cs="Times New Roman"/>
+                <w:color w:val="000000"/>
+                <w:sz w:val="24"/>
+                <w:szCs w:val="24"/>
+              </w:rPr>
+            </w:pPr>
+            <w:r>
+              <w:rPr>
+                <w:rFonts w:ascii="Times New Roman" w:eastAsia="Times New Roman" w:hAnsi="Times New Roman" w:cs="Times New Roman"/>
+                <w:color w:val="000000"/>
+                <w:sz w:val="24"/>
+                <w:szCs w:val="24"/>
+              </w:rPr>
+              <w:t>1662700.00</w:t>
+            </w:r>
+          </w:p>
+        </w:tc>
+        <w:tc>
+          <w:tcPr>
+            <w:tcW w:w="2100" w:type="dxa"/>
+            <w:tcBorders>
+              <w:top w:val="nil"/>
+              <w:left w:val="nil"/>
+              <w:bottom w:val="single" w:sz="4" w:space="0" w:color="auto"/>
+              <w:right w:val="single" w:sz="4" w:space="0" w:color="auto"/>
+            </w:tcBorders>
+            <w:shd w:val="clear" w:color="auto" w:fill="auto"/>
+            <w:vAlign w:val="center"/>
+            <w:hideMark/>
+          </w:tcPr>
+          <w:p>
+            <w:pPr>
+              <w:spacing w:after="0" w:line="240" w:lineRule="auto"/>
+              <w:jc w:val="right"/>
+              <w:rPr>
+                <w:rFonts w:ascii="Times New Roman" w:eastAsia="Times New Roman" w:hAnsi="Times New Roman" w:cs="Times New Roman"/>
+                <w:color w:val="000000"/>
+                <w:sz w:val="24"/>
+                <w:szCs w:val="24"/>
+              </w:rPr>
+            </w:pPr>
+            <w:r>
+              <w:rPr>
+                <w:rFonts w:ascii="Times New Roman" w:eastAsia="Times New Roman" w:hAnsi="Times New Roman" w:cs="Times New Roman"/>
+                <w:color w:val="000000"/>
+                <w:sz w:val="24"/>
+                <w:szCs w:val="24"/>
+              </w:rPr>
+              <w:t>58.58</w:t>
+            </w:r>
+          </w:p>
+        </w:tc>
+      </w:tr>
+      <w:tr>
+        <w:trPr>
+          <w:trHeight w:val="315"/>
+        </w:trPr>
+        <w:tc>
+          <w:tcPr>
+            <w:tcW w:w="1780" w:type="dxa"/>
+            <w:tcBorders>
+              <w:top w:val="nil"/>
+              <w:left w:val="single" w:sz="4" w:space="0" w:color="auto"/>
+              <w:bottom w:val="single" w:sz="4" w:space="0" w:color="auto"/>
+              <w:right w:val="single" w:sz="4" w:space="0" w:color="auto"/>
+            </w:tcBorders>
+            <w:shd w:val="clear" w:color="auto" w:fill="auto"/>
+            <w:vAlign w:val="center"/>
+            <w:hideMark/>
+          </w:tcPr>
+          <w:p>
+            <w:pPr>
+              <w:spacing w:after="0" w:line="240" w:lineRule="auto"/>
+              <w:rPr>
+                <w:rFonts w:ascii="Times New Roman" w:eastAsia="Times New Roman" w:hAnsi="Times New Roman" w:cs="Times New Roman"/>
+                <w:color w:val="000000"/>
+                <w:sz w:val="24"/>
+                <w:szCs w:val="24"/>
+              </w:rPr>
+            </w:pPr>
+            <w:r>
+              <w:rPr>
+                <w:rFonts w:ascii="Times New Roman" w:eastAsia="Times New Roman" w:hAnsi="Times New Roman" w:cs="Times New Roman"/>
+                <w:color w:val="000000"/>
+                <w:sz w:val="24"/>
+                <w:szCs w:val="24"/>
+              </w:rPr>
+              <w:t>Southern</w:t>
+            </w:r>
+          </w:p>
+        </w:tc>
+        <w:tc>
+          <w:tcPr>
+            <w:tcW w:w="2080" w:type="dxa"/>
+            <w:tcBorders>
+              <w:top w:val="nil"/>
+              <w:left w:val="nil"/>
+              <w:bottom w:val="single" w:sz="4" w:space="0" w:color="auto"/>
+              <w:right w:val="single" w:sz="4" w:space="0" w:color="auto"/>
+            </w:tcBorders>
+            <w:shd w:val="clear" w:color="auto" w:fill="auto"/>
+            <w:vAlign w:val="center"/>
+            <w:hideMark/>
+          </w:tcPr>
+          <w:p>
+            <w:pPr>
+              <w:spacing w:after="0" w:line="240" w:lineRule="auto"/>
+              <w:jc w:val="right"/>
+              <w:rPr>
+                <w:rFonts w:ascii="Times New Roman" w:eastAsia="Times New Roman" w:hAnsi="Times New Roman" w:cs="Times New Roman"/>
+                <w:color w:val="000000"/>
+                <w:sz w:val="24"/>
+                <w:szCs w:val="24"/>
+              </w:rPr>
+            </w:pPr>
+            <w:r>
+              <w:rPr>
+                <w:rFonts w:ascii="Times New Roman" w:eastAsia="Times New Roman" w:hAnsi="Times New Roman" w:cs="Times New Roman"/>
+                <w:color w:val="000000"/>
+                <w:sz w:val="24"/>
+                <w:szCs w:val="24"/>
+              </w:rPr>
+              <w:t>105872.332</w:t>
+            </w:r>
+          </w:p>
+        </w:tc>
+        <w:tc>
+          <w:tcPr>
+            <w:tcW w:w="2020" w:type="dxa"/>
+            <w:tcBorders>
+              <w:top w:val="nil"/>
+              <w:left w:val="nil"/>
+              <w:bottom w:val="single" w:sz="4" w:space="0" w:color="auto"/>
+              <w:right w:val="single" w:sz="4" w:space="0" w:color="auto"/>
+            </w:tcBorders>
+            <w:shd w:val="clear" w:color="auto" w:fill="auto"/>
+            <w:noWrap/>
+            <w:vAlign w:val="bottom"/>
+            <w:hideMark/>
+          </w:tcPr>
+          <w:p>
+            <w:pPr>
+              <w:spacing w:after="0" w:line="240" w:lineRule="auto"/>
+              <w:jc w:val="right"/>
+              <w:rPr>
+                <w:rFonts w:ascii="Times New Roman" w:eastAsia="Times New Roman" w:hAnsi="Times New Roman" w:cs="Times New Roman"/>
+                <w:color w:val="000000"/>
+                <w:sz w:val="24"/>
+                <w:szCs w:val="24"/>
+              </w:rPr>
+            </w:pPr>
+            <w:r>
+              <w:rPr>
+                <w:rFonts w:ascii="Times New Roman" w:eastAsia="Times New Roman" w:hAnsi="Times New Roman" w:cs="Times New Roman"/>
+                <w:color w:val="000000"/>
+                <w:sz w:val="24"/>
+                <w:szCs w:val="24"/>
+              </w:rPr>
+              <w:t>6.59</w:t>
+            </w:r>
+          </w:p>
+        </w:tc>
+        <w:tc>
+          <w:tcPr>
+            <w:tcW w:w="1860" w:type="dxa"/>
+            <w:tcBorders>
+              <w:top w:val="nil"/>
+              <w:left w:val="nil"/>
+              <w:bottom w:val="single" w:sz="4" w:space="0" w:color="auto"/>
+              <w:right w:val="single" w:sz="4" w:space="0" w:color="auto"/>
+            </w:tcBorders>
+            <w:shd w:val="clear" w:color="auto" w:fill="auto"/>
+            <w:vAlign w:val="center"/>
+            <w:hideMark/>
+          </w:tcPr>
+          <w:p>
+            <w:pPr>
+              <w:spacing w:after="0" w:line="240" w:lineRule="auto"/>
+              <w:jc w:val="right"/>
+              <w:rPr>
+                <w:rFonts w:ascii="Times New Roman" w:eastAsia="Times New Roman" w:hAnsi="Times New Roman" w:cs="Times New Roman"/>
+                <w:color w:val="000000"/>
+                <w:sz w:val="24"/>
+                <w:szCs w:val="24"/>
+              </w:rPr>
+            </w:pPr>
+            <w:r>
+              <w:rPr>
+                <w:rFonts w:ascii="Times New Roman" w:eastAsia="Times New Roman" w:hAnsi="Times New Roman" w:cs="Times New Roman"/>
+                <w:color w:val="000000"/>
+                <w:sz w:val="24"/>
+                <w:szCs w:val="24"/>
+              </w:rPr>
+              <w:t>198460</w:t>
+            </w:r>
+          </w:p>
+        </w:tc>
+        <w:tc>
+          <w:tcPr>
+            <w:tcW w:w="2100" w:type="dxa"/>
+            <w:tcBorders>
+              <w:top w:val="nil"/>
+              <w:left w:val="nil"/>
+              <w:bottom w:val="single" w:sz="4" w:space="0" w:color="auto"/>
+              <w:right w:val="single" w:sz="4" w:space="0" w:color="auto"/>
+            </w:tcBorders>
+            <w:shd w:val="clear" w:color="auto" w:fill="auto"/>
+            <w:vAlign w:val="center"/>
+            <w:hideMark/>
+          </w:tcPr>
+          <w:p>
+            <w:pPr>
+              <w:spacing w:after="0" w:line="240" w:lineRule="auto"/>
+              <w:jc w:val="right"/>
+              <w:rPr>
+                <w:rFonts w:ascii="Times New Roman" w:eastAsia="Times New Roman" w:hAnsi="Times New Roman" w:cs="Times New Roman"/>
+                <w:color w:val="000000"/>
+                <w:sz w:val="24"/>
+                <w:szCs w:val="24"/>
+              </w:rPr>
+            </w:pPr>
+            <w:r>
+              <w:rPr>
+                <w:rFonts w:ascii="Times New Roman" w:eastAsia="Times New Roman" w:hAnsi="Times New Roman" w:cs="Times New Roman"/>
+                <w:color w:val="000000"/>
+                <w:sz w:val="24"/>
+                <w:szCs w:val="24"/>
+              </w:rPr>
+              <w:t>6.99</w:t>
+            </w:r>
+          </w:p>
+        </w:tc>
+      </w:tr>
+      <w:tr>
+        <w:trPr>
+          <w:trHeight w:val="315"/>
+        </w:trPr>
+        <w:tc>
+          <w:tcPr>
+            <w:tcW w:w="1780" w:type="dxa"/>
+            <w:tcBorders>
+              <w:top w:val="nil"/>
+              <w:left w:val="single" w:sz="4" w:space="0" w:color="auto"/>
+              <w:bottom w:val="single" w:sz="4" w:space="0" w:color="auto"/>
+              <w:right w:val="single" w:sz="4" w:space="0" w:color="auto"/>
+            </w:tcBorders>
+            <w:shd w:val="clear" w:color="auto" w:fill="auto"/>
+            <w:vAlign w:val="center"/>
+            <w:hideMark/>
+          </w:tcPr>
+          <w:p>
+            <w:pPr>
+              <w:spacing w:after="0" w:line="240" w:lineRule="auto"/>
+              <w:rPr>
+                <w:rFonts w:ascii="Times New Roman" w:eastAsia="Times New Roman" w:hAnsi="Times New Roman" w:cs="Times New Roman"/>
+                <w:color w:val="000000"/>
+                <w:sz w:val="24"/>
+                <w:szCs w:val="24"/>
+              </w:rPr>
+            </w:pPr>
+            <w:r>
+              <w:rPr>
+                <w:rFonts w:ascii="Times New Roman" w:eastAsia="Times New Roman" w:hAnsi="Times New Roman" w:cs="Times New Roman"/>
+                <w:color w:val="000000"/>
+                <w:sz w:val="24"/>
+                <w:szCs w:val="24"/>
+              </w:rPr>
+              <w:t>Central</w:t>
+            </w:r>
+          </w:p>
+        </w:tc>
+        <w:tc>
+          <w:tcPr>
+            <w:tcW w:w="2080" w:type="dxa"/>
+            <w:tcBorders>
+              <w:top w:val="nil"/>
+              <w:left w:val="nil"/>
+              <w:bottom w:val="single" w:sz="4" w:space="0" w:color="auto"/>
+              <w:right w:val="single" w:sz="4" w:space="0" w:color="auto"/>
+            </w:tcBorders>
+            <w:shd w:val="clear" w:color="auto" w:fill="auto"/>
+            <w:vAlign w:val="center"/>
+            <w:hideMark/>
+          </w:tcPr>
+          <w:p>
+            <w:pPr>
+              <w:spacing w:after="0" w:line="240" w:lineRule="auto"/>
+              <w:jc w:val="right"/>
+              <w:rPr>
+                <w:rFonts w:ascii="Times New Roman" w:eastAsia="Times New Roman" w:hAnsi="Times New Roman" w:cs="Times New Roman"/>
+                <w:color w:val="000000"/>
+                <w:sz w:val="24"/>
+                <w:szCs w:val="24"/>
+              </w:rPr>
+            </w:pPr>
+            <w:r>
+              <w:rPr>
+                <w:rFonts w:ascii="Times New Roman" w:eastAsia="Times New Roman" w:hAnsi="Times New Roman" w:cs="Times New Roman"/>
+                <w:color w:val="000000"/>
+                <w:sz w:val="24"/>
+                <w:szCs w:val="24"/>
+              </w:rPr>
+              <w:t>139628.7201</w:t>
+            </w:r>
+          </w:p>
+        </w:tc>
+        <w:tc>
+          <w:tcPr>
+            <w:tcW w:w="2020" w:type="dxa"/>
+            <w:tcBorders>
+              <w:top w:val="nil"/>
+              <w:left w:val="nil"/>
+              <w:bottom w:val="single" w:sz="4" w:space="0" w:color="auto"/>
+              <w:right w:val="single" w:sz="4" w:space="0" w:color="auto"/>
+            </w:tcBorders>
+            <w:shd w:val="clear" w:color="auto" w:fill="auto"/>
+            <w:noWrap/>
+            <w:vAlign w:val="bottom"/>
+            <w:hideMark/>
+          </w:tcPr>
+          <w:p>
+            <w:pPr>
+              <w:spacing w:after="0" w:line="240" w:lineRule="auto"/>
+              <w:jc w:val="right"/>
+              <w:rPr>
+                <w:rFonts w:ascii="Times New Roman" w:eastAsia="Times New Roman" w:hAnsi="Times New Roman" w:cs="Times New Roman"/>
+                <w:color w:val="000000"/>
+                <w:sz w:val="24"/>
+                <w:szCs w:val="24"/>
+              </w:rPr>
+            </w:pPr>
+            <w:r>
+              <w:rPr>
+                <w:rFonts w:ascii="Times New Roman" w:eastAsia="Times New Roman" w:hAnsi="Times New Roman" w:cs="Times New Roman"/>
+                <w:color w:val="000000"/>
+                <w:sz w:val="24"/>
+                <w:szCs w:val="24"/>
+              </w:rPr>
+              <w:t>8.70</w:t>
+            </w:r>
+          </w:p>
+        </w:tc>
+        <w:tc>
+          <w:tcPr>
+            <w:tcW w:w="1860" w:type="dxa"/>
+            <w:tcBorders>
+              <w:top w:val="nil"/>
+              <w:left w:val="nil"/>
+              <w:bottom w:val="single" w:sz="4" w:space="0" w:color="auto"/>
+              <w:right w:val="single" w:sz="4" w:space="0" w:color="auto"/>
+            </w:tcBorders>
+            <w:shd w:val="clear" w:color="auto" w:fill="auto"/>
+            <w:vAlign w:val="center"/>
+            <w:hideMark/>
+          </w:tcPr>
+          <w:p>
+            <w:pPr>
+              <w:spacing w:after="0" w:line="240" w:lineRule="auto"/>
+              <w:jc w:val="right"/>
+              <w:rPr>
+                <w:rFonts w:ascii="Times New Roman" w:eastAsia="Times New Roman" w:hAnsi="Times New Roman" w:cs="Times New Roman"/>
+                <w:color w:val="000000"/>
+                <w:sz w:val="24"/>
+                <w:szCs w:val="24"/>
+              </w:rPr>
+            </w:pPr>
+            <w:r>
+              <w:rPr>
+                <w:rFonts w:ascii="Times New Roman" w:eastAsia="Times New Roman" w:hAnsi="Times New Roman" w:cs="Times New Roman"/>
+                <w:color w:val="000000"/>
+                <w:sz w:val="24"/>
+                <w:szCs w:val="24"/>
+              </w:rPr>
+              <w:t>229223</w:t>
+            </w:r>
+          </w:p>
+        </w:tc>
+        <w:tc>
+          <w:tcPr>
+            <w:tcW w:w="2100" w:type="dxa"/>
+            <w:tcBorders>
+              <w:top w:val="nil"/>
+              <w:left w:val="nil"/>
+              <w:bottom w:val="single" w:sz="4" w:space="0" w:color="auto"/>
+              <w:right w:val="single" w:sz="4" w:space="0" w:color="auto"/>
+            </w:tcBorders>
+            <w:shd w:val="clear" w:color="auto" w:fill="auto"/>
+            <w:vAlign w:val="center"/>
+            <w:hideMark/>
+          </w:tcPr>
+          <w:p>
+            <w:pPr>
+              <w:spacing w:after="0" w:line="240" w:lineRule="auto"/>
+              <w:jc w:val="right"/>
+              <w:rPr>
+                <w:rFonts w:ascii="Times New Roman" w:eastAsia="Times New Roman" w:hAnsi="Times New Roman" w:cs="Times New Roman"/>
+                <w:color w:val="000000"/>
+                <w:sz w:val="24"/>
+                <w:szCs w:val="24"/>
+              </w:rPr>
+            </w:pPr>
+            <w:r>
+              <w:rPr>
+                <w:rFonts w:ascii="Times New Roman" w:eastAsia="Times New Roman" w:hAnsi="Times New Roman" w:cs="Times New Roman"/>
+                <w:color w:val="000000"/>
+                <w:sz w:val="24"/>
+                <w:szCs w:val="24"/>
+              </w:rPr>
+              <w:t>8.08</w:t>
+            </w:r>
+          </w:p>
+        </w:tc>
+      </w:tr>
+      <w:tr>
+        <w:trPr>
+          <w:trHeight w:val="315"/>
+        </w:trPr>
+        <w:tc>
+          <w:tcPr>
+            <w:tcW w:w="1780" w:type="dxa"/>
+            <w:tcBorders>
+              <w:top w:val="nil"/>
+              <w:left w:val="single" w:sz="4" w:space="0" w:color="auto"/>
+              <w:bottom w:val="single" w:sz="4" w:space="0" w:color="auto"/>
+              <w:right w:val="single" w:sz="4" w:space="0" w:color="auto"/>
+            </w:tcBorders>
+            <w:shd w:val="clear" w:color="auto" w:fill="auto"/>
+            <w:vAlign w:val="center"/>
+            <w:hideMark/>
+          </w:tcPr>
+          <w:p>
+            <w:pPr>
+              <w:spacing w:after="0" w:line="240" w:lineRule="auto"/>
+              <w:rPr>
+                <w:rFonts w:ascii="Times New Roman" w:eastAsia="Times New Roman" w:hAnsi="Times New Roman" w:cs="Times New Roman"/>
+                <w:color w:val="000000"/>
+                <w:sz w:val="24"/>
+                <w:szCs w:val="24"/>
+              </w:rPr>
+            </w:pPr>
+            <w:r>
+              <w:rPr>
+                <w:rFonts w:ascii="Times New Roman" w:eastAsia="Times New Roman" w:hAnsi="Times New Roman" w:cs="Times New Roman"/>
+                <w:color w:val="000000"/>
+                <w:sz w:val="24"/>
+                <w:szCs w:val="24"/>
+              </w:rPr>
+              <w:t>North Western</w:t>
+            </w:r>
+          </w:p>
+        </w:tc>
+        <w:tc>
+          <w:tcPr>
+            <w:tcW w:w="2080" w:type="dxa"/>
+            <w:tcBorders>
+              <w:top w:val="nil"/>
+              <w:left w:val="nil"/>
+              <w:bottom w:val="single" w:sz="4" w:space="0" w:color="auto"/>
+              <w:right w:val="single" w:sz="4" w:space="0" w:color="auto"/>
+            </w:tcBorders>
+            <w:shd w:val="clear" w:color="auto" w:fill="auto"/>
+            <w:vAlign w:val="center"/>
+            <w:hideMark/>
+          </w:tcPr>
+          <w:p>
+            <w:pPr>
+              <w:spacing w:after="0" w:line="240" w:lineRule="auto"/>
+              <w:jc w:val="right"/>
+              <w:rPr>
+                <w:rFonts w:ascii="Times New Roman" w:eastAsia="Times New Roman" w:hAnsi="Times New Roman" w:cs="Times New Roman"/>
+                <w:color w:val="000000"/>
+                <w:sz w:val="24"/>
+                <w:szCs w:val="24"/>
+              </w:rPr>
+            </w:pPr>
+            <w:r>
+              <w:rPr>
+                <w:rFonts w:ascii="Times New Roman" w:eastAsia="Times New Roman" w:hAnsi="Times New Roman" w:cs="Times New Roman"/>
+                <w:color w:val="000000"/>
+                <w:sz w:val="24"/>
+                <w:szCs w:val="24"/>
+              </w:rPr>
+              <w:t>58049.1881</w:t>
+            </w:r>
+          </w:p>
+        </w:tc>
+        <w:tc>
+          <w:tcPr>
+            <w:tcW w:w="2020" w:type="dxa"/>
+            <w:tcBorders>
+              <w:top w:val="nil"/>
+              <w:left w:val="nil"/>
+              <w:bottom w:val="single" w:sz="4" w:space="0" w:color="auto"/>
+              <w:right w:val="single" w:sz="4" w:space="0" w:color="auto"/>
+            </w:tcBorders>
+            <w:shd w:val="clear" w:color="auto" w:fill="auto"/>
+            <w:noWrap/>
+            <w:vAlign w:val="bottom"/>
+            <w:hideMark/>
+          </w:tcPr>
+          <w:p>
+            <w:pPr>
+              <w:spacing w:after="0" w:line="240" w:lineRule="auto"/>
+              <w:jc w:val="right"/>
+              <w:rPr>
+                <w:rFonts w:ascii="Times New Roman" w:eastAsia="Times New Roman" w:hAnsi="Times New Roman" w:cs="Times New Roman"/>
+                <w:color w:val="000000"/>
+                <w:sz w:val="24"/>
+                <w:szCs w:val="24"/>
+              </w:rPr>
+            </w:pPr>
+            <w:r>
+              <w:rPr>
+                <w:rFonts w:ascii="Times New Roman" w:eastAsia="Times New Roman" w:hAnsi="Times New Roman" w:cs="Times New Roman"/>
+                <w:color w:val="000000"/>
+                <w:sz w:val="24"/>
+                <w:szCs w:val="24"/>
+              </w:rPr>
+              <w:t>3.62</w:t>
+            </w:r>
+          </w:p>
+        </w:tc>
+        <w:tc>
+          <w:tcPr>
+            <w:tcW w:w="1860" w:type="dxa"/>
+            <w:tcBorders>
+              <w:top w:val="nil"/>
+              <w:left w:val="nil"/>
+              <w:bottom w:val="single" w:sz="4" w:space="0" w:color="auto"/>
+              <w:right w:val="single" w:sz="4" w:space="0" w:color="auto"/>
+            </w:tcBorders>
+            <w:shd w:val="clear" w:color="auto" w:fill="auto"/>
+            <w:vAlign w:val="center"/>
+            <w:hideMark/>
+          </w:tcPr>
+          <w:p>
+            <w:pPr>
+              <w:spacing w:after="0" w:line="240" w:lineRule="auto"/>
+              <w:jc w:val="right"/>
+              <w:rPr>
+                <w:rFonts w:ascii="Times New Roman" w:eastAsia="Times New Roman" w:hAnsi="Times New Roman" w:cs="Times New Roman"/>
+                <w:color w:val="000000"/>
+                <w:sz w:val="24"/>
+                <w:szCs w:val="24"/>
+              </w:rPr>
+            </w:pPr>
+            <w:r>
+              <w:rPr>
+                <w:rFonts w:ascii="Times New Roman" w:eastAsia="Times New Roman" w:hAnsi="Times New Roman" w:cs="Times New Roman"/>
+                <w:color w:val="000000"/>
+                <w:sz w:val="24"/>
+                <w:szCs w:val="24"/>
+              </w:rPr>
+              <w:t>170189</w:t>
+            </w:r>
+          </w:p>
+        </w:tc>
+        <w:tc>
+          <w:tcPr>
+            <w:tcW w:w="2100" w:type="dxa"/>
+            <w:tcBorders>
+              <w:top w:val="nil"/>
+              <w:left w:val="nil"/>
+              <w:bottom w:val="single" w:sz="4" w:space="0" w:color="auto"/>
+              <w:right w:val="single" w:sz="4" w:space="0" w:color="auto"/>
+            </w:tcBorders>
+            <w:shd w:val="clear" w:color="auto" w:fill="auto"/>
+            <w:vAlign w:val="center"/>
+            <w:hideMark/>
+          </w:tcPr>
+          <w:p>
+            <w:pPr>
+              <w:spacing w:after="0" w:line="240" w:lineRule="auto"/>
+              <w:jc w:val="right"/>
+              <w:rPr>
+                <w:rFonts w:ascii="Times New Roman" w:eastAsia="Times New Roman" w:hAnsi="Times New Roman" w:cs="Times New Roman"/>
+                <w:color w:val="000000"/>
+                <w:sz w:val="24"/>
+                <w:szCs w:val="24"/>
+              </w:rPr>
+            </w:pPr>
+            <w:r>
+              <w:rPr>
+                <w:rFonts w:ascii="Times New Roman" w:eastAsia="Times New Roman" w:hAnsi="Times New Roman" w:cs="Times New Roman"/>
+                <w:color w:val="000000"/>
+                <w:sz w:val="24"/>
+                <w:szCs w:val="24"/>
+              </w:rPr>
+              <w:t>6.00</w:t>
+            </w:r>
+          </w:p>
+        </w:tc>
+      </w:tr>
+      <w:tr>
+        <w:trPr>
+          <w:trHeight w:val="315"/>
+        </w:trPr>
+        <w:tc>
+          <w:tcPr>
+            <w:tcW w:w="1780" w:type="dxa"/>
+            <w:tcBorders>
+              <w:top w:val="nil"/>
+              <w:left w:val="single" w:sz="4" w:space="0" w:color="auto"/>
+              <w:bottom w:val="single" w:sz="4" w:space="0" w:color="auto"/>
+              <w:right w:val="single" w:sz="4" w:space="0" w:color="auto"/>
+            </w:tcBorders>
+            <w:shd w:val="clear" w:color="auto" w:fill="auto"/>
+            <w:vAlign w:val="center"/>
+            <w:hideMark/>
+          </w:tcPr>
+          <w:p>
+            <w:pPr>
+              <w:spacing w:after="0" w:line="240" w:lineRule="auto"/>
+              <w:rPr>
+                <w:rFonts w:ascii="Times New Roman" w:eastAsia="Times New Roman" w:hAnsi="Times New Roman" w:cs="Times New Roman"/>
+                <w:color w:val="000000"/>
+                <w:sz w:val="24"/>
+                <w:szCs w:val="24"/>
+              </w:rPr>
+            </w:pPr>
+            <w:r>
+              <w:rPr>
+                <w:rFonts w:ascii="Times New Roman" w:eastAsia="Times New Roman" w:hAnsi="Times New Roman" w:cs="Times New Roman"/>
+                <w:color w:val="000000"/>
+                <w:sz w:val="24"/>
+                <w:szCs w:val="24"/>
+              </w:rPr>
+              <w:t>Sabaragamuwa</w:t>
+            </w:r>
+          </w:p>
+        </w:tc>
+        <w:tc>
+          <w:tcPr>
+            <w:tcW w:w="2080" w:type="dxa"/>
+            <w:tcBorders>
+              <w:top w:val="nil"/>
+              <w:left w:val="nil"/>
+              <w:bottom w:val="single" w:sz="4" w:space="0" w:color="auto"/>
+              <w:right w:val="single" w:sz="4" w:space="0" w:color="auto"/>
+            </w:tcBorders>
+            <w:shd w:val="clear" w:color="auto" w:fill="auto"/>
+            <w:vAlign w:val="center"/>
+            <w:hideMark/>
+          </w:tcPr>
+          <w:p>
+            <w:pPr>
+              <w:spacing w:after="0" w:line="240" w:lineRule="auto"/>
+              <w:jc w:val="right"/>
+              <w:rPr>
+                <w:rFonts w:ascii="Times New Roman" w:eastAsia="Times New Roman" w:hAnsi="Times New Roman" w:cs="Times New Roman"/>
+                <w:color w:val="000000"/>
+                <w:sz w:val="24"/>
+                <w:szCs w:val="24"/>
+              </w:rPr>
+            </w:pPr>
+            <w:r>
+              <w:rPr>
+                <w:rFonts w:ascii="Times New Roman" w:eastAsia="Times New Roman" w:hAnsi="Times New Roman" w:cs="Times New Roman"/>
+                <w:color w:val="000000"/>
+                <w:sz w:val="24"/>
+                <w:szCs w:val="24"/>
+              </w:rPr>
+              <w:t>53114.999</w:t>
+            </w:r>
+          </w:p>
+        </w:tc>
+        <w:tc>
+          <w:tcPr>
+            <w:tcW w:w="2020" w:type="dxa"/>
+            <w:tcBorders>
+              <w:top w:val="nil"/>
+              <w:left w:val="nil"/>
+              <w:bottom w:val="single" w:sz="4" w:space="0" w:color="auto"/>
+              <w:right w:val="single" w:sz="4" w:space="0" w:color="auto"/>
+            </w:tcBorders>
+            <w:shd w:val="clear" w:color="auto" w:fill="auto"/>
+            <w:noWrap/>
+            <w:vAlign w:val="bottom"/>
+            <w:hideMark/>
+          </w:tcPr>
+          <w:p>
+            <w:pPr>
+              <w:spacing w:after="0" w:line="240" w:lineRule="auto"/>
+              <w:jc w:val="right"/>
+              <w:rPr>
+                <w:rFonts w:ascii="Times New Roman" w:eastAsia="Times New Roman" w:hAnsi="Times New Roman" w:cs="Times New Roman"/>
+                <w:color w:val="000000"/>
+                <w:sz w:val="24"/>
+                <w:szCs w:val="24"/>
+              </w:rPr>
+            </w:pPr>
+            <w:r>
+              <w:rPr>
+                <w:rFonts w:ascii="Times New Roman" w:eastAsia="Times New Roman" w:hAnsi="Times New Roman" w:cs="Times New Roman"/>
+                <w:color w:val="000000"/>
+                <w:sz w:val="24"/>
+                <w:szCs w:val="24"/>
+              </w:rPr>
+              <w:t>3.31</w:t>
+            </w:r>
+          </w:p>
+        </w:tc>
+        <w:tc>
+          <w:tcPr>
+            <w:tcW w:w="1860" w:type="dxa"/>
+            <w:tcBorders>
+              <w:top w:val="nil"/>
+              <w:left w:val="nil"/>
+              <w:bottom w:val="single" w:sz="4" w:space="0" w:color="auto"/>
+              <w:right w:val="single" w:sz="4" w:space="0" w:color="auto"/>
+            </w:tcBorders>
+            <w:shd w:val="clear" w:color="auto" w:fill="auto"/>
+            <w:vAlign w:val="center"/>
+            <w:hideMark/>
+          </w:tcPr>
+          <w:p>
+            <w:pPr>
+              <w:spacing w:after="0" w:line="240" w:lineRule="auto"/>
+              <w:jc w:val="right"/>
+              <w:rPr>
+                <w:rFonts w:ascii="Times New Roman" w:eastAsia="Times New Roman" w:hAnsi="Times New Roman" w:cs="Times New Roman"/>
+                <w:color w:val="000000"/>
+                <w:sz w:val="24"/>
+                <w:szCs w:val="24"/>
+              </w:rPr>
+            </w:pPr>
+            <w:r>
+              <w:rPr>
+                <w:rFonts w:ascii="Times New Roman" w:eastAsia="Times New Roman" w:hAnsi="Times New Roman" w:cs="Times New Roman"/>
+                <w:color w:val="000000"/>
+                <w:sz w:val="24"/>
+                <w:szCs w:val="24"/>
+              </w:rPr>
+              <w:t>91860</w:t>
+            </w:r>
+          </w:p>
+        </w:tc>
+        <w:tc>
+          <w:tcPr>
+            <w:tcW w:w="2100" w:type="dxa"/>
+            <w:tcBorders>
+              <w:top w:val="nil"/>
+              <w:left w:val="nil"/>
+              <w:bottom w:val="single" w:sz="4" w:space="0" w:color="auto"/>
+              <w:right w:val="single" w:sz="4" w:space="0" w:color="auto"/>
+            </w:tcBorders>
+            <w:shd w:val="clear" w:color="auto" w:fill="auto"/>
+            <w:vAlign w:val="center"/>
+            <w:hideMark/>
+          </w:tcPr>
+          <w:p>
+            <w:pPr>
+              <w:spacing w:after="0" w:line="240" w:lineRule="auto"/>
+              <w:jc w:val="right"/>
+              <w:rPr>
+                <w:rFonts w:ascii="Times New Roman" w:eastAsia="Times New Roman" w:hAnsi="Times New Roman" w:cs="Times New Roman"/>
+                <w:color w:val="000000"/>
+                <w:sz w:val="24"/>
+                <w:szCs w:val="24"/>
+              </w:rPr>
+            </w:pPr>
+            <w:r>
+              <w:rPr>
+                <w:rFonts w:ascii="Times New Roman" w:eastAsia="Times New Roman" w:hAnsi="Times New Roman" w:cs="Times New Roman"/>
+                <w:color w:val="000000"/>
+                <w:sz w:val="24"/>
+                <w:szCs w:val="24"/>
+              </w:rPr>
+              <w:t>3.24</w:t>
+            </w:r>
+          </w:p>
+        </w:tc>
+      </w:tr>
+      <w:tr>
+        <w:trPr>
+          <w:trHeight w:val="315"/>
+        </w:trPr>
+        <w:tc>
+          <w:tcPr>
+            <w:tcW w:w="1780" w:type="dxa"/>
+            <w:tcBorders>
+              <w:top w:val="nil"/>
+              <w:left w:val="single" w:sz="4" w:space="0" w:color="auto"/>
+              <w:bottom w:val="single" w:sz="4" w:space="0" w:color="auto"/>
+              <w:right w:val="single" w:sz="4" w:space="0" w:color="auto"/>
+            </w:tcBorders>
+            <w:shd w:val="clear" w:color="auto" w:fill="auto"/>
+            <w:vAlign w:val="center"/>
+            <w:hideMark/>
+          </w:tcPr>
+          <w:p>
+            <w:pPr>
+              <w:spacing w:after="0" w:line="240" w:lineRule="auto"/>
+              <w:rPr>
+                <w:rFonts w:ascii="Times New Roman" w:eastAsia="Times New Roman" w:hAnsi="Times New Roman" w:cs="Times New Roman"/>
+                <w:color w:val="000000"/>
+                <w:sz w:val="24"/>
+                <w:szCs w:val="24"/>
+              </w:rPr>
+            </w:pPr>
+            <w:r>
+              <w:rPr>
+                <w:rFonts w:ascii="Times New Roman" w:eastAsia="Times New Roman" w:hAnsi="Times New Roman" w:cs="Times New Roman"/>
+                <w:color w:val="000000"/>
+                <w:sz w:val="24"/>
+                <w:szCs w:val="24"/>
+              </w:rPr>
+              <w:t>Uva</w:t>
+            </w:r>
+          </w:p>
+        </w:tc>
+        <w:tc>
+          <w:tcPr>
+            <w:tcW w:w="2080" w:type="dxa"/>
+            <w:tcBorders>
+              <w:top w:val="nil"/>
+              <w:left w:val="nil"/>
+              <w:bottom w:val="single" w:sz="4" w:space="0" w:color="auto"/>
+              <w:right w:val="single" w:sz="4" w:space="0" w:color="auto"/>
+            </w:tcBorders>
+            <w:shd w:val="clear" w:color="auto" w:fill="auto"/>
+            <w:vAlign w:val="center"/>
+            <w:hideMark/>
+          </w:tcPr>
+          <w:p>
+            <w:pPr>
+              <w:spacing w:after="0" w:line="240" w:lineRule="auto"/>
+              <w:jc w:val="right"/>
+              <w:rPr>
+                <w:rFonts w:ascii="Times New Roman" w:eastAsia="Times New Roman" w:hAnsi="Times New Roman" w:cs="Times New Roman"/>
+                <w:color w:val="000000"/>
+                <w:sz w:val="24"/>
+                <w:szCs w:val="24"/>
+              </w:rPr>
+            </w:pPr>
+            <w:r>
+              <w:rPr>
+                <w:rFonts w:ascii="Times New Roman" w:eastAsia="Times New Roman" w:hAnsi="Times New Roman" w:cs="Times New Roman"/>
+                <w:color w:val="000000"/>
+                <w:sz w:val="24"/>
+                <w:szCs w:val="24"/>
+              </w:rPr>
+              <w:t>47864.15</w:t>
+            </w:r>
+          </w:p>
+        </w:tc>
+        <w:tc>
+          <w:tcPr>
+            <w:tcW w:w="2020" w:type="dxa"/>
+            <w:tcBorders>
+              <w:top w:val="nil"/>
+              <w:left w:val="nil"/>
+              <w:bottom w:val="single" w:sz="4" w:space="0" w:color="auto"/>
+              <w:right w:val="single" w:sz="4" w:space="0" w:color="auto"/>
+            </w:tcBorders>
+            <w:shd w:val="clear" w:color="auto" w:fill="auto"/>
+            <w:noWrap/>
+            <w:vAlign w:val="bottom"/>
+            <w:hideMark/>
+          </w:tcPr>
+          <w:p>
+            <w:pPr>
+              <w:spacing w:after="0" w:line="240" w:lineRule="auto"/>
+              <w:jc w:val="right"/>
+              <w:rPr>
+                <w:rFonts w:ascii="Times New Roman" w:eastAsia="Times New Roman" w:hAnsi="Times New Roman" w:cs="Times New Roman"/>
+                <w:color w:val="000000"/>
+                <w:sz w:val="24"/>
+                <w:szCs w:val="24"/>
+              </w:rPr>
+            </w:pPr>
+            <w:r>
+              <w:rPr>
+                <w:rFonts w:ascii="Times New Roman" w:eastAsia="Times New Roman" w:hAnsi="Times New Roman" w:cs="Times New Roman"/>
+                <w:color w:val="000000"/>
+                <w:sz w:val="24"/>
+                <w:szCs w:val="24"/>
+              </w:rPr>
+              <w:t>2.98</w:t>
+            </w:r>
+          </w:p>
+        </w:tc>
+        <w:tc>
+          <w:tcPr>
+            <w:tcW w:w="1860" w:type="dxa"/>
+            <w:tcBorders>
+              <w:top w:val="nil"/>
+              <w:left w:val="nil"/>
+              <w:bottom w:val="single" w:sz="4" w:space="0" w:color="auto"/>
+              <w:right w:val="single" w:sz="4" w:space="0" w:color="auto"/>
+            </w:tcBorders>
+            <w:shd w:val="clear" w:color="auto" w:fill="auto"/>
+            <w:vAlign w:val="center"/>
+            <w:hideMark/>
+          </w:tcPr>
+          <w:p>
+            <w:pPr>
+              <w:spacing w:after="0" w:line="240" w:lineRule="auto"/>
+              <w:jc w:val="right"/>
+              <w:rPr>
+                <w:rFonts w:ascii="Times New Roman" w:eastAsia="Times New Roman" w:hAnsi="Times New Roman" w:cs="Times New Roman"/>
+                <w:color w:val="000000"/>
+                <w:sz w:val="24"/>
+                <w:szCs w:val="24"/>
+              </w:rPr>
+            </w:pPr>
+            <w:r>
+              <w:rPr>
+                <w:rFonts w:ascii="Times New Roman" w:eastAsia="Times New Roman" w:hAnsi="Times New Roman" w:cs="Times New Roman"/>
+                <w:color w:val="000000"/>
+                <w:sz w:val="24"/>
+                <w:szCs w:val="24"/>
+              </w:rPr>
+              <w:t>85660.00</w:t>
+            </w:r>
+          </w:p>
+        </w:tc>
+        <w:tc>
+          <w:tcPr>
+            <w:tcW w:w="2100" w:type="dxa"/>
+            <w:tcBorders>
+              <w:top w:val="nil"/>
+              <w:left w:val="nil"/>
+              <w:bottom w:val="single" w:sz="4" w:space="0" w:color="auto"/>
+              <w:right w:val="single" w:sz="4" w:space="0" w:color="auto"/>
+            </w:tcBorders>
+            <w:shd w:val="clear" w:color="auto" w:fill="auto"/>
+            <w:vAlign w:val="center"/>
+            <w:hideMark/>
+          </w:tcPr>
+          <w:p>
+            <w:pPr>
+              <w:spacing w:after="0" w:line="240" w:lineRule="auto"/>
+              <w:jc w:val="right"/>
+              <w:rPr>
+                <w:rFonts w:ascii="Times New Roman" w:eastAsia="Times New Roman" w:hAnsi="Times New Roman" w:cs="Times New Roman"/>
+                <w:color w:val="000000"/>
+                <w:sz w:val="24"/>
+                <w:szCs w:val="24"/>
+              </w:rPr>
+            </w:pPr>
+            <w:r>
+              <w:rPr>
+                <w:rFonts w:ascii="Times New Roman" w:eastAsia="Times New Roman" w:hAnsi="Times New Roman" w:cs="Times New Roman"/>
+                <w:color w:val="000000"/>
+                <w:sz w:val="24"/>
+                <w:szCs w:val="24"/>
+              </w:rPr>
+              <w:t>3.02</w:t>
+            </w:r>
+          </w:p>
+        </w:tc>
+      </w:tr>
+      <w:tr>
+        <w:trPr>
+          <w:trHeight w:val="315"/>
+        </w:trPr>
+        <w:tc>
+          <w:tcPr>
+            <w:tcW w:w="1780" w:type="dxa"/>
+            <w:tcBorders>
+              <w:top w:val="nil"/>
+              <w:left w:val="single" w:sz="4" w:space="0" w:color="auto"/>
+              <w:bottom w:val="single" w:sz="4" w:space="0" w:color="auto"/>
+              <w:right w:val="single" w:sz="4" w:space="0" w:color="auto"/>
+            </w:tcBorders>
+            <w:shd w:val="clear" w:color="auto" w:fill="auto"/>
+            <w:vAlign w:val="center"/>
+            <w:hideMark/>
+          </w:tcPr>
+          <w:p>
+            <w:pPr>
+              <w:spacing w:after="0" w:line="240" w:lineRule="auto"/>
+              <w:rPr>
+                <w:rFonts w:ascii="Times New Roman" w:eastAsia="Times New Roman" w:hAnsi="Times New Roman" w:cs="Times New Roman"/>
+                <w:color w:val="000000"/>
+                <w:sz w:val="24"/>
+                <w:szCs w:val="24"/>
+              </w:rPr>
+            </w:pPr>
+            <w:r>
+              <w:rPr>
+                <w:rFonts w:ascii="Times New Roman" w:eastAsia="Times New Roman" w:hAnsi="Times New Roman" w:cs="Times New Roman"/>
+                <w:color w:val="000000"/>
+                <w:sz w:val="24"/>
+                <w:szCs w:val="24"/>
+              </w:rPr>
+              <w:t>North Central</w:t>
+            </w:r>
+          </w:p>
+        </w:tc>
+        <w:tc>
+          <w:tcPr>
+            <w:tcW w:w="2080" w:type="dxa"/>
+            <w:tcBorders>
+              <w:top w:val="nil"/>
+              <w:left w:val="nil"/>
+              <w:bottom w:val="single" w:sz="4" w:space="0" w:color="auto"/>
+              <w:right w:val="single" w:sz="4" w:space="0" w:color="auto"/>
+            </w:tcBorders>
+            <w:shd w:val="clear" w:color="auto" w:fill="auto"/>
+            <w:vAlign w:val="center"/>
+            <w:hideMark/>
+          </w:tcPr>
+          <w:p>
+            <w:pPr>
+              <w:spacing w:after="0" w:line="240" w:lineRule="auto"/>
+              <w:jc w:val="right"/>
+              <w:rPr>
+                <w:rFonts w:ascii="Times New Roman" w:eastAsia="Times New Roman" w:hAnsi="Times New Roman" w:cs="Times New Roman"/>
+                <w:color w:val="000000"/>
+                <w:sz w:val="24"/>
+                <w:szCs w:val="24"/>
+              </w:rPr>
+            </w:pPr>
+            <w:r>
+              <w:rPr>
+                <w:rFonts w:ascii="Times New Roman" w:eastAsia="Times New Roman" w:hAnsi="Times New Roman" w:cs="Times New Roman"/>
+                <w:color w:val="000000"/>
+                <w:sz w:val="24"/>
+                <w:szCs w:val="24"/>
+              </w:rPr>
+              <w:t>32836.8803</w:t>
+            </w:r>
+          </w:p>
+        </w:tc>
+        <w:tc>
+          <w:tcPr>
+            <w:tcW w:w="2020" w:type="dxa"/>
+            <w:tcBorders>
+              <w:top w:val="nil"/>
+              <w:left w:val="nil"/>
+              <w:bottom w:val="single" w:sz="4" w:space="0" w:color="auto"/>
+              <w:right w:val="single" w:sz="4" w:space="0" w:color="auto"/>
+            </w:tcBorders>
+            <w:shd w:val="clear" w:color="auto" w:fill="auto"/>
+            <w:noWrap/>
+            <w:vAlign w:val="bottom"/>
+            <w:hideMark/>
+          </w:tcPr>
+          <w:p>
+            <w:pPr>
+              <w:spacing w:after="0" w:line="240" w:lineRule="auto"/>
+              <w:jc w:val="right"/>
+              <w:rPr>
+                <w:rFonts w:ascii="Times New Roman" w:eastAsia="Times New Roman" w:hAnsi="Times New Roman" w:cs="Times New Roman"/>
+                <w:color w:val="000000"/>
+                <w:sz w:val="24"/>
+                <w:szCs w:val="24"/>
+              </w:rPr>
+            </w:pPr>
+            <w:r>
+              <w:rPr>
+                <w:rFonts w:ascii="Times New Roman" w:eastAsia="Times New Roman" w:hAnsi="Times New Roman" w:cs="Times New Roman"/>
+                <w:color w:val="000000"/>
+                <w:sz w:val="24"/>
+                <w:szCs w:val="24"/>
+              </w:rPr>
+              <w:t>2.05</w:t>
+            </w:r>
+          </w:p>
+        </w:tc>
+        <w:tc>
+          <w:tcPr>
+            <w:tcW w:w="1860" w:type="dxa"/>
+            <w:tcBorders>
+              <w:top w:val="nil"/>
+              <w:left w:val="nil"/>
+              <w:bottom w:val="single" w:sz="4" w:space="0" w:color="auto"/>
+              <w:right w:val="single" w:sz="4" w:space="0" w:color="auto"/>
+            </w:tcBorders>
+            <w:shd w:val="clear" w:color="auto" w:fill="auto"/>
+            <w:vAlign w:val="center"/>
+            <w:hideMark/>
+          </w:tcPr>
+          <w:p>
+            <w:pPr>
+              <w:spacing w:after="0" w:line="240" w:lineRule="auto"/>
+              <w:jc w:val="right"/>
+              <w:rPr>
+                <w:rFonts w:ascii="Times New Roman" w:eastAsia="Times New Roman" w:hAnsi="Times New Roman" w:cs="Times New Roman"/>
+                <w:color w:val="000000"/>
+                <w:sz w:val="24"/>
+                <w:szCs w:val="24"/>
+              </w:rPr>
+            </w:pPr>
+            <w:r>
+              <w:rPr>
+                <w:rFonts w:ascii="Times New Roman" w:eastAsia="Times New Roman" w:hAnsi="Times New Roman" w:cs="Times New Roman"/>
+                <w:color w:val="000000"/>
+                <w:sz w:val="24"/>
+                <w:szCs w:val="24"/>
+              </w:rPr>
+              <w:t>74132</w:t>
+            </w:r>
+          </w:p>
+        </w:tc>
+        <w:tc>
+          <w:tcPr>
+            <w:tcW w:w="2100" w:type="dxa"/>
+            <w:tcBorders>
+              <w:top w:val="nil"/>
+              <w:left w:val="nil"/>
+              <w:bottom w:val="single" w:sz="4" w:space="0" w:color="auto"/>
+              <w:right w:val="single" w:sz="4" w:space="0" w:color="auto"/>
+            </w:tcBorders>
+            <w:shd w:val="clear" w:color="auto" w:fill="auto"/>
+            <w:vAlign w:val="center"/>
+            <w:hideMark/>
+          </w:tcPr>
+          <w:p>
+            <w:pPr>
+              <w:spacing w:after="0" w:line="240" w:lineRule="auto"/>
+              <w:jc w:val="right"/>
+              <w:rPr>
+                <w:rFonts w:ascii="Times New Roman" w:eastAsia="Times New Roman" w:hAnsi="Times New Roman" w:cs="Times New Roman"/>
+                <w:color w:val="000000"/>
+                <w:sz w:val="24"/>
+                <w:szCs w:val="24"/>
+              </w:rPr>
+            </w:pPr>
+            <w:r>
+              <w:rPr>
+                <w:rFonts w:ascii="Times New Roman" w:eastAsia="Times New Roman" w:hAnsi="Times New Roman" w:cs="Times New Roman"/>
+                <w:color w:val="000000"/>
+                <w:sz w:val="24"/>
+                <w:szCs w:val="24"/>
+              </w:rPr>
+              <w:t>2.61</w:t>
+            </w:r>
+          </w:p>
+        </w:tc>
+      </w:tr>
+      <w:tr>
+        <w:trPr>
+          <w:trHeight w:val="315"/>
+        </w:trPr>
+        <w:tc>
+          <w:tcPr>
+            <w:tcW w:w="1780" w:type="dxa"/>
+            <w:tcBorders>
+              <w:top w:val="nil"/>
+              <w:left w:val="single" w:sz="4" w:space="0" w:color="auto"/>
+              <w:bottom w:val="single" w:sz="4" w:space="0" w:color="auto"/>
+              <w:right w:val="single" w:sz="4" w:space="0" w:color="auto"/>
+            </w:tcBorders>
+            <w:shd w:val="clear" w:color="auto" w:fill="auto"/>
+            <w:vAlign w:val="center"/>
+            <w:hideMark/>
+          </w:tcPr>
+          <w:p>
+            <w:pPr>
+              <w:spacing w:after="0" w:line="240" w:lineRule="auto"/>
+              <w:rPr>
+                <w:rFonts w:ascii="Times New Roman" w:eastAsia="Times New Roman" w:hAnsi="Times New Roman" w:cs="Times New Roman"/>
+                <w:color w:val="000000"/>
+                <w:sz w:val="24"/>
+                <w:szCs w:val="24"/>
+              </w:rPr>
+            </w:pPr>
+            <w:r>
+              <w:rPr>
+                <w:rFonts w:ascii="Times New Roman" w:eastAsia="Times New Roman" w:hAnsi="Times New Roman" w:cs="Times New Roman"/>
+                <w:color w:val="000000"/>
+                <w:sz w:val="24"/>
+                <w:szCs w:val="24"/>
+              </w:rPr>
+              <w:t>Eastern</w:t>
+            </w:r>
+          </w:p>
+        </w:tc>
+        <w:tc>
+          <w:tcPr>
+            <w:tcW w:w="2080" w:type="dxa"/>
+            <w:tcBorders>
+              <w:top w:val="nil"/>
+              <w:left w:val="nil"/>
+              <w:bottom w:val="single" w:sz="4" w:space="0" w:color="auto"/>
+              <w:right w:val="single" w:sz="4" w:space="0" w:color="auto"/>
+            </w:tcBorders>
+            <w:shd w:val="clear" w:color="auto" w:fill="auto"/>
+            <w:vAlign w:val="center"/>
+            <w:hideMark/>
+          </w:tcPr>
+          <w:p>
+            <w:pPr>
+              <w:spacing w:after="0" w:line="240" w:lineRule="auto"/>
+              <w:jc w:val="right"/>
+              <w:rPr>
+                <w:rFonts w:ascii="Times New Roman" w:eastAsia="Times New Roman" w:hAnsi="Times New Roman" w:cs="Times New Roman"/>
+                <w:color w:val="000000"/>
+                <w:sz w:val="24"/>
+                <w:szCs w:val="24"/>
+              </w:rPr>
+            </w:pPr>
+            <w:r>
+              <w:rPr>
+                <w:rFonts w:ascii="Times New Roman" w:eastAsia="Times New Roman" w:hAnsi="Times New Roman" w:cs="Times New Roman"/>
+                <w:color w:val="000000"/>
+                <w:sz w:val="24"/>
+                <w:szCs w:val="24"/>
+              </w:rPr>
+              <w:t>78356.542</w:t>
+            </w:r>
+          </w:p>
+        </w:tc>
+        <w:tc>
+          <w:tcPr>
+            <w:tcW w:w="2020" w:type="dxa"/>
+            <w:tcBorders>
+              <w:top w:val="nil"/>
+              <w:left w:val="nil"/>
+              <w:bottom w:val="single" w:sz="4" w:space="0" w:color="auto"/>
+              <w:right w:val="single" w:sz="4" w:space="0" w:color="auto"/>
+            </w:tcBorders>
+            <w:shd w:val="clear" w:color="auto" w:fill="auto"/>
+            <w:noWrap/>
+            <w:vAlign w:val="bottom"/>
+            <w:hideMark/>
+          </w:tcPr>
+          <w:p>
+            <w:pPr>
+              <w:spacing w:after="0" w:line="240" w:lineRule="auto"/>
+              <w:jc w:val="right"/>
+              <w:rPr>
+                <w:rFonts w:ascii="Times New Roman" w:eastAsia="Times New Roman" w:hAnsi="Times New Roman" w:cs="Times New Roman"/>
+                <w:color w:val="000000"/>
+                <w:sz w:val="24"/>
+                <w:szCs w:val="24"/>
+              </w:rPr>
+            </w:pPr>
+            <w:r>
+              <w:rPr>
+                <w:rFonts w:ascii="Times New Roman" w:eastAsia="Times New Roman" w:hAnsi="Times New Roman" w:cs="Times New Roman"/>
+                <w:color w:val="000000"/>
+                <w:sz w:val="24"/>
+                <w:szCs w:val="24"/>
+              </w:rPr>
+              <w:t>4.88</w:t>
+            </w:r>
+          </w:p>
+        </w:tc>
+        <w:tc>
+          <w:tcPr>
+            <w:tcW w:w="1860" w:type="dxa"/>
+            <w:tcBorders>
+              <w:top w:val="nil"/>
+              <w:left w:val="nil"/>
+              <w:bottom w:val="single" w:sz="4" w:space="0" w:color="auto"/>
+              <w:right w:val="single" w:sz="4" w:space="0" w:color="auto"/>
+            </w:tcBorders>
+            <w:shd w:val="clear" w:color="auto" w:fill="auto"/>
+            <w:vAlign w:val="center"/>
+            <w:hideMark/>
+          </w:tcPr>
+          <w:p>
+            <w:pPr>
+              <w:spacing w:after="0" w:line="240" w:lineRule="auto"/>
+              <w:jc w:val="right"/>
+              <w:rPr>
+                <w:rFonts w:ascii="Times New Roman" w:eastAsia="Times New Roman" w:hAnsi="Times New Roman" w:cs="Times New Roman"/>
+                <w:color w:val="000000"/>
+                <w:sz w:val="24"/>
+                <w:szCs w:val="24"/>
+              </w:rPr>
+            </w:pPr>
+            <w:r>
+              <w:rPr>
+                <w:rFonts w:ascii="Times New Roman" w:eastAsia="Times New Roman" w:hAnsi="Times New Roman" w:cs="Times New Roman"/>
+                <w:color w:val="000000"/>
+                <w:sz w:val="24"/>
+                <w:szCs w:val="24"/>
+              </w:rPr>
+              <w:t>232803</w:t>
+            </w:r>
+          </w:p>
+        </w:tc>
+        <w:tc>
+          <w:tcPr>
+            <w:tcW w:w="2100" w:type="dxa"/>
+            <w:tcBorders>
+              <w:top w:val="nil"/>
+              <w:left w:val="nil"/>
+              <w:bottom w:val="single" w:sz="4" w:space="0" w:color="auto"/>
+              <w:right w:val="single" w:sz="4" w:space="0" w:color="auto"/>
+            </w:tcBorders>
+            <w:shd w:val="clear" w:color="auto" w:fill="auto"/>
+            <w:vAlign w:val="center"/>
+            <w:hideMark/>
+          </w:tcPr>
+          <w:p>
+            <w:pPr>
+              <w:spacing w:after="0" w:line="240" w:lineRule="auto"/>
+              <w:jc w:val="right"/>
+              <w:rPr>
+                <w:rFonts w:ascii="Times New Roman" w:eastAsia="Times New Roman" w:hAnsi="Times New Roman" w:cs="Times New Roman"/>
+                <w:color w:val="000000"/>
+                <w:sz w:val="24"/>
+                <w:szCs w:val="24"/>
+              </w:rPr>
+            </w:pPr>
+            <w:r>
+              <w:rPr>
+                <w:rFonts w:ascii="Times New Roman" w:eastAsia="Times New Roman" w:hAnsi="Times New Roman" w:cs="Times New Roman"/>
+                <w:color w:val="000000"/>
+                <w:sz w:val="24"/>
+                <w:szCs w:val="24"/>
+              </w:rPr>
+              <w:t>8.20</w:t>
+            </w:r>
+          </w:p>
+        </w:tc>
+      </w:tr>
+      <w:tr>
+        <w:trPr>
+          <w:trHeight w:val="315"/>
+        </w:trPr>
+        <w:tc>
+          <w:tcPr>
+            <w:tcW w:w="1780" w:type="dxa"/>
+            <w:tcBorders>
+              <w:top w:val="nil"/>
+              <w:left w:val="single" w:sz="4" w:space="0" w:color="auto"/>
+              <w:bottom w:val="single" w:sz="4" w:space="0" w:color="auto"/>
+              <w:right w:val="single" w:sz="4" w:space="0" w:color="auto"/>
+            </w:tcBorders>
+            <w:shd w:val="clear" w:color="auto" w:fill="auto"/>
+            <w:vAlign w:val="center"/>
+            <w:hideMark/>
+          </w:tcPr>
+          <w:p>
+            <w:pPr>
+              <w:spacing w:after="0" w:line="240" w:lineRule="auto"/>
+              <w:rPr>
+                <w:rFonts w:ascii="Times New Roman" w:eastAsia="Times New Roman" w:hAnsi="Times New Roman" w:cs="Times New Roman"/>
+                <w:color w:val="000000"/>
+                <w:sz w:val="24"/>
+                <w:szCs w:val="24"/>
+              </w:rPr>
+            </w:pPr>
+            <w:r>
+              <w:rPr>
+                <w:rFonts w:ascii="Times New Roman" w:eastAsia="Times New Roman" w:hAnsi="Times New Roman" w:cs="Times New Roman"/>
+                <w:color w:val="000000"/>
+                <w:sz w:val="24"/>
+                <w:szCs w:val="24"/>
+              </w:rPr>
+              <w:t>Northern</w:t>
+            </w:r>
+          </w:p>
+        </w:tc>
+        <w:tc>
+          <w:tcPr>
+            <w:tcW w:w="2080" w:type="dxa"/>
+            <w:tcBorders>
+              <w:top w:val="nil"/>
+              <w:left w:val="nil"/>
+              <w:bottom w:val="single" w:sz="4" w:space="0" w:color="auto"/>
+              <w:right w:val="single" w:sz="4" w:space="0" w:color="auto"/>
+            </w:tcBorders>
+            <w:shd w:val="clear" w:color="auto" w:fill="auto"/>
+            <w:vAlign w:val="center"/>
+            <w:hideMark/>
+          </w:tcPr>
+          <w:p>
+            <w:pPr>
+              <w:spacing w:after="0" w:line="240" w:lineRule="auto"/>
+              <w:jc w:val="right"/>
+              <w:rPr>
+                <w:rFonts w:ascii="Times New Roman" w:eastAsia="Times New Roman" w:hAnsi="Times New Roman" w:cs="Times New Roman"/>
+                <w:color w:val="000000"/>
+                <w:sz w:val="24"/>
+                <w:szCs w:val="24"/>
+              </w:rPr>
+            </w:pPr>
+            <w:r>
+              <w:rPr>
+                <w:rFonts w:ascii="Times New Roman" w:eastAsia="Times New Roman" w:hAnsi="Times New Roman" w:cs="Times New Roman"/>
+                <w:color w:val="000000"/>
+                <w:sz w:val="24"/>
+                <w:szCs w:val="24"/>
+              </w:rPr>
+              <w:t>48694.7994</w:t>
+            </w:r>
+          </w:p>
+        </w:tc>
+        <w:tc>
+          <w:tcPr>
+            <w:tcW w:w="2020" w:type="dxa"/>
+            <w:tcBorders>
+              <w:top w:val="nil"/>
+              <w:left w:val="nil"/>
+              <w:bottom w:val="single" w:sz="4" w:space="0" w:color="auto"/>
+              <w:right w:val="single" w:sz="4" w:space="0" w:color="auto"/>
+            </w:tcBorders>
+            <w:shd w:val="clear" w:color="auto" w:fill="auto"/>
+            <w:noWrap/>
+            <w:vAlign w:val="bottom"/>
+            <w:hideMark/>
+          </w:tcPr>
+          <w:p>
+            <w:pPr>
+              <w:spacing w:after="0" w:line="240" w:lineRule="auto"/>
+              <w:jc w:val="right"/>
+              <w:rPr>
+                <w:rFonts w:ascii="Times New Roman" w:eastAsia="Times New Roman" w:hAnsi="Times New Roman" w:cs="Times New Roman"/>
+                <w:color w:val="000000"/>
+                <w:sz w:val="24"/>
+                <w:szCs w:val="24"/>
+              </w:rPr>
+            </w:pPr>
+            <w:r>
+              <w:rPr>
+                <w:rFonts w:ascii="Times New Roman" w:eastAsia="Times New Roman" w:hAnsi="Times New Roman" w:cs="Times New Roman"/>
+                <w:color w:val="000000"/>
+                <w:sz w:val="24"/>
+                <w:szCs w:val="24"/>
+              </w:rPr>
+              <w:t>3.03</w:t>
+            </w:r>
+          </w:p>
+        </w:tc>
+        <w:tc>
+          <w:tcPr>
+            <w:tcW w:w="1860" w:type="dxa"/>
+            <w:tcBorders>
+              <w:top w:val="nil"/>
+              <w:left w:val="nil"/>
+              <w:bottom w:val="single" w:sz="4" w:space="0" w:color="auto"/>
+              <w:right w:val="single" w:sz="4" w:space="0" w:color="auto"/>
+            </w:tcBorders>
+            <w:shd w:val="clear" w:color="auto" w:fill="auto"/>
+            <w:vAlign w:val="center"/>
+            <w:hideMark/>
+          </w:tcPr>
+          <w:p>
+            <w:pPr>
+              <w:spacing w:after="0" w:line="240" w:lineRule="auto"/>
+              <w:jc w:val="right"/>
+              <w:rPr>
+                <w:rFonts w:ascii="Times New Roman" w:eastAsia="Times New Roman" w:hAnsi="Times New Roman" w:cs="Times New Roman"/>
+                <w:color w:val="000000"/>
+                <w:sz w:val="24"/>
+                <w:szCs w:val="24"/>
+              </w:rPr>
+            </w:pPr>
+            <w:r>
+              <w:rPr>
+                <w:rFonts w:ascii="Times New Roman" w:eastAsia="Times New Roman" w:hAnsi="Times New Roman" w:cs="Times New Roman"/>
+                <w:color w:val="000000"/>
+                <w:sz w:val="24"/>
+                <w:szCs w:val="24"/>
+              </w:rPr>
+              <w:t>93428</w:t>
+            </w:r>
+          </w:p>
+        </w:tc>
+        <w:tc>
+          <w:tcPr>
+            <w:tcW w:w="2100" w:type="dxa"/>
+            <w:tcBorders>
+              <w:top w:val="nil"/>
+              <w:left w:val="nil"/>
+              <w:bottom w:val="single" w:sz="4" w:space="0" w:color="auto"/>
+              <w:right w:val="single" w:sz="4" w:space="0" w:color="auto"/>
+            </w:tcBorders>
+            <w:shd w:val="clear" w:color="auto" w:fill="auto"/>
+            <w:vAlign w:val="center"/>
+            <w:hideMark/>
+          </w:tcPr>
+          <w:p>
+            <w:pPr>
+              <w:spacing w:after="0" w:line="240" w:lineRule="auto"/>
+              <w:jc w:val="right"/>
+              <w:rPr>
+                <w:rFonts w:ascii="Times New Roman" w:eastAsia="Times New Roman" w:hAnsi="Times New Roman" w:cs="Times New Roman"/>
+                <w:color w:val="000000"/>
+                <w:sz w:val="24"/>
+                <w:szCs w:val="24"/>
+              </w:rPr>
+            </w:pPr>
+            <w:r>
+              <w:rPr>
+                <w:rFonts w:ascii="Times New Roman" w:eastAsia="Times New Roman" w:hAnsi="Times New Roman" w:cs="Times New Roman"/>
+                <w:color w:val="000000"/>
+                <w:sz w:val="24"/>
+                <w:szCs w:val="24"/>
+              </w:rPr>
+              <w:t>3.29</w:t>
+            </w:r>
+          </w:p>
+        </w:tc>
+      </w:tr>
+      <w:tr>
+        <w:trPr>
+          <w:trHeight w:val="315"/>
+        </w:trPr>
+        <w:tc>
+          <w:tcPr>
+            <w:tcW w:w="1780" w:type="dxa"/>
+            <w:tcBorders>
+              <w:top w:val="nil"/>
+              <w:left w:val="single" w:sz="4" w:space="0" w:color="auto"/>
+              <w:bottom w:val="single" w:sz="4" w:space="0" w:color="auto"/>
+              <w:right w:val="single" w:sz="4" w:space="0" w:color="auto"/>
+            </w:tcBorders>
+            <w:shd w:val="clear" w:color="auto" w:fill="auto"/>
+            <w:vAlign w:val="center"/>
+            <w:hideMark/>
+          </w:tcPr>
+          <w:p>
+            <w:pPr>
+              <w:spacing w:after="0" w:line="240" w:lineRule="auto"/>
+              <w:rPr>
+                <w:rFonts w:ascii="Times New Roman" w:eastAsia="Times New Roman" w:hAnsi="Times New Roman" w:cs="Times New Roman"/>
+                <w:color w:val="000000"/>
+                <w:sz w:val="24"/>
+                <w:szCs w:val="24"/>
+              </w:rPr>
+            </w:pPr>
+            <w:r>
+              <w:rPr>
+                <w:rFonts w:ascii="Times New Roman" w:eastAsia="Times New Roman" w:hAnsi="Times New Roman" w:cs="Times New Roman"/>
+                <w:color w:val="000000"/>
+                <w:sz w:val="24"/>
+                <w:szCs w:val="24"/>
+              </w:rPr>
+              <w:t>Total</w:t>
+            </w:r>
+          </w:p>
+        </w:tc>
+        <w:tc>
+          <w:tcPr>
+            <w:tcW w:w="2080" w:type="dxa"/>
+            <w:tcBorders>
+              <w:top w:val="nil"/>
+              <w:left w:val="nil"/>
+              <w:bottom w:val="single" w:sz="4" w:space="0" w:color="auto"/>
+              <w:right w:val="single" w:sz="4" w:space="0" w:color="auto"/>
+            </w:tcBorders>
+            <w:shd w:val="clear" w:color="auto" w:fill="auto"/>
+            <w:vAlign w:val="center"/>
+            <w:hideMark/>
+          </w:tcPr>
+          <w:p>
+            <w:pPr>
+              <w:spacing w:after="0" w:line="240" w:lineRule="auto"/>
+              <w:jc w:val="right"/>
+              <w:rPr>
+                <w:rFonts w:ascii="Times New Roman" w:eastAsia="Times New Roman" w:hAnsi="Times New Roman" w:cs="Times New Roman"/>
+                <w:color w:val="000000"/>
+                <w:sz w:val="24"/>
+                <w:szCs w:val="24"/>
+              </w:rPr>
+            </w:pPr>
+            <w:r>
+              <w:rPr>
+                <w:rFonts w:ascii="Times New Roman" w:eastAsia="Times New Roman" w:hAnsi="Times New Roman" w:cs="Times New Roman"/>
+                <w:color w:val="000000"/>
+                <w:sz w:val="24"/>
+                <w:szCs w:val="24"/>
+              </w:rPr>
+              <w:t>1605350.67</w:t>
+            </w:r>
+          </w:p>
+        </w:tc>
+        <w:tc>
+          <w:tcPr>
+            <w:tcW w:w="2020" w:type="dxa"/>
+            <w:tcBorders>
+              <w:top w:val="nil"/>
+              <w:left w:val="nil"/>
+              <w:bottom w:val="single" w:sz="4" w:space="0" w:color="auto"/>
+              <w:right w:val="single" w:sz="4" w:space="0" w:color="auto"/>
+            </w:tcBorders>
+            <w:shd w:val="clear" w:color="auto" w:fill="auto"/>
+            <w:noWrap/>
+            <w:vAlign w:val="bottom"/>
+            <w:hideMark/>
+          </w:tcPr>
+          <w:p>
+            <w:pPr>
+              <w:spacing w:after="0" w:line="240" w:lineRule="auto"/>
+              <w:jc w:val="right"/>
+              <w:rPr>
+                <w:rFonts w:ascii="Times New Roman" w:eastAsia="Times New Roman" w:hAnsi="Times New Roman" w:cs="Times New Roman"/>
+                <w:color w:val="000000"/>
+                <w:sz w:val="24"/>
+                <w:szCs w:val="24"/>
+              </w:rPr>
+            </w:pPr>
+            <w:r>
+              <w:rPr>
+                <w:rFonts w:ascii="Times New Roman" w:eastAsia="Times New Roman" w:hAnsi="Times New Roman" w:cs="Times New Roman"/>
+                <w:color w:val="000000"/>
+                <w:sz w:val="24"/>
+                <w:szCs w:val="24"/>
+              </w:rPr>
+              <w:t>100.00</w:t>
+            </w:r>
+          </w:p>
+        </w:tc>
+        <w:tc>
+          <w:tcPr>
+            <w:tcW w:w="1860" w:type="dxa"/>
+            <w:tcBorders>
+              <w:top w:val="nil"/>
+              <w:left w:val="nil"/>
+              <w:bottom w:val="single" w:sz="4" w:space="0" w:color="auto"/>
+              <w:right w:val="single" w:sz="4" w:space="0" w:color="auto"/>
+            </w:tcBorders>
+            <w:shd w:val="clear" w:color="auto" w:fill="auto"/>
+            <w:vAlign w:val="center"/>
+            <w:hideMark/>
+          </w:tcPr>
+          <w:p>
+            <w:pPr>
+              <w:spacing w:after="0" w:line="240" w:lineRule="auto"/>
+              <w:jc w:val="right"/>
+              <w:rPr>
+                <w:rFonts w:ascii="Times New Roman" w:eastAsia="Times New Roman" w:hAnsi="Times New Roman" w:cs="Times New Roman"/>
+                <w:color w:val="000000"/>
+                <w:sz w:val="24"/>
+                <w:szCs w:val="24"/>
+              </w:rPr>
+            </w:pPr>
+            <w:r>
+              <w:rPr>
+                <w:rFonts w:ascii="Times New Roman" w:eastAsia="Times New Roman" w:hAnsi="Times New Roman" w:cs="Times New Roman"/>
+                <w:color w:val="000000"/>
+                <w:sz w:val="24"/>
+                <w:szCs w:val="24"/>
+              </w:rPr>
+              <w:t>2838455.00</w:t>
+            </w:r>
+          </w:p>
+        </w:tc>
+        <w:tc>
+          <w:tcPr>
+            <w:tcW w:w="2100" w:type="dxa"/>
+            <w:tcBorders>
+              <w:top w:val="nil"/>
+              <w:left w:val="nil"/>
+              <w:bottom w:val="single" w:sz="4" w:space="0" w:color="auto"/>
+              <w:right w:val="single" w:sz="4" w:space="0" w:color="auto"/>
+            </w:tcBorders>
+            <w:shd w:val="clear" w:color="auto" w:fill="auto"/>
+            <w:vAlign w:val="center"/>
+            <w:hideMark/>
+          </w:tcPr>
+          <w:p>
+            <w:pPr>
+              <w:spacing w:after="0" w:line="240" w:lineRule="auto"/>
+              <w:jc w:val="right"/>
+              <w:rPr>
+                <w:rFonts w:ascii="Times New Roman" w:eastAsia="Times New Roman" w:hAnsi="Times New Roman" w:cs="Times New Roman"/>
+                <w:color w:val="000000"/>
+                <w:sz w:val="24"/>
+                <w:szCs w:val="24"/>
+              </w:rPr>
+            </w:pPr>
+            <w:r>
+              <w:rPr>
+                <w:rFonts w:ascii="Times New Roman" w:eastAsia="Times New Roman" w:hAnsi="Times New Roman" w:cs="Times New Roman"/>
+                <w:color w:val="000000"/>
+                <w:sz w:val="24"/>
+                <w:szCs w:val="24"/>
+              </w:rPr>
+              <w:t>100.00</w:t>
+            </w:r>
+          </w:p>
+        </w:tc>
+      </w:tr>
+    </w:tbl>
     <w:p>
       <w:pPr>
         <w:spacing w:after="0" w:line="360" w:lineRule="auto"/>
@@ -1784,6 +4088,78 @@
           <w:szCs w:val="24"/>
         </w:rPr>
       </w:pPr>
+      <w:r>
+        <w:rPr>
+          <w:rFonts w:ascii="Times New Roman" w:hAnsi="Times New Roman" w:cs="Times New Roman"/>
+          <w:sz w:val="24"/>
+          <w:szCs w:val="24"/>
+        </w:rPr>
+        <w:t xml:space="preserve">Table 1: </w:t>
+      </w:r>
+      <w:r>
+        <w:rPr>
+          <w:rFonts w:ascii="Times New Roman" w:hAnsi="Times New Roman" w:cs="Times New Roman"/>
+          <w:sz w:val="24"/>
+          <w:szCs w:val="24"/>
+        </w:rPr>
+        <w:t xml:space="preserve">Provincial </w:t>
+      </w:r>
+      <w:r>
+        <w:rPr>
+          <w:rFonts w:ascii="Times New Roman" w:hAnsi="Times New Roman" w:cs="Times New Roman"/>
+          <w:sz w:val="24"/>
+          <w:szCs w:val="24"/>
+        </w:rPr>
+        <w:t>Gross Weight of Waste Collection and Short Term B</w:t>
+      </w:r>
+      <w:r>
+        <w:rPr>
+          <w:rFonts w:ascii="Times New Roman" w:hAnsi="Times New Roman" w:cs="Times New Roman"/>
+          <w:sz w:val="24"/>
+          <w:szCs w:val="24"/>
+        </w:rPr>
+        <w:t xml:space="preserve">io-degradable </w:t>
+      </w:r>
+      <w:r>
+        <w:rPr>
+          <w:rFonts w:ascii="Times New Roman" w:hAnsi="Times New Roman" w:cs="Times New Roman"/>
+          <w:sz w:val="24"/>
+          <w:szCs w:val="24"/>
+        </w:rPr>
+        <w:t>Waste C</w:t>
+      </w:r>
+      <w:r>
+        <w:rPr>
+          <w:rFonts w:ascii="Times New Roman" w:hAnsi="Times New Roman" w:cs="Times New Roman"/>
+          <w:sz w:val="24"/>
+          <w:szCs w:val="24"/>
+        </w:rPr>
+        <w:t>ollection in Sri Lanka</w:t>
+      </w:r>
+      <w:r>
+        <w:rPr>
+          <w:rFonts w:ascii="Times New Roman" w:hAnsi="Times New Roman" w:cs="Times New Roman"/>
+          <w:sz w:val="24"/>
+          <w:szCs w:val="24"/>
+        </w:rPr>
+        <w:t xml:space="preserve"> </w:t>
+      </w:r>
+      <w:r>
+        <w:rPr>
+          <w:rFonts w:ascii="Times New Roman" w:hAnsi="Times New Roman" w:cs="Times New Roman"/>
+          <w:sz w:val="24"/>
+          <w:szCs w:val="24"/>
+        </w:rPr>
+        <w:t>from “Database of Municipal Solid Waste in Sri Lanka” published by Ministry of Environment and Natural Resources, January 2005</w:t>
+      </w:r>
+      <w:r>
+        <w:rPr>
+          <w:rFonts w:ascii="Times New Roman" w:hAnsi="Times New Roman" w:cs="Times New Roman"/>
+          <w:sz w:val="24"/>
+          <w:szCs w:val="24"/>
+        </w:rPr>
+        <w:t>.</w:t>
+      </w:r>
     </w:p>
     <w:p>
       <w:pPr>
@@ -1868,6 +4244,14 @@
           <w:szCs w:val="24"/>
         </w:rPr>
       </w:pPr>
+      <w:r>
+        <w:rPr>
+          <w:rFonts w:ascii="Times New Roman" w:hAnsi="Times New Roman" w:cs="Times New Roman"/>
+          <w:sz w:val="24"/>
+          <w:szCs w:val="24"/>
+        </w:rPr>
+        <w:t xml:space="preserve"> </w:t>
+      </w:r>
     </w:p>
     <w:p>
       <w:pPr>
@@ -1880,13 +4264,216 @@
           <w:szCs w:val="24"/>
         </w:rPr>
       </w:pPr>
-      <w:r>
-        <w:rPr>
-          <w:rFonts w:ascii="Times New Roman" w:hAnsi="Times New Roman" w:cs="Times New Roman"/>
-          <w:sz w:val="24"/>
-          <w:szCs w:val="24"/>
-        </w:rPr>
-        <w:lastRenderedPageBreak/>
+    </w:p>
+    <w:p>
+      <w:pPr>
+        <w:spacing w:after="0" w:line="360" w:lineRule="auto"/>
+        <w:ind w:left="360"/>
+        <w:jc w:val="both"/>
+        <w:rPr>
+          <w:rFonts w:ascii="Times New Roman" w:hAnsi="Times New Roman" w:cs="Times New Roman"/>
+          <w:sz w:val="24"/>
+          <w:szCs w:val="24"/>
+        </w:rPr>
+      </w:pPr>
+    </w:p>
+    <w:p>
+      <w:pPr>
+        <w:spacing w:after="0" w:line="360" w:lineRule="auto"/>
+        <w:ind w:left="360"/>
+        <w:jc w:val="both"/>
+        <w:rPr>
+          <w:rFonts w:ascii="Times New Roman" w:hAnsi="Times New Roman" w:cs="Times New Roman"/>
+          <w:sz w:val="24"/>
+          <w:szCs w:val="24"/>
+        </w:rPr>
+      </w:pPr>
+    </w:p>
+    <w:p>
+      <w:pPr>
+        <w:spacing w:after="0" w:line="360" w:lineRule="auto"/>
+        <w:ind w:left="360"/>
+        <w:jc w:val="both"/>
+        <w:rPr>
+          <w:rFonts w:ascii="Times New Roman" w:hAnsi="Times New Roman" w:cs="Times New Roman"/>
+          <w:sz w:val="24"/>
+          <w:szCs w:val="24"/>
+        </w:rPr>
+      </w:pPr>
+    </w:p>
+    <w:p>
+      <w:pPr>
+        <w:spacing w:after="0" w:line="360" w:lineRule="auto"/>
+        <w:ind w:left="360"/>
+        <w:jc w:val="both"/>
+        <w:rPr>
+          <w:rFonts w:ascii="Times New Roman" w:hAnsi="Times New Roman" w:cs="Times New Roman"/>
+          <w:sz w:val="24"/>
+          <w:szCs w:val="24"/>
+        </w:rPr>
+      </w:pPr>
+    </w:p>
+    <w:p>
+      <w:pPr>
+        <w:spacing w:after="0" w:line="360" w:lineRule="auto"/>
+        <w:ind w:left="360"/>
+        <w:jc w:val="both"/>
+        <w:rPr>
+          <w:rFonts w:ascii="Times New Roman" w:hAnsi="Times New Roman" w:cs="Times New Roman"/>
+          <w:sz w:val="24"/>
+          <w:szCs w:val="24"/>
+        </w:rPr>
+      </w:pPr>
+    </w:p>
+    <w:p>
+      <w:pPr>
+        <w:spacing w:after="0" w:line="360" w:lineRule="auto"/>
+        <w:ind w:left="360"/>
+        <w:jc w:val="both"/>
+        <w:rPr>
+          <w:rFonts w:ascii="Times New Roman" w:hAnsi="Times New Roman" w:cs="Times New Roman"/>
+          <w:sz w:val="24"/>
+          <w:szCs w:val="24"/>
+        </w:rPr>
+      </w:pPr>
+    </w:p>
+    <w:p>
+      <w:pPr>
+        <w:spacing w:after="0" w:line="360" w:lineRule="auto"/>
+        <w:ind w:left="360"/>
+        <w:jc w:val="both"/>
+        <w:rPr>
+          <w:rFonts w:ascii="Times New Roman" w:hAnsi="Times New Roman" w:cs="Times New Roman"/>
+          <w:sz w:val="24"/>
+          <w:szCs w:val="24"/>
+        </w:rPr>
+      </w:pPr>
+    </w:p>
+    <w:p>
+      <w:pPr>
+        <w:spacing w:after="0" w:line="360" w:lineRule="auto"/>
+        <w:ind w:left="360"/>
+        <w:jc w:val="both"/>
+        <w:rPr>
+          <w:rFonts w:ascii="Times New Roman" w:hAnsi="Times New Roman" w:cs="Times New Roman"/>
+          <w:sz w:val="24"/>
+          <w:szCs w:val="24"/>
+        </w:rPr>
+      </w:pPr>
+    </w:p>
+    <w:p>
+      <w:pPr>
+        <w:spacing w:after="0" w:line="360" w:lineRule="auto"/>
+        <w:ind w:left="360"/>
+        <w:jc w:val="both"/>
+        <w:rPr>
+          <w:rFonts w:ascii="Times New Roman" w:hAnsi="Times New Roman" w:cs="Times New Roman"/>
+          <w:sz w:val="24"/>
+          <w:szCs w:val="24"/>
+        </w:rPr>
+      </w:pPr>
+    </w:p>
+    <w:p>
+      <w:pPr>
+        <w:spacing w:after="0" w:line="360" w:lineRule="auto"/>
+        <w:ind w:left="360"/>
+        <w:jc w:val="both"/>
+        <w:rPr>
+          <w:rFonts w:ascii="Times New Roman" w:hAnsi="Times New Roman" w:cs="Times New Roman"/>
+          <w:sz w:val="24"/>
+          <w:szCs w:val="24"/>
+        </w:rPr>
+      </w:pPr>
+    </w:p>
+    <w:p>
+      <w:pPr>
+        <w:spacing w:after="0" w:line="360" w:lineRule="auto"/>
+        <w:ind w:left="360"/>
+        <w:jc w:val="both"/>
+        <w:rPr>
+          <w:rFonts w:ascii="Times New Roman" w:hAnsi="Times New Roman" w:cs="Times New Roman"/>
+          <w:sz w:val="24"/>
+          <w:szCs w:val="24"/>
+        </w:rPr>
+      </w:pPr>
+    </w:p>
+    <w:p>
+      <w:pPr>
+        <w:spacing w:after="0" w:line="360" w:lineRule="auto"/>
+        <w:ind w:left="360"/>
+        <w:jc w:val="both"/>
+        <w:rPr>
+          <w:rFonts w:ascii="Times New Roman" w:hAnsi="Times New Roman" w:cs="Times New Roman"/>
+          <w:sz w:val="24"/>
+          <w:szCs w:val="24"/>
+        </w:rPr>
+      </w:pPr>
+    </w:p>
+    <w:p>
+      <w:pPr>
+        <w:spacing w:after="0" w:line="360" w:lineRule="auto"/>
+        <w:ind w:left="360"/>
+        <w:jc w:val="both"/>
+        <w:rPr>
+          <w:rFonts w:ascii="Times New Roman" w:hAnsi="Times New Roman" w:cs="Times New Roman"/>
+          <w:sz w:val="24"/>
+          <w:szCs w:val="24"/>
+        </w:rPr>
+      </w:pPr>
+    </w:p>
+    <w:p>
+      <w:pPr>
+        <w:spacing w:after="0" w:line="360" w:lineRule="auto"/>
+        <w:ind w:left="360"/>
+        <w:jc w:val="both"/>
+        <w:rPr>
+          <w:rFonts w:ascii="Times New Roman" w:hAnsi="Times New Roman" w:cs="Times New Roman"/>
+          <w:sz w:val="24"/>
+          <w:szCs w:val="24"/>
+        </w:rPr>
+      </w:pPr>
+    </w:p>
+    <w:p>
+      <w:pPr>
+        <w:spacing w:after="0" w:line="360" w:lineRule="auto"/>
+        <w:ind w:left="360"/>
+        <w:jc w:val="both"/>
+        <w:rPr>
+          <w:rFonts w:ascii="Times New Roman" w:hAnsi="Times New Roman" w:cs="Times New Roman"/>
+          <w:sz w:val="24"/>
+          <w:szCs w:val="24"/>
+        </w:rPr>
+      </w:pPr>
+    </w:p>
+    <w:p>
+      <w:pPr>
+        <w:spacing w:after="0" w:line="360" w:lineRule="auto"/>
+        <w:ind w:left="360"/>
+        <w:jc w:val="both"/>
+        <w:rPr>
+          <w:rFonts w:ascii="Times New Roman" w:hAnsi="Times New Roman" w:cs="Times New Roman"/>
+          <w:sz w:val="24"/>
+          <w:szCs w:val="24"/>
+        </w:rPr>
+      </w:pPr>
+    </w:p>
+    <w:p>
+      <w:pPr>
+        <w:spacing w:after="0" w:line="360" w:lineRule="auto"/>
+        <w:ind w:left="360"/>
+        <w:jc w:val="both"/>
+        <w:rPr>
+          <w:rFonts w:ascii="Times New Roman" w:hAnsi="Times New Roman" w:cs="Times New Roman"/>
+          <w:sz w:val="24"/>
+          <w:szCs w:val="24"/>
+        </w:rPr>
+      </w:pPr>
+      <w:r>
+        <w:rPr>
+          <w:rFonts w:ascii="Times New Roman" w:hAnsi="Times New Roman" w:cs="Times New Roman"/>
+          <w:sz w:val="24"/>
+          <w:szCs w:val="24"/>
+        </w:rPr>
         <w:t xml:space="preserve">Anaerobic digestion is the process in which organic fraction of waste converted into bio gas through biological degradation by anaerobic microorganisms. </w:t>
       </w:r>
       <w:r>
@@ -2814,9 +5401,9 @@
   </w:abstractNum>
   <w:abstractNum w:abstractNumId="4" w15:restartNumberingAfterBreak="0">
     <w:nsid w:val="74CC7897"/>
-    <w:multiLevelType w:val="hybridMultilevel"/>
-    <w:tmpl w:val="D4762B3E"/>
-    <w:lvl w:ilvl="0" w:tplc="0409000F">
+    <w:multiLevelType w:val="multilevel"/>
+    <w:tmpl w:val="C8D40E32"/>
+    <w:lvl w:ilvl="0">
       <w:start w:val="1"/>
       <w:numFmt w:val="decimal"/>
       <w:lvlText w:val="%1."/>
@@ -2828,77 +5415,109 @@
         <w:rFonts w:hint="default"/>
       </w:rPr>
     </w:lvl>
-    <w:lvl w:ilvl="1" w:tplc="04090019" w:tentative="1">
-      <w:start w:val="1"/>
-      <w:numFmt w:val="lowerLetter"/>
-      <w:lvlText w:val="%2."/>
-      <w:lvlJc w:val="left"/>
-      <w:pPr>
-        <w:ind w:left="1440" w:hanging="360"/>
-      </w:pPr>
-    </w:lvl>
-    <w:lvl w:ilvl="2" w:tplc="0409001B" w:tentative="1">
-      <w:start w:val="1"/>
-      <w:numFmt w:val="lowerRoman"/>
-      <w:lvlText w:val="%3."/>
-      <w:lvlJc w:val="right"/>
-      <w:pPr>
-        <w:ind w:left="2160" w:hanging="180"/>
-      </w:pPr>
-    </w:lvl>
-    <w:lvl w:ilvl="3" w:tplc="0409000F" w:tentative="1">
+    <w:lvl w:ilvl="1">
       <w:start w:val="1"/>
       <w:numFmt w:val="decimal"/>
-      <w:lvlText w:val="%4."/>
+      <w:isLgl/>
+      <w:lvlText w:val="%1.%2"/>
       <w:lvlJc w:val="left"/>
       <w:pPr>
-        <w:ind w:left="2880" w:hanging="360"/>
-      </w:pPr>
+        <w:ind w:left="720" w:hanging="360"/>
+      </w:pPr>
+      <w:rPr>
+        <w:rFonts w:hint="default"/>
+      </w:rPr>
     </w:lvl>
-    <w:lvl w:ilvl="4" w:tplc="04090019" w:tentative="1">
-      <w:start w:val="1"/>
-      <w:numFmt w:val="lowerLetter"/>
-      <w:lvlText w:val="%5."/>
-      <w:lvlJc w:val="left"/>
-      <w:pPr>
-        <w:ind w:left="3600" w:hanging="360"/>
-      </w:pPr>
-    </w:lvl>
-    <w:lvl w:ilvl="5" w:tplc="0409001B" w:tentative="1">
-      <w:start w:val="1"/>
-      <w:numFmt w:val="lowerRoman"/>
-      <w:lvlText w:val="%6."/>
-      <w:lvlJc w:val="right"/>
-      <w:pPr>
-        <w:ind w:left="4320" w:hanging="180"/>
-      </w:pPr>
-    </w:lvl>
-    <w:lvl w:ilvl="6" w:tplc="0409000F" w:tentative="1">
+    <w:lvl w:ilvl="2">
       <w:start w:val="1"/>
       <w:numFmt w:val="decimal"/>
-      <w:lvlText w:val="%7."/>
+      <w:isLgl/>
+      <w:lvlText w:val="%1.%2.%3"/>
       <w:lvlJc w:val="left"/>
       <w:pPr>
-        <w:ind w:left="5040" w:hanging="360"/>
-      </w:pPr>
+        <w:ind w:left="1080" w:hanging="720"/>
+      </w:pPr>
+      <w:rPr>
+        <w:rFonts w:hint="default"/>
+      </w:rPr>
     </w:lvl>
-    <w:lvl w:ilvl="7" w:tplc="04090019" w:tentative="1">
+    <w:lvl w:ilvl="3">
       <w:start w:val="1"/>
-      <w:numFmt w:val="lowerLetter"/>
-      <w:lvlText w:val="%8."/>
+      <w:numFmt w:val="decimal"/>
+      <w:isLgl/>
+      <w:lvlText w:val="%1.%2.%3.%4"/>
       <w:lvlJc w:val="left"/>
       <w:pPr>
-        <w:ind w:left="5760" w:hanging="360"/>
-      </w:pPr>
+        <w:ind w:left="1080" w:hanging="720"/>
+      </w:pPr>
+      <w:rPr>
+        <w:rFonts w:hint="default"/>
+      </w:rPr>
     </w:lvl>
-    <w:lvl w:ilvl="8" w:tplc="0409001B" w:tentative="1">
+    <w:lvl w:ilvl="4">
       <w:start w:val="1"/>
-      <w:numFmt w:val="lowerRoman"/>
-      <w:lvlText w:val="%9."/>
-      <w:lvlJc w:val="right"/>
-      <w:pPr>
-        <w:ind w:left="6480" w:hanging="180"/>
-      </w:pPr>
+      <w:numFmt w:val="decimal"/>
+      <w:isLgl/>
+      <w:lvlText w:val="%1.%2.%3.%4.%5"/>
+      <w:lvlJc w:val="left"/>
+      <w:pPr>
+        <w:ind w:left="1440" w:hanging="1080"/>
+      </w:pPr>
+      <w:rPr>
+        <w:rFonts w:hint="default"/>
+      </w:rPr>
+    </w:lvl>
+    <w:lvl w:ilvl="5">
+      <w:start w:val="1"/>
+      <w:numFmt w:val="decimal"/>
+      <w:isLgl/>
+      <w:lvlText w:val="%1.%2.%3.%4.%5.%6"/>
+      <w:lvlJc w:val="left"/>
+      <w:pPr>
+        <w:ind w:left="1440" w:hanging="1080"/>
+      </w:pPr>
+      <w:rPr>
+        <w:rFonts w:hint="default"/>
+      </w:rPr>
+    </w:lvl>
+    <w:lvl w:ilvl="6">
+      <w:start w:val="1"/>
+      <w:numFmt w:val="decimal"/>
+      <w:isLgl/>
+      <w:lvlText w:val="%1.%2.%3.%4.%5.%6.%7"/>
+      <w:lvlJc w:val="left"/>
+      <w:pPr>
+        <w:ind w:left="1800" w:hanging="1440"/>
+      </w:pPr>
+      <w:rPr>
+        <w:rFonts w:hint="default"/>
+      </w:rPr>
+    </w:lvl>
+    <w:lvl w:ilvl="7">
+      <w:start w:val="1"/>
+      <w:numFmt w:val="decimal"/>
+      <w:isLgl/>
+      <w:lvlText w:val="%1.%2.%3.%4.%5.%6.%7.%8"/>
+      <w:lvlJc w:val="left"/>
+      <w:pPr>
+        <w:ind w:left="1800" w:hanging="1440"/>
+      </w:pPr>
+      <w:rPr>
+        <w:rFonts w:hint="default"/>
+      </w:rPr>
+    </w:lvl>
+    <w:lvl w:ilvl="8">
+      <w:start w:val="1"/>
+      <w:numFmt w:val="decimal"/>
+      <w:isLgl/>
+      <w:lvlText w:val="%1.%2.%3.%4.%5.%6.%7.%8.%9"/>
+      <w:lvlJc w:val="left"/>
+      <w:pPr>
+        <w:ind w:left="2160" w:hanging="1800"/>
+      </w:pPr>
+      <w:rPr>
+        <w:rFonts w:hint="default"/>
+      </w:rPr>
     </w:lvl>
   </w:abstractNum>
   <w:num w:numId="1">
@@ -3759,7 +6378,7 @@
 </file>
 
 <file path=customXml/itemProps1.xml><?xml version="1.0" encoding="utf-8"?>
-<ds:datastoreItem xmlns:ds="http://schemas.openxmlformats.org/officeDocument/2006/customXml" ds:itemID="{7B98C78D-D34C-4039-A43A-00303F1FA374}">
+<ds:datastoreItem xmlns:ds="http://schemas.openxmlformats.org/officeDocument/2006/customXml" ds:itemID="{189D5D2C-98AB-42E9-BE5B-A1BEC42661D0}">
   <ds:schemaRefs>
     <ds:schemaRef ds:uri="http://schemas.openxmlformats.org/officeDocument/2006/bibliography"/>
   </ds:schemaRefs>

</xml_diff>

<commit_message>
Updated Assignment 2: Modified Methodology
</commit_message>
<xml_diff>
--- a/res/data/Assignment 2 - Life Cycle Assessment for Biomethane Production from Municipal Solid Waste (MSW) in Sri Lanka. .docx
+++ b/res/data/Assignment 2 - Life Cycle Assessment for Biomethane Production from Municipal Solid Waste (MSW) in Sri Lanka. .docx
@@ -440,7 +440,7 @@
     <w:p>
       <w:pPr>
         <w:spacing w:after="0" w:line="360" w:lineRule="auto"/>
-        <w:ind w:left="360" w:firstLine="360"/>
+        <w:ind w:left="360"/>
         <w:jc w:val="both"/>
         <w:rPr>
           <w:rFonts w:ascii="Times New Roman" w:hAnsi="Times New Roman" w:cs="Times New Roman"/>
@@ -556,7 +556,7 @@
     <w:p>
       <w:pPr>
         <w:spacing w:after="0" w:line="360" w:lineRule="auto"/>
-        <w:ind w:left="360" w:firstLine="360"/>
+        <w:ind w:left="360"/>
         <w:jc w:val="both"/>
         <w:rPr>
           <w:rFonts w:ascii="Times New Roman" w:hAnsi="Times New Roman" w:cs="Times New Roman"/>
@@ -808,7 +808,7 @@
     <w:p>
       <w:pPr>
         <w:spacing w:after="0" w:line="360" w:lineRule="auto"/>
-        <w:ind w:left="360" w:firstLine="360"/>
+        <w:ind w:left="360"/>
         <w:jc w:val="both"/>
         <w:rPr>
           <w:rFonts w:ascii="Times New Roman" w:hAnsi="Times New Roman" w:cs="Times New Roman"/>
@@ -1197,7 +1197,7 @@
     <w:p>
       <w:pPr>
         <w:spacing w:after="0" w:line="360" w:lineRule="auto"/>
-        <w:ind w:left="360" w:firstLine="360"/>
+        <w:ind w:left="360"/>
         <w:jc w:val="both"/>
         <w:rPr>
           <w:rFonts w:ascii="Times New Roman" w:hAnsi="Times New Roman"/>
@@ -1353,7 +1353,7 @@
     <w:p>
       <w:pPr>
         <w:spacing w:after="0" w:line="360" w:lineRule="auto"/>
-        <w:ind w:left="360" w:firstLine="360"/>
+        <w:ind w:left="360"/>
         <w:jc w:val="both"/>
         <w:rPr>
           <w:rFonts w:ascii="Times New Roman" w:hAnsi="Times New Roman" w:cs="Times New Roman"/>
@@ -1559,7 +1559,7 @@
           <w:sz w:val="24"/>
           <w:szCs w:val="24"/>
         </w:rPr>
-        <w:t xml:space="preserve"> odor reduction, </w:t>
+        <w:t xml:space="preserve"> odor reduction, compost generation from </w:t>
       </w:r>
       <w:r>
         <w:rPr>
@@ -1568,7 +1568,7 @@
           <w:szCs w:val="24"/>
         </w:rPr>
         <w:lastRenderedPageBreak/>
-        <w:t xml:space="preserve">compost generation from sludge, etc. should be evaluated. </w:t>
+        <w:t xml:space="preserve">sludge, etc. should be evaluated. </w:t>
       </w:r>
       <w:r>
         <w:rPr>
@@ -1666,30 +1666,575 @@
     <w:p>
       <w:pPr>
         <w:spacing w:after="0" w:line="360" w:lineRule="auto"/>
+        <w:ind w:left="360"/>
+        <w:jc w:val="both"/>
+        <w:rPr>
+          <w:rFonts w:ascii="Times New Roman" w:hAnsi="Times New Roman" w:cs="Times New Roman"/>
+          <w:sz w:val="24"/>
+          <w:szCs w:val="24"/>
+        </w:rPr>
+      </w:pPr>
+      <w:r>
+        <w:rPr>
+          <w:rFonts w:ascii="Times New Roman" w:hAnsi="Times New Roman" w:cs="Times New Roman"/>
+          <w:sz w:val="24"/>
+          <w:szCs w:val="24"/>
+        </w:rPr>
+        <w:t>Life cycle assessment (LCA) is the evaluation of the inputs, outputs and environmental impacts associated with a product system during its life cycle. According to the ISO 14040 on “Environmental management - Life cycle assessment - Principles and framework”, the LCA includes life cycle inventory analysis (LCI) phase, life cycle impact assessment (LCIA) phase and life cycle interpretation phase. In the LCI, quantification of inputs and outputs of a product system throughout its life cycle is done. In the LCIA, magnitude of potential environmental impacts of a product system throughout its life cycle is analyzed. In life cycle interpretation, findings of either the LCI or the LCIA or both are evaluated in relation to the defined scope to present the conclusions and recommendations.</w:t>
+      </w:r>
+    </w:p>
+    <w:p>
+      <w:pPr>
+        <w:spacing w:after="0" w:line="360" w:lineRule="auto"/>
         <w:ind w:left="360" w:firstLine="360"/>
-        <w:jc w:val="both"/>
-        <w:rPr>
-          <w:rFonts w:ascii="Times New Roman" w:hAnsi="Times New Roman" w:cs="Times New Roman"/>
-          <w:sz w:val="24"/>
-          <w:szCs w:val="24"/>
-        </w:rPr>
-      </w:pPr>
-      <w:r>
-        <w:rPr>
-          <w:rFonts w:ascii="Times New Roman" w:hAnsi="Times New Roman" w:cs="Times New Roman"/>
-          <w:sz w:val="24"/>
-          <w:szCs w:val="24"/>
-        </w:rPr>
-        <w:t>Life cycle assessment (LCA) is the evaluation of the inputs, outputs and environmental impacts associated with a product system during its life cycle. According to the ISO 14040 on “Environmental management - Life cycle assessment - Principles and framework”, the LCA includes life cycle inventory analysis (LCI) phase, life cycle impact assessment (LCIA) phase and life cycle interpretation phase. In the LCI, quantification of inputs and outputs of a product system throughout its life cycle is done. In the LCIA, magnitude of potential environmental impacts of a product system throughout its life cycle is analyzed. In life cycle interpretation, findings of either the LCI or the LCIA or both are evaluated in relation to the defined scope to present the conclusions and recommendations.</w:t>
+        <w:rPr>
+          <w:rFonts w:ascii="Times New Roman" w:hAnsi="Times New Roman" w:cs="Times New Roman"/>
+          <w:sz w:val="24"/>
+          <w:szCs w:val="24"/>
+        </w:rPr>
+      </w:pPr>
+      <w:r>
+        <w:rPr>
+          <w:rFonts w:ascii="Times New Roman" w:hAnsi="Times New Roman" w:cs="Times New Roman"/>
+          <w:noProof/>
+          <w:sz w:val="24"/>
+          <w:szCs w:val="24"/>
+        </w:rPr>
+        <w:pict>
+          <v:roundrect id="_x0000_s1030" style="position:absolute;left:0;text-align:left;margin-left:288.4pt;margin-top:19.05pt;width:87.9pt;height:191.6pt;z-index:251662336;visibility:visible;mso-wrap-distance-left:9pt;mso-wrap-distance-top:3.6pt;mso-wrap-distance-right:9pt;mso-wrap-distance-bottom:3.6pt;mso-position-horizontal-relative:text;mso-position-vertical-relative:text;mso-width-relative:margin;mso-height-relative:margin;v-text-anchor:top" arcsize="10923f" o:gfxdata="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">
+            <v:stroke joinstyle="miter"/>
+            <v:textbox>
+              <w:txbxContent>
+                <w:p>
+                  <w:pPr>
+                    <w:jc w:val="center"/>
+                    <w:rPr>
+                      <w:rFonts w:ascii="Times New Roman" w:hAnsi="Times New Roman" w:cs="Times New Roman"/>
+                      <w:sz w:val="24"/>
+                      <w:szCs w:val="24"/>
+                    </w:rPr>
+                  </w:pPr>
+                </w:p>
+                <w:p>
+                  <w:pPr>
+                    <w:jc w:val="center"/>
+                    <w:rPr>
+                      <w:rFonts w:ascii="Times New Roman" w:hAnsi="Times New Roman" w:cs="Times New Roman"/>
+                      <w:sz w:val="24"/>
+                      <w:szCs w:val="24"/>
+                    </w:rPr>
+                  </w:pPr>
+                </w:p>
+                <w:p>
+                  <w:pPr>
+                    <w:jc w:val="center"/>
+                    <w:rPr>
+                      <w:rFonts w:ascii="Times New Roman" w:hAnsi="Times New Roman" w:cs="Times New Roman"/>
+                      <w:sz w:val="24"/>
+                      <w:szCs w:val="24"/>
+                    </w:rPr>
+                  </w:pPr>
+                </w:p>
+                <w:p>
+                  <w:pPr>
+                    <w:jc w:val="center"/>
+                    <w:rPr>
+                      <w:rFonts w:ascii="Times New Roman" w:hAnsi="Times New Roman" w:cs="Times New Roman"/>
+                      <w:sz w:val="24"/>
+                      <w:szCs w:val="24"/>
+                    </w:rPr>
+                  </w:pPr>
+                  <w:r>
+                    <w:rPr>
+                      <w:rFonts w:ascii="Times New Roman" w:hAnsi="Times New Roman" w:cs="Times New Roman"/>
+                      <w:sz w:val="24"/>
+                      <w:szCs w:val="24"/>
+                    </w:rPr>
+                    <w:t>Interpretation</w:t>
+                  </w:r>
+                </w:p>
+              </w:txbxContent>
+            </v:textbox>
+            <w10:wrap type="square"/>
+          </v:roundrect>
+        </w:pict>
+      </w:r>
+      <w:r>
+        <w:rPr>
+          <w:rFonts w:ascii="Times New Roman" w:hAnsi="Times New Roman" w:cs="Times New Roman"/>
+          <w:noProof/>
+          <w:sz w:val="24"/>
+          <w:szCs w:val="24"/>
+        </w:rPr>
+        <w:pict>
+          <v:shapetype id="_x0000_t32" coordsize="21600,21600" o:spt="32" o:oned="t" path="m,l21600,21600e" filled="f">
+            <v:path arrowok="t" fillok="f" o:connecttype="none"/>
+            <o:lock v:ext="edit" shapetype="t"/>
+          </v:shapetype>
+          <v:shape id="_x0000_s1035" type="#_x0000_t32" style="position:absolute;left:0;text-align:left;margin-left:177.25pt;margin-top:138.8pt;width:0;height:28.85pt;flip:y;z-index:251667456" o:connectortype="straight">
+            <v:stroke endarrow="block"/>
+          </v:shape>
+        </w:pict>
+      </w:r>
+      <w:r>
+        <w:rPr>
+          <w:rFonts w:ascii="Times New Roman" w:hAnsi="Times New Roman" w:cs="Times New Roman"/>
+          <w:noProof/>
+          <w:sz w:val="24"/>
+          <w:szCs w:val="24"/>
+        </w:rPr>
+        <w:pict>
+          <v:roundrect id="_x0000_s1029" style="position:absolute;left:0;text-align:left;margin-left:120.85pt;margin-top:170.45pt;width:132.55pt;height:40.2pt;z-index:251661312;visibility:visible;mso-wrap-distance-left:9pt;mso-wrap-distance-top:3.6pt;mso-wrap-distance-right:9pt;mso-wrap-distance-bottom:3.6pt;mso-position-horizontal-relative:text;mso-position-vertical-relative:text;mso-width-relative:margin;mso-height-relative:margin;v-text-anchor:top" arcsize="10923f" o:gfxdata="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">
+            <v:stroke joinstyle="miter"/>
+            <v:textbox>
+              <w:txbxContent>
+                <w:p>
+                  <w:pPr>
+                    <w:pStyle w:val="NoSpacing"/>
+                    <w:jc w:val="center"/>
+                    <w:rPr>
+                      <w:rFonts w:ascii="Times New Roman" w:hAnsi="Times New Roman" w:cs="Times New Roman"/>
+                      <w:sz w:val="24"/>
+                      <w:szCs w:val="24"/>
+                    </w:rPr>
+                  </w:pPr>
+                  <w:r>
+                    <w:rPr>
+                      <w:rFonts w:ascii="Times New Roman" w:hAnsi="Times New Roman" w:cs="Times New Roman"/>
+                      <w:sz w:val="24"/>
+                      <w:szCs w:val="24"/>
+                    </w:rPr>
+                    <w:t xml:space="preserve">Impact </w:t>
+                  </w:r>
+                </w:p>
+                <w:p>
+                  <w:pPr>
+                    <w:pStyle w:val="NoSpacing"/>
+                    <w:jc w:val="center"/>
+                    <w:rPr>
+                      <w:rFonts w:ascii="Times New Roman" w:hAnsi="Times New Roman" w:cs="Times New Roman"/>
+                      <w:sz w:val="24"/>
+                      <w:szCs w:val="24"/>
+                    </w:rPr>
+                  </w:pPr>
+                  <w:r>
+                    <w:rPr>
+                      <w:rFonts w:ascii="Times New Roman" w:hAnsi="Times New Roman" w:cs="Times New Roman"/>
+                      <w:sz w:val="24"/>
+                      <w:szCs w:val="24"/>
+                    </w:rPr>
+                    <w:t>Assessment</w:t>
+                  </w:r>
+                </w:p>
+              </w:txbxContent>
+            </v:textbox>
+            <w10:wrap type="square"/>
+          </v:roundrect>
+        </w:pict>
+      </w:r>
+      <w:r>
+        <w:rPr>
+          <w:noProof/>
+        </w:rPr>
+        <w:pict>
+          <v:roundrect id="Text Box 2" o:spid="_x0000_s1027" style="position:absolute;left:0;text-align:left;margin-left:122.45pt;margin-top:17.35pt;width:132.55pt;height:46.05pt;z-index:251659264;visibility:visible;mso-wrap-distance-left:9pt;mso-wrap-distance-top:3.6pt;mso-wrap-distance-right:9pt;mso-wrap-distance-bottom:3.6pt;mso-position-horizontal-relative:text;mso-position-vertical-relative:text;mso-width-relative:margin;mso-height-relative:margin;v-text-anchor:top" arcsize="10923f" o:gfxdata="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">
+            <v:stroke joinstyle="miter"/>
+            <v:textbox>
+              <w:txbxContent>
+                <w:p>
+                  <w:pPr>
+                    <w:jc w:val="center"/>
+                    <w:rPr>
+                      <w:rFonts w:ascii="Times New Roman" w:hAnsi="Times New Roman" w:cs="Times New Roman"/>
+                      <w:sz w:val="24"/>
+                      <w:szCs w:val="24"/>
+                    </w:rPr>
+                  </w:pPr>
+                  <w:r>
+                    <w:rPr>
+                      <w:rFonts w:ascii="Times New Roman" w:hAnsi="Times New Roman" w:cs="Times New Roman"/>
+                      <w:sz w:val="24"/>
+                      <w:szCs w:val="24"/>
+                    </w:rPr>
+                    <w:t>Goal Definition and Scope</w:t>
+                  </w:r>
+                </w:p>
+              </w:txbxContent>
+            </v:textbox>
+            <w10:wrap type="square"/>
+          </v:roundrect>
+        </w:pict>
+      </w:r>
+      <w:r>
+        <w:rPr>
+          <w:rFonts w:ascii="Times New Roman" w:hAnsi="Times New Roman" w:cs="Times New Roman"/>
+          <w:noProof/>
+          <w:sz w:val="24"/>
+          <w:szCs w:val="24"/>
+        </w:rPr>
+        <w:pict>
+          <v:shape id="_x0000_s1034" type="#_x0000_t32" style="position:absolute;left:0;text-align:left;margin-left:177.15pt;margin-top:64.75pt;width:0;height:28.85pt;flip:y;z-index:251666432" o:connectortype="straight">
+            <v:stroke endarrow="block"/>
+          </v:shape>
+        </w:pict>
+      </w:r>
+      <w:r>
+        <w:rPr>
+          <w:rFonts w:ascii="Times New Roman" w:hAnsi="Times New Roman" w:cs="Times New Roman"/>
+          <w:noProof/>
+          <w:sz w:val="24"/>
+          <w:szCs w:val="24"/>
+        </w:rPr>
+        <w:pict>
+          <v:roundrect id="_x0000_s1028" style="position:absolute;left:0;text-align:left;margin-left:120.75pt;margin-top:95.55pt;width:132.55pt;height:42.7pt;z-index:251660288;visibility:visible;mso-wrap-distance-left:9pt;mso-wrap-distance-top:3.6pt;mso-wrap-distance-right:9pt;mso-wrap-distance-bottom:3.6pt;mso-position-horizontal-relative:text;mso-position-vertical-relative:text;mso-width-relative:margin;mso-height-relative:margin;v-text-anchor:top" arcsize="10923f" o:gfxdata="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">
+            <v:stroke joinstyle="miter"/>
+            <v:textbox>
+              <w:txbxContent>
+                <w:p>
+                  <w:pPr>
+                    <w:pStyle w:val="NoSpacing"/>
+                    <w:jc w:val="center"/>
+                    <w:rPr>
+                      <w:rFonts w:ascii="Times New Roman" w:hAnsi="Times New Roman" w:cs="Times New Roman"/>
+                      <w:sz w:val="24"/>
+                      <w:szCs w:val="24"/>
+                    </w:rPr>
+                  </w:pPr>
+                  <w:r>
+                    <w:rPr>
+                      <w:rFonts w:ascii="Times New Roman" w:hAnsi="Times New Roman" w:cs="Times New Roman"/>
+                      <w:sz w:val="24"/>
+                      <w:szCs w:val="24"/>
+                    </w:rPr>
+                    <w:t>Inventory</w:t>
+                  </w:r>
+                </w:p>
+                <w:p>
+                  <w:pPr>
+                    <w:pStyle w:val="NoSpacing"/>
+                    <w:jc w:val="center"/>
+                    <w:rPr>
+                      <w:rFonts w:ascii="Times New Roman" w:hAnsi="Times New Roman" w:cs="Times New Roman"/>
+                      <w:sz w:val="24"/>
+                      <w:szCs w:val="24"/>
+                    </w:rPr>
+                  </w:pPr>
+                  <w:r>
+                    <w:rPr>
+                      <w:rFonts w:ascii="Times New Roman" w:hAnsi="Times New Roman" w:cs="Times New Roman"/>
+                      <w:sz w:val="24"/>
+                      <w:szCs w:val="24"/>
+                    </w:rPr>
+                    <w:t>Analysis</w:t>
+                  </w:r>
+                </w:p>
+              </w:txbxContent>
+            </v:textbox>
+            <w10:wrap type="square"/>
+          </v:roundrect>
+        </w:pict>
+      </w:r>
+      <w:r>
+        <w:rPr>
+          <w:rFonts w:ascii="Times New Roman" w:hAnsi="Times New Roman" w:cs="Times New Roman"/>
+          <w:noProof/>
+          <w:sz w:val="24"/>
+          <w:szCs w:val="24"/>
+        </w:rPr>
+        <w:pict>
+          <v:shape id="_x0000_s1032" type="#_x0000_t32" style="position:absolute;left:0;text-align:left;margin-left:257.75pt;margin-top:110.65pt;width:25.85pt;height:0;z-index:251664384" o:connectortype="straight">
+            <v:stroke endarrow="block"/>
+          </v:shape>
+        </w:pict>
       </w:r>
     </w:p>
     <w:p>
       <w:pPr>
         <w:spacing w:after="0" w:line="360" w:lineRule="auto"/>
         <w:ind w:left="360" w:firstLine="360"/>
-        <w:jc w:val="both"/>
-        <w:rPr>
-          <w:rFonts w:ascii="Times New Roman" w:hAnsi="Times New Roman" w:cs="Times New Roman"/>
+        <w:jc w:val="center"/>
+        <w:rPr>
+          <w:rFonts w:ascii="Times New Roman" w:hAnsi="Times New Roman" w:cs="Times New Roman"/>
+          <w:sz w:val="24"/>
+          <w:szCs w:val="24"/>
+        </w:rPr>
+      </w:pPr>
+      <w:r>
+        <w:rPr>
+          <w:rFonts w:ascii="Times New Roman" w:hAnsi="Times New Roman" w:cs="Times New Roman"/>
+          <w:noProof/>
+          <w:sz w:val="24"/>
+          <w:szCs w:val="24"/>
+        </w:rPr>
+        <w:pict>
+          <v:shape id="_x0000_s1031" type="#_x0000_t32" style="position:absolute;left:0;text-align:left;margin-left:256.8pt;margin-top:15.9pt;width:25.85pt;height:0;z-index:251663360" o:connectortype="straight">
+            <v:stroke endarrow="block"/>
+          </v:shape>
+        </w:pict>
+      </w:r>
+    </w:p>
+    <w:p>
+      <w:pPr>
+        <w:spacing w:after="0" w:line="360" w:lineRule="auto"/>
+        <w:ind w:left="360" w:firstLine="360"/>
+        <w:rPr>
+          <w:rFonts w:ascii="Times New Roman" w:hAnsi="Times New Roman" w:cs="Times New Roman"/>
+          <w:sz w:val="24"/>
+          <w:szCs w:val="24"/>
+        </w:rPr>
+      </w:pPr>
+      <w:r>
+        <w:rPr>
+          <w:rFonts w:ascii="Times New Roman" w:hAnsi="Times New Roman" w:cs="Times New Roman"/>
+          <w:noProof/>
+          <w:sz w:val="24"/>
+          <w:szCs w:val="24"/>
+        </w:rPr>
+        <w:pict>
+          <v:shape id="_x0000_s1036" type="#_x0000_t32" style="position:absolute;left:0;text-align:left;margin-left:256.5pt;margin-top:7.25pt;width:24.45pt;height:.05pt;flip:x;z-index:251668480" o:connectortype="straight">
+            <v:stroke endarrow="block"/>
+          </v:shape>
+        </w:pict>
+      </w:r>
+    </w:p>
+    <w:p>
+      <w:pPr>
+        <w:spacing w:after="0" w:line="360" w:lineRule="auto"/>
+        <w:ind w:left="360" w:firstLine="360"/>
+        <w:rPr>
+          <w:rFonts w:ascii="Times New Roman" w:hAnsi="Times New Roman" w:cs="Times New Roman"/>
+          <w:sz w:val="24"/>
+          <w:szCs w:val="24"/>
+        </w:rPr>
+      </w:pPr>
+      <w:r>
+        <w:rPr>
+          <w:rFonts w:ascii="Times New Roman" w:hAnsi="Times New Roman" w:cs="Times New Roman"/>
+          <w:noProof/>
+          <w:sz w:val="24"/>
+          <w:szCs w:val="24"/>
+        </w:rPr>
+        <w:pict>
+          <v:shape id="_x0000_s1039" type="#_x0000_t32" style="position:absolute;left:0;text-align:left;margin-left:189.15pt;margin-top:5.25pt;width:0;height:27.3pt;z-index:251671552" o:connectortype="straight">
+            <v:stroke endarrow="block"/>
+          </v:shape>
+        </w:pict>
+      </w:r>
+    </w:p>
+    <w:p>
+      <w:pPr>
+        <w:spacing w:after="0" w:line="360" w:lineRule="auto"/>
+        <w:ind w:left="360" w:firstLine="360"/>
+        <w:rPr>
+          <w:rFonts w:ascii="Times New Roman" w:hAnsi="Times New Roman" w:cs="Times New Roman"/>
+          <w:sz w:val="24"/>
+          <w:szCs w:val="24"/>
+        </w:rPr>
+      </w:pPr>
+    </w:p>
+    <w:p>
+      <w:pPr>
+        <w:spacing w:after="0" w:line="360" w:lineRule="auto"/>
+        <w:ind w:left="360" w:firstLine="360"/>
+        <w:rPr>
+          <w:rFonts w:ascii="Times New Roman" w:hAnsi="Times New Roman" w:cs="Times New Roman"/>
+          <w:sz w:val="24"/>
+          <w:szCs w:val="24"/>
+        </w:rPr>
+      </w:pPr>
+      <w:r>
+        <w:rPr>
+          <w:rFonts w:ascii="Times New Roman" w:hAnsi="Times New Roman" w:cs="Times New Roman"/>
+          <w:noProof/>
+          <w:sz w:val="24"/>
+          <w:szCs w:val="24"/>
+        </w:rPr>
+        <w:pict>
+          <v:shape id="_x0000_s1041" type="#_x0000_t32" style="position:absolute;left:0;text-align:left;margin-left:255.95pt;margin-top:19.4pt;width:27pt;height:.05pt;flip:x;z-index:251673600" o:connectortype="straight">
+            <v:stroke endarrow="block"/>
+          </v:shape>
+        </w:pict>
+      </w:r>
+    </w:p>
+    <w:p>
+      <w:pPr>
+        <w:spacing w:after="0" w:line="360" w:lineRule="auto"/>
+        <w:ind w:left="360" w:firstLine="360"/>
+        <w:rPr>
+          <w:rFonts w:ascii="Times New Roman" w:hAnsi="Times New Roman" w:cs="Times New Roman"/>
+          <w:sz w:val="24"/>
+          <w:szCs w:val="24"/>
+        </w:rPr>
+      </w:pPr>
+      <w:r>
+        <w:rPr>
+          <w:rFonts w:ascii="Times New Roman" w:hAnsi="Times New Roman" w:cs="Times New Roman"/>
+          <w:noProof/>
+          <w:sz w:val="24"/>
+          <w:szCs w:val="24"/>
+        </w:rPr>
+        <w:pict>
+          <v:shape id="_x0000_s1040" type="#_x0000_t32" style="position:absolute;left:0;text-align:left;margin-left:189.25pt;margin-top:17.2pt;width:0;height:27.3pt;z-index:251672576" o:connectortype="straight">
+            <v:stroke endarrow="block"/>
+          </v:shape>
+        </w:pict>
+      </w:r>
+    </w:p>
+    <w:p>
+      <w:pPr>
+        <w:spacing w:after="0" w:line="360" w:lineRule="auto"/>
+        <w:ind w:left="360" w:firstLine="360"/>
+        <w:rPr>
+          <w:rFonts w:ascii="Times New Roman" w:hAnsi="Times New Roman" w:cs="Times New Roman"/>
+          <w:sz w:val="24"/>
+          <w:szCs w:val="24"/>
+        </w:rPr>
+      </w:pPr>
+    </w:p>
+    <w:p>
+      <w:pPr>
+        <w:spacing w:after="0" w:line="360" w:lineRule="auto"/>
+        <w:ind w:left="360"/>
+        <w:rPr>
+          <w:rFonts w:ascii="Times New Roman" w:hAnsi="Times New Roman" w:cs="Times New Roman"/>
+          <w:b/>
+          <w:sz w:val="24"/>
+          <w:szCs w:val="24"/>
+        </w:rPr>
+      </w:pPr>
+      <w:r>
+        <w:rPr>
+          <w:rFonts w:ascii="Times New Roman" w:hAnsi="Times New Roman" w:cs="Times New Roman"/>
+          <w:noProof/>
+          <w:sz w:val="24"/>
+          <w:szCs w:val="24"/>
+        </w:rPr>
+        <w:pict>
+          <v:shape id="_x0000_s1033" type="#_x0000_t32" style="position:absolute;left:0;text-align:left;margin-left:257.85pt;margin-top:19.1pt;width:25.85pt;height:0;z-index:251665408" o:connectortype="straight">
+            <v:stroke endarrow="block"/>
+          </v:shape>
+        </w:pict>
+      </w:r>
+    </w:p>
+    <w:p>
+      <w:pPr>
+        <w:spacing w:after="0" w:line="360" w:lineRule="auto"/>
+        <w:ind w:left="360"/>
+        <w:rPr>
+          <w:rFonts w:ascii="Times New Roman" w:hAnsi="Times New Roman" w:cs="Times New Roman"/>
+          <w:b/>
+          <w:sz w:val="24"/>
+          <w:szCs w:val="24"/>
+        </w:rPr>
+      </w:pPr>
+      <w:r>
+        <w:rPr>
+          <w:rFonts w:ascii="Times New Roman" w:hAnsi="Times New Roman" w:cs="Times New Roman"/>
+          <w:noProof/>
+          <w:sz w:val="24"/>
+          <w:szCs w:val="24"/>
+        </w:rPr>
+        <w:pict>
+          <v:shape id="_x0000_s1038" type="#_x0000_t32" style="position:absolute;left:0;text-align:left;margin-left:256.7pt;margin-top:10.45pt;width:27pt;height:.05pt;flip:x;z-index:251670528" o:connectortype="straight">
+            <v:stroke endarrow="block"/>
+          </v:shape>
+        </w:pict>
+      </w:r>
+    </w:p>
+    <w:p>
+      <w:pPr>
+        <w:spacing w:after="0" w:line="360" w:lineRule="auto"/>
+        <w:ind w:left="360"/>
+        <w:rPr>
+          <w:rFonts w:ascii="Times New Roman" w:hAnsi="Times New Roman" w:cs="Times New Roman"/>
+          <w:b/>
+          <w:sz w:val="24"/>
+          <w:szCs w:val="24"/>
+        </w:rPr>
+      </w:pPr>
+    </w:p>
+    <w:p>
+      <w:pPr>
+        <w:spacing w:after="0" w:line="360" w:lineRule="auto"/>
+        <w:ind w:left="360"/>
+        <w:jc w:val="center"/>
+        <w:rPr>
+          <w:rFonts w:ascii="Times New Roman" w:hAnsi="Times New Roman" w:cs="Times New Roman"/>
+          <w:b/>
+          <w:sz w:val="24"/>
+          <w:szCs w:val="24"/>
+        </w:rPr>
+      </w:pPr>
+      <w:r>
+        <w:rPr>
+          <w:rFonts w:ascii="Times New Roman" w:hAnsi="Times New Roman" w:cs="Times New Roman"/>
+          <w:b/>
+          <w:sz w:val="24"/>
+          <w:szCs w:val="24"/>
+        </w:rPr>
+        <w:t>Figure 1: Life Cycle Analysis Process</w:t>
+      </w:r>
+    </w:p>
+    <w:p>
+      <w:pPr>
+        <w:spacing w:after="0" w:line="360" w:lineRule="auto"/>
+        <w:ind w:left="360"/>
+        <w:jc w:val="both"/>
+        <w:rPr>
+          <w:rFonts w:ascii="Times New Roman" w:hAnsi="Times New Roman" w:cs="Times New Roman"/>
+          <w:b/>
+          <w:sz w:val="24"/>
+          <w:szCs w:val="24"/>
+        </w:rPr>
+      </w:pPr>
+    </w:p>
+    <w:p>
+      <w:pPr>
+        <w:spacing w:after="0" w:line="360" w:lineRule="auto"/>
+        <w:ind w:left="360"/>
+        <w:jc w:val="both"/>
+        <w:rPr>
+          <w:rFonts w:ascii="Times New Roman" w:hAnsi="Times New Roman" w:cs="Times New Roman"/>
+          <w:b/>
+          <w:sz w:val="24"/>
+          <w:szCs w:val="24"/>
+        </w:rPr>
+      </w:pPr>
+    </w:p>
+    <w:p>
+      <w:pPr>
+        <w:spacing w:after="0" w:line="360" w:lineRule="auto"/>
+        <w:ind w:left="360"/>
+        <w:jc w:val="both"/>
+        <w:rPr>
+          <w:rFonts w:ascii="Times New Roman" w:hAnsi="Times New Roman" w:cs="Times New Roman"/>
+          <w:b/>
+          <w:sz w:val="24"/>
+          <w:szCs w:val="24"/>
+        </w:rPr>
+      </w:pPr>
+    </w:p>
+    <w:p>
+      <w:pPr>
+        <w:spacing w:after="0" w:line="360" w:lineRule="auto"/>
+        <w:ind w:left="360"/>
+        <w:jc w:val="both"/>
+        <w:rPr>
+          <w:rFonts w:ascii="Times New Roman" w:hAnsi="Times New Roman" w:cs="Times New Roman"/>
+          <w:b/>
+          <w:sz w:val="24"/>
+          <w:szCs w:val="24"/>
+        </w:rPr>
+      </w:pPr>
+    </w:p>
+    <w:p>
+      <w:pPr>
+        <w:spacing w:after="0" w:line="360" w:lineRule="auto"/>
+        <w:ind w:left="360"/>
+        <w:jc w:val="both"/>
+        <w:rPr>
+          <w:rFonts w:ascii="Times New Roman" w:hAnsi="Times New Roman" w:cs="Times New Roman"/>
+          <w:b/>
           <w:sz w:val="24"/>
           <w:szCs w:val="24"/>
         </w:rPr>
@@ -1718,6 +2263,7 @@
           <w:sz w:val="24"/>
           <w:szCs w:val="24"/>
         </w:rPr>
+        <w:lastRenderedPageBreak/>
         <w:t>System Boundary</w:t>
       </w:r>
     </w:p>
@@ -1736,113 +2282,187 @@
     </w:p>
     <w:p>
       <w:pPr>
-        <w:pStyle w:val="ListParagraph"/>
-        <w:spacing w:after="0" w:line="360" w:lineRule="auto"/>
-        <w:jc w:val="both"/>
-        <w:rPr>
-          <w:rFonts w:ascii="Times New Roman" w:hAnsi="Times New Roman" w:cs="Times New Roman"/>
-          <w:sz w:val="24"/>
-          <w:szCs w:val="24"/>
-        </w:rPr>
-      </w:pPr>
-      <w:r>
-        <w:rPr>
-          <w:rFonts w:ascii="Times New Roman" w:hAnsi="Times New Roman" w:cs="Times New Roman"/>
-          <w:sz w:val="24"/>
-          <w:szCs w:val="24"/>
-        </w:rPr>
-        <w:t>The composi</w:t>
-      </w:r>
-      <w:r>
-        <w:rPr>
-          <w:rFonts w:ascii="Times New Roman" w:hAnsi="Times New Roman" w:cs="Times New Roman"/>
-          <w:sz w:val="24"/>
-          <w:szCs w:val="24"/>
-        </w:rPr>
-        <w:t xml:space="preserve">tion of MSW varies according due to </w:t>
-      </w:r>
-      <w:r>
-        <w:rPr>
-          <w:rFonts w:ascii="Times New Roman" w:hAnsi="Times New Roman" w:cs="Times New Roman"/>
-          <w:sz w:val="24"/>
-          <w:szCs w:val="24"/>
-        </w:rPr>
-        <w:t xml:space="preserve">various </w:t>
-      </w:r>
-      <w:r>
-        <w:rPr>
-          <w:rFonts w:ascii="Times New Roman" w:hAnsi="Times New Roman" w:cs="Times New Roman"/>
-          <w:sz w:val="24"/>
-          <w:szCs w:val="24"/>
-        </w:rPr>
-        <w:t xml:space="preserve">conditions </w:t>
-      </w:r>
-      <w:r>
-        <w:rPr>
-          <w:rFonts w:ascii="Times New Roman" w:hAnsi="Times New Roman" w:cs="Times New Roman"/>
-          <w:sz w:val="24"/>
-          <w:szCs w:val="24"/>
-        </w:rPr>
-        <w:t xml:space="preserve">in different urban areas </w:t>
-      </w:r>
-      <w:r>
-        <w:rPr>
-          <w:rFonts w:ascii="Times New Roman" w:hAnsi="Times New Roman" w:cs="Times New Roman"/>
-          <w:sz w:val="24"/>
-          <w:szCs w:val="24"/>
-        </w:rPr>
-        <w:t xml:space="preserve">such as </w:t>
-      </w:r>
-      <w:r>
-        <w:rPr>
-          <w:rFonts w:ascii="Times New Roman" w:hAnsi="Times New Roman" w:cs="Times New Roman"/>
-          <w:sz w:val="24"/>
-          <w:szCs w:val="24"/>
-        </w:rPr>
-        <w:t>source separation, population growth,</w:t>
-      </w:r>
-      <w:r>
-        <w:rPr>
-          <w:rFonts w:ascii="Times New Roman" w:hAnsi="Times New Roman" w:cs="Times New Roman"/>
-          <w:sz w:val="24"/>
-          <w:szCs w:val="24"/>
-        </w:rPr>
-        <w:t xml:space="preserve"> social aspects,</w:t>
-      </w:r>
-      <w:r>
-        <w:rPr>
-          <w:rFonts w:ascii="Times New Roman" w:hAnsi="Times New Roman" w:cs="Times New Roman"/>
-          <w:sz w:val="24"/>
-          <w:szCs w:val="24"/>
-        </w:rPr>
-        <w:t xml:space="preserve"> seasonal changes (dry and rainy season), cultural ceremonies</w:t>
-      </w:r>
-      <w:r>
-        <w:rPr>
-          <w:rFonts w:ascii="Times New Roman" w:hAnsi="Times New Roman" w:cs="Times New Roman"/>
-          <w:sz w:val="24"/>
-          <w:szCs w:val="24"/>
-        </w:rPr>
-        <w:t>.</w:t>
-      </w:r>
-      <w:r>
-        <w:rPr>
-          <w:rFonts w:ascii="Times New Roman" w:hAnsi="Times New Roman" w:cs="Times New Roman"/>
-          <w:sz w:val="24"/>
-          <w:szCs w:val="24"/>
-        </w:rPr>
-        <w:t xml:space="preserve"> </w:t>
-      </w:r>
-      <w:bookmarkStart w:id="0" w:name="_GoBack"/>
-      <w:bookmarkEnd w:id="0"/>
-    </w:p>
-    <w:p>
-      <w:pPr>
-        <w:pStyle w:val="ListParagraph"/>
-        <w:spacing w:after="0" w:line="360" w:lineRule="auto"/>
-        <w:jc w:val="both"/>
-        <w:rPr>
-          <w:rFonts w:ascii="Times New Roman" w:hAnsi="Times New Roman" w:cs="Times New Roman"/>
+        <w:spacing w:after="0" w:line="360" w:lineRule="auto"/>
+        <w:ind w:left="360"/>
+        <w:jc w:val="both"/>
+        <w:rPr>
+          <w:rFonts w:ascii="Times New Roman" w:hAnsi="Times New Roman" w:cs="Times New Roman"/>
+          <w:sz w:val="24"/>
+          <w:szCs w:val="24"/>
+        </w:rPr>
+      </w:pPr>
+      <w:r>
+        <w:rPr>
+          <w:rFonts w:ascii="Times New Roman" w:hAnsi="Times New Roman" w:cs="Times New Roman"/>
+          <w:sz w:val="24"/>
+          <w:szCs w:val="24"/>
+        </w:rPr>
+        <w:t xml:space="preserve">The system boundary is introduced to limit the scope and specifically address the life cycle analysis of the </w:t>
+      </w:r>
+      <w:r>
+        <w:rPr>
+          <w:rFonts w:ascii="Times New Roman" w:hAnsi="Times New Roman" w:cs="Times New Roman"/>
+          <w:sz w:val="24"/>
+          <w:szCs w:val="24"/>
+        </w:rPr>
+        <w:t>anaerobic digestion</w:t>
+      </w:r>
+      <w:r>
+        <w:rPr>
+          <w:rFonts w:ascii="Times New Roman" w:hAnsi="Times New Roman" w:cs="Times New Roman"/>
+          <w:sz w:val="24"/>
+          <w:szCs w:val="24"/>
+        </w:rPr>
+        <w:t xml:space="preserve"> of easily biodegradable organic fraction of MSW.</w:t>
+      </w:r>
+    </w:p>
+    <w:p>
+      <w:pPr>
+        <w:spacing w:after="0" w:line="360" w:lineRule="auto"/>
+        <w:ind w:left="360"/>
+        <w:jc w:val="both"/>
+        <w:rPr>
+          <w:rFonts w:ascii="Times New Roman" w:hAnsi="Times New Roman" w:cs="Times New Roman"/>
+          <w:sz w:val="24"/>
+          <w:szCs w:val="24"/>
+        </w:rPr>
+      </w:pPr>
+      <w:r>
+        <w:rPr>
+          <w:noProof/>
+        </w:rPr>
+        <w:drawing>
+          <wp:inline distT="0" distB="0" distL="0" distR="0">
+            <wp:extent cx="5732145" cy="6046996"/>
+            <wp:effectExtent l="0" t="0" r="0" b="0"/>
+            <wp:docPr id="1" name="Picture 1" descr="C:\Users\Samare\AppData\Local\Microsoft\Windows\INetCacheContent.Word\Drawing1.png"/>
+            <wp:cNvGraphicFramePr>
+              <a:graphicFrameLocks xmlns:a="http://schemas.openxmlformats.org/drawingml/2006/main" noChangeAspect="1"/>
+            </wp:cNvGraphicFramePr>
+            <a:graphic xmlns:a="http://schemas.openxmlformats.org/drawingml/2006/main">
+              <a:graphicData uri="http://schemas.openxmlformats.org/drawingml/2006/picture">
+                <pic:pic xmlns:pic="http://schemas.openxmlformats.org/drawingml/2006/picture">
+                  <pic:nvPicPr>
+                    <pic:cNvPr id="0" name="Picture 1" descr="C:\Users\Samare\AppData\Local\Microsoft\Windows\INetCacheContent.Word\Drawing1.png"/>
+                    <pic:cNvPicPr>
+                      <a:picLocks noChangeAspect="1" noChangeArrowheads="1"/>
+                    </pic:cNvPicPr>
+                  </pic:nvPicPr>
+                  <pic:blipFill>
+                    <a:blip r:embed="rId9">
+                      <a:extLst>
+                        <a:ext uri="{28A0092B-C50C-407E-A947-70E740481C1C}">
+                          <a14:useLocalDpi xmlns:a14="http://schemas.microsoft.com/office/drawing/2010/main" val="0"/>
+                        </a:ext>
+                      </a:extLst>
+                    </a:blip>
+                    <a:srcRect/>
+                    <a:stretch>
+                      <a:fillRect/>
+                    </a:stretch>
+                  </pic:blipFill>
+                  <pic:spPr bwMode="auto">
+                    <a:xfrm>
+                      <a:off x="0" y="0"/>
+                      <a:ext cx="5732145" cy="6046996"/>
+                    </a:xfrm>
+                    <a:prstGeom prst="rect">
+                      <a:avLst/>
+                    </a:prstGeom>
+                    <a:noFill/>
+                    <a:ln>
+                      <a:noFill/>
+                    </a:ln>
+                  </pic:spPr>
+                </pic:pic>
+              </a:graphicData>
+            </a:graphic>
+          </wp:inline>
+        </w:drawing>
+      </w:r>
+    </w:p>
+    <w:p>
+      <w:pPr>
+        <w:spacing w:after="0" w:line="360" w:lineRule="auto"/>
+        <w:ind w:left="360"/>
+        <w:rPr>
+          <w:rFonts w:ascii="Times New Roman" w:hAnsi="Times New Roman" w:cs="Times New Roman"/>
+          <w:b/>
+          <w:sz w:val="24"/>
+          <w:szCs w:val="24"/>
+        </w:rPr>
+      </w:pPr>
+      <w:r>
+        <w:rPr>
+          <w:rFonts w:ascii="Times New Roman" w:hAnsi="Times New Roman" w:cs="Times New Roman"/>
+          <w:b/>
+          <w:sz w:val="24"/>
+          <w:szCs w:val="24"/>
+        </w:rPr>
+        <w:t>Figure 2</w:t>
+      </w:r>
+      <w:r>
+        <w:rPr>
+          <w:rFonts w:ascii="Times New Roman" w:hAnsi="Times New Roman" w:cs="Times New Roman"/>
+          <w:b/>
+          <w:sz w:val="24"/>
+          <w:szCs w:val="24"/>
+        </w:rPr>
+        <w:t xml:space="preserve">:  </w:t>
+      </w:r>
+      <w:r>
+        <w:rPr>
+          <w:rFonts w:ascii="Times New Roman" w:hAnsi="Times New Roman" w:cs="Times New Roman"/>
+          <w:b/>
+          <w:sz w:val="24"/>
+          <w:szCs w:val="24"/>
+        </w:rPr>
+        <w:t>System Boundary for Life Cycle Analysis for the Anaerobic Digestion of MSW</w:t>
+      </w:r>
+    </w:p>
+    <w:p>
+      <w:pPr>
+        <w:spacing w:after="0" w:line="360" w:lineRule="auto"/>
+        <w:ind w:left="360"/>
+        <w:rPr>
+          <w:rFonts w:ascii="Times New Roman" w:hAnsi="Times New Roman" w:cs="Times New Roman"/>
+          <w:b/>
+          <w:sz w:val="24"/>
+          <w:szCs w:val="24"/>
+        </w:rPr>
+      </w:pPr>
+    </w:p>
+    <w:p>
+      <w:pPr>
+        <w:spacing w:after="0" w:line="360" w:lineRule="auto"/>
+        <w:ind w:left="360"/>
+        <w:rPr>
+          <w:rFonts w:ascii="Times New Roman" w:hAnsi="Times New Roman" w:cs="Times New Roman"/>
+          <w:b/>
+          <w:sz w:val="24"/>
+          <w:szCs w:val="24"/>
+        </w:rPr>
+      </w:pPr>
+    </w:p>
+    <w:p>
+      <w:pPr>
+        <w:spacing w:after="0" w:line="360" w:lineRule="auto"/>
+        <w:ind w:left="360"/>
+        <w:rPr>
+          <w:rFonts w:ascii="Times New Roman" w:hAnsi="Times New Roman" w:cs="Times New Roman"/>
+          <w:b/>
+          <w:sz w:val="24"/>
+          <w:szCs w:val="24"/>
+        </w:rPr>
+      </w:pPr>
+    </w:p>
+    <w:p>
+      <w:pPr>
+        <w:spacing w:after="0" w:line="360" w:lineRule="auto"/>
+        <w:ind w:left="360"/>
+        <w:rPr>
+          <w:rFonts w:ascii="Times New Roman" w:hAnsi="Times New Roman" w:cs="Times New Roman"/>
+          <w:b/>
           <w:sz w:val="24"/>
           <w:szCs w:val="24"/>
         </w:rPr>
@@ -1911,7 +2531,7 @@
           <w:sz w:val="24"/>
           <w:szCs w:val="24"/>
         </w:rPr>
-        <w:t>life cycle assessment model for anaerobic digestion developed by Paul Harris on 19</w:t>
+        <w:t>model for anaerobic digestion developed by Paul Harris on 19</w:t>
       </w:r>
       <w:r>
         <w:rPr>
@@ -1936,55 +2556,127 @@
           <w:sz w:val="24"/>
           <w:szCs w:val="24"/>
         </w:rPr>
-        <w:t xml:space="preserve"> (Version 22.2). </w:t>
-      </w:r>
-      <w:r>
-        <w:rPr>
-          <w:rFonts w:ascii="Times New Roman" w:hAnsi="Times New Roman" w:cs="Times New Roman"/>
-          <w:sz w:val="24"/>
-          <w:szCs w:val="24"/>
-        </w:rPr>
-        <w:t xml:space="preserve">The composition of </w:t>
-      </w:r>
-      <w:r>
-        <w:rPr>
-          <w:rFonts w:ascii="Times New Roman" w:hAnsi="Times New Roman" w:cs="Times New Roman"/>
-          <w:sz w:val="24"/>
-          <w:szCs w:val="24"/>
-        </w:rPr>
-        <w:t xml:space="preserve">provincial </w:t>
-      </w:r>
-      <w:r>
-        <w:rPr>
-          <w:rFonts w:ascii="Times New Roman" w:hAnsi="Times New Roman" w:cs="Times New Roman"/>
-          <w:sz w:val="24"/>
-          <w:szCs w:val="24"/>
-        </w:rPr>
-        <w:t xml:space="preserve">short term biodegradable MSW in Sri Lanka is given </w:t>
-      </w:r>
-      <w:r>
-        <w:rPr>
-          <w:rFonts w:ascii="Times New Roman" w:hAnsi="Times New Roman" w:cs="Times New Roman"/>
-          <w:sz w:val="24"/>
-          <w:szCs w:val="24"/>
-        </w:rPr>
-        <w:t>in Table 1</w:t>
-      </w:r>
-      <w:r>
-        <w:rPr>
-          <w:rFonts w:ascii="Times New Roman" w:hAnsi="Times New Roman" w:cs="Times New Roman"/>
-          <w:sz w:val="24"/>
-          <w:szCs w:val="24"/>
-        </w:rPr>
-        <w:t>.</w:t>
-      </w:r>
-      <w:r>
-        <w:rPr>
-          <w:rFonts w:ascii="Times New Roman" w:hAnsi="Times New Roman" w:cs="Times New Roman"/>
-          <w:sz w:val="24"/>
-          <w:szCs w:val="24"/>
-        </w:rPr>
-        <w:t xml:space="preserve"> The </w:t>
+        <w:t xml:space="preserve"> (Version 22.2).</w:t>
+      </w:r>
+      <w:r>
+        <w:rPr>
+          <w:rFonts w:ascii="Times New Roman" w:hAnsi="Times New Roman" w:cs="Times New Roman"/>
+          <w:sz w:val="24"/>
+          <w:szCs w:val="24"/>
+        </w:rPr>
+        <w:t xml:space="preserve"> The model was extensively developed further for life cycle assessment considering socio-economic and environmental aspects such as waste transportation, source separation, labour force, gas storage, compost production from anaerobic sludge, carbon dioxide emissions, etc. </w:t>
+      </w:r>
+      <w:r>
+        <w:rPr>
+          <w:rFonts w:ascii="Times New Roman" w:hAnsi="Times New Roman" w:cs="Times New Roman"/>
+          <w:sz w:val="24"/>
+          <w:szCs w:val="24"/>
+        </w:rPr>
+        <w:t>In anaerobic biodegradation, the</w:t>
+      </w:r>
+      <w:r>
+        <w:rPr>
+          <w:rFonts w:ascii="Times New Roman" w:hAnsi="Times New Roman" w:cs="Times New Roman"/>
+          <w:sz w:val="24"/>
+          <w:szCs w:val="24"/>
+        </w:rPr>
+        <w:t xml:space="preserve"> input and operational </w:t>
+      </w:r>
+      <w:r>
+        <w:rPr>
+          <w:rFonts w:ascii="Times New Roman" w:hAnsi="Times New Roman" w:cs="Times New Roman"/>
+          <w:sz w:val="24"/>
+          <w:szCs w:val="24"/>
+        </w:rPr>
+        <w:t>conditions</w:t>
+      </w:r>
+      <w:r>
+        <w:rPr>
+          <w:rFonts w:ascii="Times New Roman" w:hAnsi="Times New Roman" w:cs="Times New Roman"/>
+          <w:sz w:val="24"/>
+          <w:szCs w:val="24"/>
+        </w:rPr>
+        <w:t xml:space="preserve"> such as</w:t>
+      </w:r>
+      <w:r>
+        <w:rPr>
+          <w:rFonts w:ascii="Times New Roman" w:hAnsi="Times New Roman" w:cs="Times New Roman"/>
+          <w:sz w:val="24"/>
+          <w:szCs w:val="24"/>
+        </w:rPr>
+        <w:t xml:space="preserve"> composition of the input biodegradable waste into the anaerobic reactor,</w:t>
+      </w:r>
+      <w:r>
+        <w:rPr>
+          <w:rFonts w:ascii="Times New Roman" w:hAnsi="Times New Roman" w:cs="Times New Roman"/>
+          <w:sz w:val="24"/>
+          <w:szCs w:val="24"/>
+        </w:rPr>
+        <w:t xml:space="preserve"> </w:t>
+      </w:r>
+      <w:r>
+        <w:rPr>
+          <w:rFonts w:ascii="Times New Roman" w:hAnsi="Times New Roman" w:cs="Times New Roman"/>
+          <w:sz w:val="24"/>
+          <w:szCs w:val="24"/>
+        </w:rPr>
+        <w:t>dilution ratio of the input waste with water, flow rate of the input waste and process conditions</w:t>
+      </w:r>
+      <w:r>
+        <w:rPr>
+          <w:rFonts w:ascii="Times New Roman" w:hAnsi="Times New Roman" w:cs="Times New Roman"/>
+          <w:sz w:val="24"/>
+          <w:szCs w:val="24"/>
+        </w:rPr>
+        <w:t xml:space="preserve"> such as operating temperature </w:t>
+      </w:r>
+      <w:r>
+        <w:rPr>
+          <w:rFonts w:ascii="Times New Roman" w:hAnsi="Times New Roman" w:cs="Times New Roman"/>
+          <w:sz w:val="24"/>
+          <w:szCs w:val="24"/>
+        </w:rPr>
+        <w:t>effect</w:t>
+      </w:r>
+      <w:r>
+        <w:rPr>
+          <w:rFonts w:ascii="Times New Roman" w:hAnsi="Times New Roman" w:cs="Times New Roman"/>
+          <w:sz w:val="24"/>
+          <w:szCs w:val="24"/>
+        </w:rPr>
+        <w:t xml:space="preserve"> on </w:t>
+      </w:r>
+      <w:r>
+        <w:rPr>
+          <w:rFonts w:ascii="Times New Roman" w:hAnsi="Times New Roman" w:cs="Times New Roman"/>
+          <w:sz w:val="24"/>
+          <w:szCs w:val="24"/>
+        </w:rPr>
+        <w:t xml:space="preserve">the output </w:t>
+      </w:r>
+      <w:r>
+        <w:rPr>
+          <w:rFonts w:ascii="Times New Roman" w:hAnsi="Times New Roman" w:cs="Times New Roman"/>
+          <w:sz w:val="24"/>
+          <w:szCs w:val="24"/>
+        </w:rPr>
+        <w:t>conditions</w:t>
+      </w:r>
+      <w:r>
+        <w:rPr>
+          <w:rFonts w:ascii="Times New Roman" w:hAnsi="Times New Roman" w:cs="Times New Roman"/>
+          <w:sz w:val="24"/>
+          <w:szCs w:val="24"/>
+        </w:rPr>
+        <w:t xml:space="preserve"> such as reactor size, biogas generation, electricity gen</w:t>
+      </w:r>
+      <w:r>
+        <w:rPr>
+          <w:rFonts w:ascii="Times New Roman" w:hAnsi="Times New Roman" w:cs="Times New Roman"/>
+          <w:sz w:val="24"/>
+          <w:szCs w:val="24"/>
+        </w:rPr>
+        <w:t xml:space="preserve">eration, payback period, etc. </w:t>
       </w:r>
     </w:p>
     <w:p>
@@ -2010,66 +2702,22 @@
           <w:szCs w:val="24"/>
         </w:rPr>
       </w:pPr>
-    </w:p>
-    <w:p>
-      <w:pPr>
-        <w:spacing w:after="0" w:line="360" w:lineRule="auto"/>
-        <w:ind w:left="360"/>
-        <w:jc w:val="both"/>
-        <w:rPr>
-          <w:rFonts w:ascii="Times New Roman" w:hAnsi="Times New Roman" w:cs="Times New Roman"/>
-          <w:sz w:val="24"/>
-          <w:szCs w:val="24"/>
-        </w:rPr>
-      </w:pPr>
-    </w:p>
-    <w:p>
-      <w:pPr>
-        <w:spacing w:after="0" w:line="360" w:lineRule="auto"/>
-        <w:ind w:left="360"/>
-        <w:jc w:val="both"/>
-        <w:rPr>
-          <w:rFonts w:ascii="Times New Roman" w:hAnsi="Times New Roman" w:cs="Times New Roman"/>
-          <w:sz w:val="24"/>
-          <w:szCs w:val="24"/>
-        </w:rPr>
-      </w:pPr>
-    </w:p>
-    <w:p>
-      <w:pPr>
-        <w:spacing w:after="0" w:line="360" w:lineRule="auto"/>
-        <w:ind w:left="360"/>
-        <w:jc w:val="both"/>
-        <w:rPr>
-          <w:rFonts w:ascii="Times New Roman" w:hAnsi="Times New Roman" w:cs="Times New Roman"/>
-          <w:sz w:val="24"/>
-          <w:szCs w:val="24"/>
-        </w:rPr>
-      </w:pPr>
-    </w:p>
-    <w:p>
-      <w:pPr>
-        <w:spacing w:after="0" w:line="360" w:lineRule="auto"/>
-        <w:ind w:left="360"/>
-        <w:jc w:val="both"/>
-        <w:rPr>
-          <w:rFonts w:ascii="Times New Roman" w:hAnsi="Times New Roman" w:cs="Times New Roman"/>
-          <w:sz w:val="24"/>
-          <w:szCs w:val="24"/>
-        </w:rPr>
-      </w:pPr>
-    </w:p>
-    <w:p>
-      <w:pPr>
-        <w:spacing w:after="0" w:line="360" w:lineRule="auto"/>
-        <w:ind w:left="360"/>
-        <w:jc w:val="both"/>
-        <w:rPr>
-          <w:rFonts w:ascii="Times New Roman" w:hAnsi="Times New Roman" w:cs="Times New Roman"/>
-          <w:sz w:val="24"/>
-          <w:szCs w:val="24"/>
-        </w:rPr>
-      </w:pPr>
+      <w:r>
+        <w:rPr>
+          <w:rFonts w:ascii="Times New Roman" w:hAnsi="Times New Roman" w:cs="Times New Roman"/>
+          <w:sz w:val="24"/>
+          <w:szCs w:val="24"/>
+        </w:rPr>
+        <w:t xml:space="preserve">The composition and physicochemical characteristics of short term biodegradable MSW varies in different urban areas due to source separation, population growth, social aspects, seasonal changes (dry and rainy season), cultural ceremonies, etc. </w:t>
+      </w:r>
+      <w:r>
+        <w:rPr>
+          <w:rFonts w:ascii="Times New Roman" w:hAnsi="Times New Roman" w:cs="Times New Roman"/>
+          <w:sz w:val="24"/>
+          <w:szCs w:val="24"/>
+        </w:rPr>
+        <w:t xml:space="preserve">The composition of provincial short term biodegradable MSW in Sri Lanka is given in Table 1. </w:t>
+      </w:r>
     </w:p>
     <w:p>
       <w:pPr>
@@ -2085,24 +2733,24 @@
     </w:p>
     <w:tbl>
       <w:tblPr>
-        <w:tblW w:w="9840" w:type="dxa"/>
-        <w:tblInd w:w="113" w:type="dxa"/>
+        <w:tblW w:w="8730" w:type="dxa"/>
+        <w:tblInd w:w="468" w:type="dxa"/>
         <w:tblLook w:val="04A0" w:firstRow="1" w:lastRow="0" w:firstColumn="1" w:lastColumn="0" w:noHBand="0" w:noVBand="1"/>
       </w:tblPr>
       <w:tblGrid>
-        <w:gridCol w:w="1780"/>
-        <w:gridCol w:w="2080"/>
-        <w:gridCol w:w="2020"/>
-        <w:gridCol w:w="1860"/>
-        <w:gridCol w:w="2100"/>
+        <w:gridCol w:w="1684"/>
+        <w:gridCol w:w="1761"/>
+        <w:gridCol w:w="1955"/>
+        <w:gridCol w:w="1555"/>
+        <w:gridCol w:w="1775"/>
       </w:tblGrid>
       <w:tr>
         <w:trPr>
-          <w:trHeight w:val="945"/>
+          <w:trHeight w:val="752"/>
         </w:trPr>
         <w:tc>
           <w:tcPr>
-            <w:tcW w:w="1780" w:type="dxa"/>
+            <w:tcW w:w="1684" w:type="dxa"/>
             <w:tcBorders>
               <w:top w:val="single" w:sz="4" w:space="0" w:color="auto"/>
               <w:left w:val="single" w:sz="4" w:space="0" w:color="auto"/>
@@ -2137,7 +2785,7 @@
         </w:tc>
         <w:tc>
           <w:tcPr>
-            <w:tcW w:w="2080" w:type="dxa"/>
+            <w:tcW w:w="1761" w:type="dxa"/>
             <w:tcBorders>
               <w:top w:val="single" w:sz="4" w:space="0" w:color="auto"/>
               <w:left w:val="nil"/>
@@ -2172,7 +2820,7 @@
         </w:tc>
         <w:tc>
           <w:tcPr>
-            <w:tcW w:w="2020" w:type="dxa"/>
+            <w:tcW w:w="1955" w:type="dxa"/>
             <w:tcBorders>
               <w:top w:val="single" w:sz="4" w:space="0" w:color="auto"/>
               <w:left w:val="nil"/>
@@ -2207,7 +2855,7 @@
         </w:tc>
         <w:tc>
           <w:tcPr>
-            <w:tcW w:w="1860" w:type="dxa"/>
+            <w:tcW w:w="1555" w:type="dxa"/>
             <w:tcBorders>
               <w:top w:val="single" w:sz="4" w:space="0" w:color="auto"/>
               <w:left w:val="nil"/>
@@ -2242,7 +2890,7 @@
         </w:tc>
         <w:tc>
           <w:tcPr>
-            <w:tcW w:w="2100" w:type="dxa"/>
+            <w:tcW w:w="1775" w:type="dxa"/>
             <w:tcBorders>
               <w:top w:val="single" w:sz="4" w:space="0" w:color="auto"/>
               <w:left w:val="nil"/>
@@ -2278,11 +2926,11 @@
       </w:tr>
       <w:tr>
         <w:trPr>
-          <w:trHeight w:val="315"/>
+          <w:trHeight w:val="250"/>
         </w:trPr>
         <w:tc>
           <w:tcPr>
-            <w:tcW w:w="1780" w:type="dxa"/>
+            <w:tcW w:w="1684" w:type="dxa"/>
             <w:tcBorders>
               <w:top w:val="nil"/>
               <w:left w:val="single" w:sz="4" w:space="0" w:color="auto"/>
@@ -2316,7 +2964,7 @@
         </w:tc>
         <w:tc>
           <w:tcPr>
-            <w:tcW w:w="2080" w:type="dxa"/>
+            <w:tcW w:w="1761" w:type="dxa"/>
             <w:tcBorders>
               <w:top w:val="nil"/>
               <w:left w:val="nil"/>
@@ -2329,29 +2977,27 @@
           </w:tcPr>
           <w:p>
             <w:pPr>
-              <w:spacing w:after="0" w:line="240" w:lineRule="auto"/>
+              <w:pStyle w:val="NoSpacing"/>
               <w:jc w:val="right"/>
               <w:rPr>
-                <w:rFonts w:ascii="Times New Roman" w:eastAsia="Times New Roman" w:hAnsi="Times New Roman" w:cs="Times New Roman"/>
-                <w:color w:val="000000"/>
+                <w:rFonts w:ascii="Times New Roman" w:hAnsi="Times New Roman" w:cs="Times New Roman"/>
                 <w:sz w:val="24"/>
                 <w:szCs w:val="24"/>
               </w:rPr>
             </w:pPr>
             <w:r>
               <w:rPr>
-                <w:rFonts w:ascii="Times New Roman" w:eastAsia="Times New Roman" w:hAnsi="Times New Roman" w:cs="Times New Roman"/>
-                <w:color w:val="000000"/>
-                <w:sz w:val="24"/>
-                <w:szCs w:val="24"/>
-              </w:rPr>
-              <w:t>1040933.06</w:t>
+                <w:rFonts w:ascii="Times New Roman" w:hAnsi="Times New Roman" w:cs="Times New Roman"/>
+                <w:sz w:val="24"/>
+                <w:szCs w:val="24"/>
+              </w:rPr>
+              <w:t>1040933</w:t>
             </w:r>
           </w:p>
         </w:tc>
         <w:tc>
           <w:tcPr>
-            <w:tcW w:w="2020" w:type="dxa"/>
+            <w:tcW w:w="1955" w:type="dxa"/>
             <w:tcBorders>
               <w:top w:val="nil"/>
               <w:left w:val="nil"/>
@@ -2387,7 +3033,7 @@
         </w:tc>
         <w:tc>
           <w:tcPr>
-            <w:tcW w:w="1860" w:type="dxa"/>
+            <w:tcW w:w="1555" w:type="dxa"/>
             <w:tcBorders>
               <w:top w:val="nil"/>
               <w:left w:val="nil"/>
@@ -2416,13 +3062,13 @@
                 <w:sz w:val="24"/>
                 <w:szCs w:val="24"/>
               </w:rPr>
-              <w:t>1662700.00</w:t>
+              <w:t>1662700</w:t>
             </w:r>
           </w:p>
         </w:tc>
         <w:tc>
           <w:tcPr>
-            <w:tcW w:w="2100" w:type="dxa"/>
+            <w:tcW w:w="1775" w:type="dxa"/>
             <w:tcBorders>
               <w:top w:val="nil"/>
               <w:left w:val="nil"/>
@@ -2458,11 +3104,11 @@
       </w:tr>
       <w:tr>
         <w:trPr>
-          <w:trHeight w:val="315"/>
+          <w:trHeight w:val="250"/>
         </w:trPr>
         <w:tc>
           <w:tcPr>
-            <w:tcW w:w="1780" w:type="dxa"/>
+            <w:tcW w:w="1684" w:type="dxa"/>
             <w:tcBorders>
               <w:top w:val="nil"/>
               <w:left w:val="single" w:sz="4" w:space="0" w:color="auto"/>
@@ -2496,7 +3142,7 @@
         </w:tc>
         <w:tc>
           <w:tcPr>
-            <w:tcW w:w="2080" w:type="dxa"/>
+            <w:tcW w:w="1761" w:type="dxa"/>
             <w:tcBorders>
               <w:top w:val="nil"/>
               <w:left w:val="nil"/>
@@ -2509,29 +3155,27 @@
           </w:tcPr>
           <w:p>
             <w:pPr>
-              <w:spacing w:after="0" w:line="240" w:lineRule="auto"/>
+              <w:pStyle w:val="NoSpacing"/>
               <w:jc w:val="right"/>
               <w:rPr>
-                <w:rFonts w:ascii="Times New Roman" w:eastAsia="Times New Roman" w:hAnsi="Times New Roman" w:cs="Times New Roman"/>
-                <w:color w:val="000000"/>
+                <w:rFonts w:ascii="Times New Roman" w:hAnsi="Times New Roman" w:cs="Times New Roman"/>
                 <w:sz w:val="24"/>
                 <w:szCs w:val="24"/>
               </w:rPr>
             </w:pPr>
             <w:r>
               <w:rPr>
-                <w:rFonts w:ascii="Times New Roman" w:eastAsia="Times New Roman" w:hAnsi="Times New Roman" w:cs="Times New Roman"/>
-                <w:color w:val="000000"/>
-                <w:sz w:val="24"/>
-                <w:szCs w:val="24"/>
-              </w:rPr>
-              <w:t>105872.332</w:t>
+                <w:rFonts w:ascii="Times New Roman" w:hAnsi="Times New Roman" w:cs="Times New Roman"/>
+                <w:sz w:val="24"/>
+                <w:szCs w:val="24"/>
+              </w:rPr>
+              <w:t>105872</w:t>
             </w:r>
           </w:p>
         </w:tc>
         <w:tc>
           <w:tcPr>
-            <w:tcW w:w="2020" w:type="dxa"/>
+            <w:tcW w:w="1955" w:type="dxa"/>
             <w:tcBorders>
               <w:top w:val="nil"/>
               <w:left w:val="nil"/>
@@ -2567,7 +3211,7 @@
         </w:tc>
         <w:tc>
           <w:tcPr>
-            <w:tcW w:w="1860" w:type="dxa"/>
+            <w:tcW w:w="1555" w:type="dxa"/>
             <w:tcBorders>
               <w:top w:val="nil"/>
               <w:left w:val="nil"/>
@@ -2602,7 +3246,7 @@
         </w:tc>
         <w:tc>
           <w:tcPr>
-            <w:tcW w:w="2100" w:type="dxa"/>
+            <w:tcW w:w="1775" w:type="dxa"/>
             <w:tcBorders>
               <w:top w:val="nil"/>
               <w:left w:val="nil"/>
@@ -2638,11 +3282,11 @@
       </w:tr>
       <w:tr>
         <w:trPr>
-          <w:trHeight w:val="315"/>
+          <w:trHeight w:val="250"/>
         </w:trPr>
         <w:tc>
           <w:tcPr>
-            <w:tcW w:w="1780" w:type="dxa"/>
+            <w:tcW w:w="1684" w:type="dxa"/>
             <w:tcBorders>
               <w:top w:val="nil"/>
               <w:left w:val="single" w:sz="4" w:space="0" w:color="auto"/>
@@ -2676,7 +3320,7 @@
         </w:tc>
         <w:tc>
           <w:tcPr>
-            <w:tcW w:w="2080" w:type="dxa"/>
+            <w:tcW w:w="1761" w:type="dxa"/>
             <w:tcBorders>
               <w:top w:val="nil"/>
               <w:left w:val="nil"/>
@@ -2689,29 +3333,27 @@
           </w:tcPr>
           <w:p>
             <w:pPr>
-              <w:spacing w:after="0" w:line="240" w:lineRule="auto"/>
+              <w:pStyle w:val="NoSpacing"/>
               <w:jc w:val="right"/>
               <w:rPr>
-                <w:rFonts w:ascii="Times New Roman" w:eastAsia="Times New Roman" w:hAnsi="Times New Roman" w:cs="Times New Roman"/>
-                <w:color w:val="000000"/>
+                <w:rFonts w:ascii="Times New Roman" w:hAnsi="Times New Roman" w:cs="Times New Roman"/>
                 <w:sz w:val="24"/>
                 <w:szCs w:val="24"/>
               </w:rPr>
             </w:pPr>
             <w:r>
               <w:rPr>
-                <w:rFonts w:ascii="Times New Roman" w:eastAsia="Times New Roman" w:hAnsi="Times New Roman" w:cs="Times New Roman"/>
-                <w:color w:val="000000"/>
-                <w:sz w:val="24"/>
-                <w:szCs w:val="24"/>
-              </w:rPr>
-              <w:t>139628.7201</w:t>
+                <w:rFonts w:ascii="Times New Roman" w:hAnsi="Times New Roman" w:cs="Times New Roman"/>
+                <w:sz w:val="24"/>
+                <w:szCs w:val="24"/>
+              </w:rPr>
+              <w:t>139629</w:t>
             </w:r>
           </w:p>
         </w:tc>
         <w:tc>
           <w:tcPr>
-            <w:tcW w:w="2020" w:type="dxa"/>
+            <w:tcW w:w="1955" w:type="dxa"/>
             <w:tcBorders>
               <w:top w:val="nil"/>
               <w:left w:val="nil"/>
@@ -2747,7 +3389,7 @@
         </w:tc>
         <w:tc>
           <w:tcPr>
-            <w:tcW w:w="1860" w:type="dxa"/>
+            <w:tcW w:w="1555" w:type="dxa"/>
             <w:tcBorders>
               <w:top w:val="nil"/>
               <w:left w:val="nil"/>
@@ -2782,7 +3424,7 @@
         </w:tc>
         <w:tc>
           <w:tcPr>
-            <w:tcW w:w="2100" w:type="dxa"/>
+            <w:tcW w:w="1775" w:type="dxa"/>
             <w:tcBorders>
               <w:top w:val="nil"/>
               <w:left w:val="nil"/>
@@ -2818,11 +3460,11 @@
       </w:tr>
       <w:tr>
         <w:trPr>
-          <w:trHeight w:val="315"/>
+          <w:trHeight w:val="250"/>
         </w:trPr>
         <w:tc>
           <w:tcPr>
-            <w:tcW w:w="1780" w:type="dxa"/>
+            <w:tcW w:w="1684" w:type="dxa"/>
             <w:tcBorders>
               <w:top w:val="nil"/>
               <w:left w:val="single" w:sz="4" w:space="0" w:color="auto"/>
@@ -2856,7 +3498,7 @@
         </w:tc>
         <w:tc>
           <w:tcPr>
-            <w:tcW w:w="2080" w:type="dxa"/>
+            <w:tcW w:w="1761" w:type="dxa"/>
             <w:tcBorders>
               <w:top w:val="nil"/>
               <w:left w:val="nil"/>
@@ -2869,29 +3511,27 @@
           </w:tcPr>
           <w:p>
             <w:pPr>
-              <w:spacing w:after="0" w:line="240" w:lineRule="auto"/>
+              <w:pStyle w:val="NoSpacing"/>
               <w:jc w:val="right"/>
               <w:rPr>
-                <w:rFonts w:ascii="Times New Roman" w:eastAsia="Times New Roman" w:hAnsi="Times New Roman" w:cs="Times New Roman"/>
-                <w:color w:val="000000"/>
+                <w:rFonts w:ascii="Times New Roman" w:hAnsi="Times New Roman" w:cs="Times New Roman"/>
                 <w:sz w:val="24"/>
                 <w:szCs w:val="24"/>
               </w:rPr>
             </w:pPr>
             <w:r>
               <w:rPr>
-                <w:rFonts w:ascii="Times New Roman" w:eastAsia="Times New Roman" w:hAnsi="Times New Roman" w:cs="Times New Roman"/>
-                <w:color w:val="000000"/>
-                <w:sz w:val="24"/>
-                <w:szCs w:val="24"/>
-              </w:rPr>
-              <w:t>58049.1881</w:t>
+                <w:rFonts w:ascii="Times New Roman" w:hAnsi="Times New Roman" w:cs="Times New Roman"/>
+                <w:sz w:val="24"/>
+                <w:szCs w:val="24"/>
+              </w:rPr>
+              <w:t>58049</w:t>
             </w:r>
           </w:p>
         </w:tc>
         <w:tc>
           <w:tcPr>
-            <w:tcW w:w="2020" w:type="dxa"/>
+            <w:tcW w:w="1955" w:type="dxa"/>
             <w:tcBorders>
               <w:top w:val="nil"/>
               <w:left w:val="nil"/>
@@ -2927,7 +3567,7 @@
         </w:tc>
         <w:tc>
           <w:tcPr>
-            <w:tcW w:w="1860" w:type="dxa"/>
+            <w:tcW w:w="1555" w:type="dxa"/>
             <w:tcBorders>
               <w:top w:val="nil"/>
               <w:left w:val="nil"/>
@@ -2962,7 +3602,7 @@
         </w:tc>
         <w:tc>
           <w:tcPr>
-            <w:tcW w:w="2100" w:type="dxa"/>
+            <w:tcW w:w="1775" w:type="dxa"/>
             <w:tcBorders>
               <w:top w:val="nil"/>
               <w:left w:val="nil"/>
@@ -2998,11 +3638,11 @@
       </w:tr>
       <w:tr>
         <w:trPr>
-          <w:trHeight w:val="315"/>
+          <w:trHeight w:val="250"/>
         </w:trPr>
         <w:tc>
           <w:tcPr>
-            <w:tcW w:w="1780" w:type="dxa"/>
+            <w:tcW w:w="1684" w:type="dxa"/>
             <w:tcBorders>
               <w:top w:val="nil"/>
               <w:left w:val="single" w:sz="4" w:space="0" w:color="auto"/>
@@ -3036,7 +3676,7 @@
         </w:tc>
         <w:tc>
           <w:tcPr>
-            <w:tcW w:w="2080" w:type="dxa"/>
+            <w:tcW w:w="1761" w:type="dxa"/>
             <w:tcBorders>
               <w:top w:val="nil"/>
               <w:left w:val="nil"/>
@@ -3049,29 +3689,27 @@
           </w:tcPr>
           <w:p>
             <w:pPr>
-              <w:spacing w:after="0" w:line="240" w:lineRule="auto"/>
+              <w:pStyle w:val="NoSpacing"/>
               <w:jc w:val="right"/>
               <w:rPr>
-                <w:rFonts w:ascii="Times New Roman" w:eastAsia="Times New Roman" w:hAnsi="Times New Roman" w:cs="Times New Roman"/>
-                <w:color w:val="000000"/>
+                <w:rFonts w:ascii="Times New Roman" w:hAnsi="Times New Roman" w:cs="Times New Roman"/>
                 <w:sz w:val="24"/>
                 <w:szCs w:val="24"/>
               </w:rPr>
             </w:pPr>
             <w:r>
               <w:rPr>
-                <w:rFonts w:ascii="Times New Roman" w:eastAsia="Times New Roman" w:hAnsi="Times New Roman" w:cs="Times New Roman"/>
-                <w:color w:val="000000"/>
-                <w:sz w:val="24"/>
-                <w:szCs w:val="24"/>
-              </w:rPr>
-              <w:t>53114.999</w:t>
+                <w:rFonts w:ascii="Times New Roman" w:hAnsi="Times New Roman" w:cs="Times New Roman"/>
+                <w:sz w:val="24"/>
+                <w:szCs w:val="24"/>
+              </w:rPr>
+              <w:t>53115</w:t>
             </w:r>
           </w:p>
         </w:tc>
         <w:tc>
           <w:tcPr>
-            <w:tcW w:w="2020" w:type="dxa"/>
+            <w:tcW w:w="1955" w:type="dxa"/>
             <w:tcBorders>
               <w:top w:val="nil"/>
               <w:left w:val="nil"/>
@@ -3107,7 +3745,7 @@
         </w:tc>
         <w:tc>
           <w:tcPr>
-            <w:tcW w:w="1860" w:type="dxa"/>
+            <w:tcW w:w="1555" w:type="dxa"/>
             <w:tcBorders>
               <w:top w:val="nil"/>
               <w:left w:val="nil"/>
@@ -3142,7 +3780,7 @@
         </w:tc>
         <w:tc>
           <w:tcPr>
-            <w:tcW w:w="2100" w:type="dxa"/>
+            <w:tcW w:w="1775" w:type="dxa"/>
             <w:tcBorders>
               <w:top w:val="nil"/>
               <w:left w:val="nil"/>
@@ -3178,11 +3816,11 @@
       </w:tr>
       <w:tr>
         <w:trPr>
-          <w:trHeight w:val="315"/>
+          <w:trHeight w:val="250"/>
         </w:trPr>
         <w:tc>
           <w:tcPr>
-            <w:tcW w:w="1780" w:type="dxa"/>
+            <w:tcW w:w="1684" w:type="dxa"/>
             <w:tcBorders>
               <w:top w:val="nil"/>
               <w:left w:val="single" w:sz="4" w:space="0" w:color="auto"/>
@@ -3216,7 +3854,7 @@
         </w:tc>
         <w:tc>
           <w:tcPr>
-            <w:tcW w:w="2080" w:type="dxa"/>
+            <w:tcW w:w="1761" w:type="dxa"/>
             <w:tcBorders>
               <w:top w:val="nil"/>
               <w:left w:val="nil"/>
@@ -3229,29 +3867,27 @@
           </w:tcPr>
           <w:p>
             <w:pPr>
-              <w:spacing w:after="0" w:line="240" w:lineRule="auto"/>
+              <w:pStyle w:val="NoSpacing"/>
               <w:jc w:val="right"/>
               <w:rPr>
-                <w:rFonts w:ascii="Times New Roman" w:eastAsia="Times New Roman" w:hAnsi="Times New Roman" w:cs="Times New Roman"/>
-                <w:color w:val="000000"/>
+                <w:rFonts w:ascii="Times New Roman" w:hAnsi="Times New Roman" w:cs="Times New Roman"/>
                 <w:sz w:val="24"/>
                 <w:szCs w:val="24"/>
               </w:rPr>
             </w:pPr>
             <w:r>
               <w:rPr>
-                <w:rFonts w:ascii="Times New Roman" w:eastAsia="Times New Roman" w:hAnsi="Times New Roman" w:cs="Times New Roman"/>
-                <w:color w:val="000000"/>
-                <w:sz w:val="24"/>
-                <w:szCs w:val="24"/>
-              </w:rPr>
-              <w:t>47864.15</w:t>
+                <w:rFonts w:ascii="Times New Roman" w:hAnsi="Times New Roman" w:cs="Times New Roman"/>
+                <w:sz w:val="24"/>
+                <w:szCs w:val="24"/>
+              </w:rPr>
+              <w:t>47864</w:t>
             </w:r>
           </w:p>
         </w:tc>
         <w:tc>
           <w:tcPr>
-            <w:tcW w:w="2020" w:type="dxa"/>
+            <w:tcW w:w="1955" w:type="dxa"/>
             <w:tcBorders>
               <w:top w:val="nil"/>
               <w:left w:val="nil"/>
@@ -3287,7 +3923,7 @@
         </w:tc>
         <w:tc>
           <w:tcPr>
-            <w:tcW w:w="1860" w:type="dxa"/>
+            <w:tcW w:w="1555" w:type="dxa"/>
             <w:tcBorders>
               <w:top w:val="nil"/>
               <w:left w:val="nil"/>
@@ -3316,13 +3952,13 @@
                 <w:sz w:val="24"/>
                 <w:szCs w:val="24"/>
               </w:rPr>
-              <w:t>85660.00</w:t>
+              <w:t>85660</w:t>
             </w:r>
           </w:p>
         </w:tc>
         <w:tc>
           <w:tcPr>
-            <w:tcW w:w="2100" w:type="dxa"/>
+            <w:tcW w:w="1775" w:type="dxa"/>
             <w:tcBorders>
               <w:top w:val="nil"/>
               <w:left w:val="nil"/>
@@ -3358,11 +3994,11 @@
       </w:tr>
       <w:tr>
         <w:trPr>
-          <w:trHeight w:val="315"/>
+          <w:trHeight w:val="250"/>
         </w:trPr>
         <w:tc>
           <w:tcPr>
-            <w:tcW w:w="1780" w:type="dxa"/>
+            <w:tcW w:w="1684" w:type="dxa"/>
             <w:tcBorders>
               <w:top w:val="nil"/>
               <w:left w:val="single" w:sz="4" w:space="0" w:color="auto"/>
@@ -3396,7 +4032,7 @@
         </w:tc>
         <w:tc>
           <w:tcPr>
-            <w:tcW w:w="2080" w:type="dxa"/>
+            <w:tcW w:w="1761" w:type="dxa"/>
             <w:tcBorders>
               <w:top w:val="nil"/>
               <w:left w:val="nil"/>
@@ -3409,29 +4045,27 @@
           </w:tcPr>
           <w:p>
             <w:pPr>
-              <w:spacing w:after="0" w:line="240" w:lineRule="auto"/>
+              <w:pStyle w:val="NoSpacing"/>
               <w:jc w:val="right"/>
               <w:rPr>
-                <w:rFonts w:ascii="Times New Roman" w:eastAsia="Times New Roman" w:hAnsi="Times New Roman" w:cs="Times New Roman"/>
-                <w:color w:val="000000"/>
+                <w:rFonts w:ascii="Times New Roman" w:hAnsi="Times New Roman" w:cs="Times New Roman"/>
                 <w:sz w:val="24"/>
                 <w:szCs w:val="24"/>
               </w:rPr>
             </w:pPr>
             <w:r>
               <w:rPr>
-                <w:rFonts w:ascii="Times New Roman" w:eastAsia="Times New Roman" w:hAnsi="Times New Roman" w:cs="Times New Roman"/>
-                <w:color w:val="000000"/>
-                <w:sz w:val="24"/>
-                <w:szCs w:val="24"/>
-              </w:rPr>
-              <w:t>32836.8803</w:t>
+                <w:rFonts w:ascii="Times New Roman" w:hAnsi="Times New Roman" w:cs="Times New Roman"/>
+                <w:sz w:val="24"/>
+                <w:szCs w:val="24"/>
+              </w:rPr>
+              <w:t>32837</w:t>
             </w:r>
           </w:p>
         </w:tc>
         <w:tc>
           <w:tcPr>
-            <w:tcW w:w="2020" w:type="dxa"/>
+            <w:tcW w:w="1955" w:type="dxa"/>
             <w:tcBorders>
               <w:top w:val="nil"/>
               <w:left w:val="nil"/>
@@ -3467,7 +4101,7 @@
         </w:tc>
         <w:tc>
           <w:tcPr>
-            <w:tcW w:w="1860" w:type="dxa"/>
+            <w:tcW w:w="1555" w:type="dxa"/>
             <w:tcBorders>
               <w:top w:val="nil"/>
               <w:left w:val="nil"/>
@@ -3502,7 +4136,7 @@
         </w:tc>
         <w:tc>
           <w:tcPr>
-            <w:tcW w:w="2100" w:type="dxa"/>
+            <w:tcW w:w="1775" w:type="dxa"/>
             <w:tcBorders>
               <w:top w:val="nil"/>
               <w:left w:val="nil"/>
@@ -3538,11 +4172,11 @@
       </w:tr>
       <w:tr>
         <w:trPr>
-          <w:trHeight w:val="315"/>
+          <w:trHeight w:val="250"/>
         </w:trPr>
         <w:tc>
           <w:tcPr>
-            <w:tcW w:w="1780" w:type="dxa"/>
+            <w:tcW w:w="1684" w:type="dxa"/>
             <w:tcBorders>
               <w:top w:val="nil"/>
               <w:left w:val="single" w:sz="4" w:space="0" w:color="auto"/>
@@ -3576,7 +4210,7 @@
         </w:tc>
         <w:tc>
           <w:tcPr>
-            <w:tcW w:w="2080" w:type="dxa"/>
+            <w:tcW w:w="1761" w:type="dxa"/>
             <w:tcBorders>
               <w:top w:val="nil"/>
               <w:left w:val="nil"/>
@@ -3589,29 +4223,27 @@
           </w:tcPr>
           <w:p>
             <w:pPr>
-              <w:spacing w:after="0" w:line="240" w:lineRule="auto"/>
+              <w:pStyle w:val="NoSpacing"/>
               <w:jc w:val="right"/>
               <w:rPr>
-                <w:rFonts w:ascii="Times New Roman" w:eastAsia="Times New Roman" w:hAnsi="Times New Roman" w:cs="Times New Roman"/>
-                <w:color w:val="000000"/>
+                <w:rFonts w:ascii="Times New Roman" w:hAnsi="Times New Roman" w:cs="Times New Roman"/>
                 <w:sz w:val="24"/>
                 <w:szCs w:val="24"/>
               </w:rPr>
             </w:pPr>
             <w:r>
               <w:rPr>
-                <w:rFonts w:ascii="Times New Roman" w:eastAsia="Times New Roman" w:hAnsi="Times New Roman" w:cs="Times New Roman"/>
-                <w:color w:val="000000"/>
-                <w:sz w:val="24"/>
-                <w:szCs w:val="24"/>
-              </w:rPr>
-              <w:t>78356.542</w:t>
+                <w:rFonts w:ascii="Times New Roman" w:hAnsi="Times New Roman" w:cs="Times New Roman"/>
+                <w:sz w:val="24"/>
+                <w:szCs w:val="24"/>
+              </w:rPr>
+              <w:t>78357</w:t>
             </w:r>
           </w:p>
         </w:tc>
         <w:tc>
           <w:tcPr>
-            <w:tcW w:w="2020" w:type="dxa"/>
+            <w:tcW w:w="1955" w:type="dxa"/>
             <w:tcBorders>
               <w:top w:val="nil"/>
               <w:left w:val="nil"/>
@@ -3647,7 +4279,7 @@
         </w:tc>
         <w:tc>
           <w:tcPr>
-            <w:tcW w:w="1860" w:type="dxa"/>
+            <w:tcW w:w="1555" w:type="dxa"/>
             <w:tcBorders>
               <w:top w:val="nil"/>
               <w:left w:val="nil"/>
@@ -3682,7 +4314,7 @@
         </w:tc>
         <w:tc>
           <w:tcPr>
-            <w:tcW w:w="2100" w:type="dxa"/>
+            <w:tcW w:w="1775" w:type="dxa"/>
             <w:tcBorders>
               <w:top w:val="nil"/>
               <w:left w:val="nil"/>
@@ -3718,11 +4350,11 @@
       </w:tr>
       <w:tr>
         <w:trPr>
-          <w:trHeight w:val="315"/>
+          <w:trHeight w:val="250"/>
         </w:trPr>
         <w:tc>
           <w:tcPr>
-            <w:tcW w:w="1780" w:type="dxa"/>
+            <w:tcW w:w="1684" w:type="dxa"/>
             <w:tcBorders>
               <w:top w:val="nil"/>
               <w:left w:val="single" w:sz="4" w:space="0" w:color="auto"/>
@@ -3756,7 +4388,7 @@
         </w:tc>
         <w:tc>
           <w:tcPr>
-            <w:tcW w:w="2080" w:type="dxa"/>
+            <w:tcW w:w="1761" w:type="dxa"/>
             <w:tcBorders>
               <w:top w:val="nil"/>
               <w:left w:val="nil"/>
@@ -3769,29 +4401,27 @@
           </w:tcPr>
           <w:p>
             <w:pPr>
-              <w:spacing w:after="0" w:line="240" w:lineRule="auto"/>
+              <w:pStyle w:val="NoSpacing"/>
               <w:jc w:val="right"/>
               <w:rPr>
-                <w:rFonts w:ascii="Times New Roman" w:eastAsia="Times New Roman" w:hAnsi="Times New Roman" w:cs="Times New Roman"/>
-                <w:color w:val="000000"/>
+                <w:rFonts w:ascii="Times New Roman" w:hAnsi="Times New Roman" w:cs="Times New Roman"/>
                 <w:sz w:val="24"/>
                 <w:szCs w:val="24"/>
               </w:rPr>
             </w:pPr>
             <w:r>
               <w:rPr>
-                <w:rFonts w:ascii="Times New Roman" w:eastAsia="Times New Roman" w:hAnsi="Times New Roman" w:cs="Times New Roman"/>
-                <w:color w:val="000000"/>
-                <w:sz w:val="24"/>
-                <w:szCs w:val="24"/>
-              </w:rPr>
-              <w:t>48694.7994</w:t>
+                <w:rFonts w:ascii="Times New Roman" w:hAnsi="Times New Roman" w:cs="Times New Roman"/>
+                <w:sz w:val="24"/>
+                <w:szCs w:val="24"/>
+              </w:rPr>
+              <w:t>48695</w:t>
             </w:r>
           </w:p>
         </w:tc>
         <w:tc>
           <w:tcPr>
-            <w:tcW w:w="2020" w:type="dxa"/>
+            <w:tcW w:w="1955" w:type="dxa"/>
             <w:tcBorders>
               <w:top w:val="nil"/>
               <w:left w:val="nil"/>
@@ -3827,7 +4457,7 @@
         </w:tc>
         <w:tc>
           <w:tcPr>
-            <w:tcW w:w="1860" w:type="dxa"/>
+            <w:tcW w:w="1555" w:type="dxa"/>
             <w:tcBorders>
               <w:top w:val="nil"/>
               <w:left w:val="nil"/>
@@ -3862,7 +4492,7 @@
         </w:tc>
         <w:tc>
           <w:tcPr>
-            <w:tcW w:w="2100" w:type="dxa"/>
+            <w:tcW w:w="1775" w:type="dxa"/>
             <w:tcBorders>
               <w:top w:val="nil"/>
               <w:left w:val="nil"/>
@@ -3898,11 +4528,11 @@
       </w:tr>
       <w:tr>
         <w:trPr>
-          <w:trHeight w:val="315"/>
+          <w:trHeight w:val="250"/>
         </w:trPr>
         <w:tc>
           <w:tcPr>
-            <w:tcW w:w="1780" w:type="dxa"/>
+            <w:tcW w:w="1684" w:type="dxa"/>
             <w:tcBorders>
               <w:top w:val="nil"/>
               <w:left w:val="single" w:sz="4" w:space="0" w:color="auto"/>
@@ -3936,7 +4566,7 @@
         </w:tc>
         <w:tc>
           <w:tcPr>
-            <w:tcW w:w="2080" w:type="dxa"/>
+            <w:tcW w:w="1761" w:type="dxa"/>
             <w:tcBorders>
               <w:top w:val="nil"/>
               <w:left w:val="nil"/>
@@ -3949,29 +4579,27 @@
           </w:tcPr>
           <w:p>
             <w:pPr>
-              <w:spacing w:after="0" w:line="240" w:lineRule="auto"/>
+              <w:pStyle w:val="NoSpacing"/>
               <w:jc w:val="right"/>
               <w:rPr>
-                <w:rFonts w:ascii="Times New Roman" w:eastAsia="Times New Roman" w:hAnsi="Times New Roman" w:cs="Times New Roman"/>
-                <w:color w:val="000000"/>
+                <w:rFonts w:ascii="Times New Roman" w:hAnsi="Times New Roman" w:cs="Times New Roman"/>
                 <w:sz w:val="24"/>
                 <w:szCs w:val="24"/>
               </w:rPr>
             </w:pPr>
             <w:r>
               <w:rPr>
-                <w:rFonts w:ascii="Times New Roman" w:eastAsia="Times New Roman" w:hAnsi="Times New Roman" w:cs="Times New Roman"/>
-                <w:color w:val="000000"/>
-                <w:sz w:val="24"/>
-                <w:szCs w:val="24"/>
-              </w:rPr>
-              <w:t>1605350.67</w:t>
+                <w:rFonts w:ascii="Times New Roman" w:hAnsi="Times New Roman" w:cs="Times New Roman"/>
+                <w:sz w:val="24"/>
+                <w:szCs w:val="24"/>
+              </w:rPr>
+              <w:t>1605351</w:t>
             </w:r>
           </w:p>
         </w:tc>
         <w:tc>
           <w:tcPr>
-            <w:tcW w:w="2020" w:type="dxa"/>
+            <w:tcW w:w="1955" w:type="dxa"/>
             <w:tcBorders>
               <w:top w:val="nil"/>
               <w:left w:val="nil"/>
@@ -4007,7 +4635,7 @@
         </w:tc>
         <w:tc>
           <w:tcPr>
-            <w:tcW w:w="1860" w:type="dxa"/>
+            <w:tcW w:w="1555" w:type="dxa"/>
             <w:tcBorders>
               <w:top w:val="nil"/>
               <w:left w:val="nil"/>
@@ -4036,13 +4664,13 @@
                 <w:sz w:val="24"/>
                 <w:szCs w:val="24"/>
               </w:rPr>
-              <w:t>2838455.00</w:t>
+              <w:t>2838455</w:t>
             </w:r>
           </w:p>
         </w:tc>
         <w:tc>
           <w:tcPr>
-            <w:tcW w:w="2100" w:type="dxa"/>
+            <w:tcW w:w="1775" w:type="dxa"/>
             <w:tcBorders>
               <w:top w:val="nil"/>
               <w:left w:val="nil"/>
@@ -4084,58 +4712,359 @@
         <w:jc w:val="both"/>
         <w:rPr>
           <w:rFonts w:ascii="Times New Roman" w:hAnsi="Times New Roman" w:cs="Times New Roman"/>
-          <w:sz w:val="24"/>
-          <w:szCs w:val="24"/>
-        </w:rPr>
-      </w:pPr>
-      <w:r>
-        <w:rPr>
-          <w:rFonts w:ascii="Times New Roman" w:hAnsi="Times New Roman" w:cs="Times New Roman"/>
-          <w:sz w:val="24"/>
-          <w:szCs w:val="24"/>
-        </w:rPr>
-        <w:t xml:space="preserve">Table 1: </w:t>
-      </w:r>
-      <w:r>
-        <w:rPr>
-          <w:rFonts w:ascii="Times New Roman" w:hAnsi="Times New Roman" w:cs="Times New Roman"/>
-          <w:sz w:val="24"/>
-          <w:szCs w:val="24"/>
-        </w:rPr>
-        <w:t xml:space="preserve">Provincial </w:t>
-      </w:r>
-      <w:r>
-        <w:rPr>
-          <w:rFonts w:ascii="Times New Roman" w:hAnsi="Times New Roman" w:cs="Times New Roman"/>
-          <w:sz w:val="24"/>
-          <w:szCs w:val="24"/>
-        </w:rPr>
-        <w:t>Gross Weight of Waste Collection and Short Term B</w:t>
-      </w:r>
-      <w:r>
-        <w:rPr>
-          <w:rFonts w:ascii="Times New Roman" w:hAnsi="Times New Roman" w:cs="Times New Roman"/>
-          <w:sz w:val="24"/>
-          <w:szCs w:val="24"/>
-        </w:rPr>
-        <w:t xml:space="preserve">io-degradable </w:t>
-      </w:r>
-      <w:r>
-        <w:rPr>
-          <w:rFonts w:ascii="Times New Roman" w:hAnsi="Times New Roman" w:cs="Times New Roman"/>
-          <w:sz w:val="24"/>
-          <w:szCs w:val="24"/>
-        </w:rPr>
-        <w:t>Waste C</w:t>
-      </w:r>
-      <w:r>
-        <w:rPr>
-          <w:rFonts w:ascii="Times New Roman" w:hAnsi="Times New Roman" w:cs="Times New Roman"/>
-          <w:sz w:val="24"/>
-          <w:szCs w:val="24"/>
-        </w:rPr>
-        <w:t>ollection in Sri Lanka</w:t>
-      </w:r>
+          <w:b/>
+          <w:sz w:val="24"/>
+          <w:szCs w:val="24"/>
+        </w:rPr>
+      </w:pPr>
+      <w:r>
+        <w:rPr>
+          <w:rFonts w:ascii="Times New Roman" w:hAnsi="Times New Roman" w:cs="Times New Roman"/>
+          <w:b/>
+          <w:sz w:val="24"/>
+          <w:szCs w:val="24"/>
+        </w:rPr>
+        <w:t>Table 1: Provincial Gross Weight of Waste Collection and Short Term Bio-degradable Waste Collection in Sri Lanka from “Database of Municipal Solid Waste in Sri Lanka” published by Ministry of Environment and Natural Resources, January 2005.</w:t>
+      </w:r>
+    </w:p>
+    <w:p>
+      <w:pPr>
+        <w:spacing w:after="0" w:line="360" w:lineRule="auto"/>
+        <w:ind w:left="360"/>
+        <w:jc w:val="both"/>
+        <w:rPr>
+          <w:rFonts w:ascii="Times New Roman" w:hAnsi="Times New Roman" w:cs="Times New Roman"/>
+          <w:sz w:val="24"/>
+          <w:szCs w:val="24"/>
+        </w:rPr>
+      </w:pPr>
+    </w:p>
+    <w:p>
+      <w:pPr>
+        <w:spacing w:after="0" w:line="360" w:lineRule="auto"/>
+        <w:ind w:left="360"/>
+        <w:jc w:val="both"/>
+        <w:rPr>
+          <w:rFonts w:ascii="Times New Roman" w:hAnsi="Times New Roman" w:cs="Times New Roman"/>
+          <w:sz w:val="24"/>
+          <w:szCs w:val="24"/>
+        </w:rPr>
+      </w:pPr>
+      <w:r>
+        <w:rPr>
+          <w:rFonts w:ascii="Times New Roman" w:hAnsi="Times New Roman" w:cs="Times New Roman"/>
+          <w:sz w:val="24"/>
+          <w:szCs w:val="24"/>
+        </w:rPr>
+        <w:lastRenderedPageBreak/>
+        <w:t xml:space="preserve">In order to evaluate the life cycle analysis more specifically, one of the largest garbage dump site in Sri Lanka located in Western province is selected. The composition of biodegradable MSW arriving at Karadiyana open dump site (KODS) in Sri Lanka is given in the Figure 2. According to the extensive data analysis at KODS </w:t>
+      </w:r>
+      <w:r>
+        <w:rPr>
+          <w:rFonts w:ascii="Times New Roman" w:hAnsi="Times New Roman" w:cs="Times New Roman"/>
+          <w:sz w:val="24"/>
+          <w:szCs w:val="24"/>
+        </w:rPr>
+        <w:t>(June 2011 – October 2013</w:t>
+      </w:r>
+      <w:r>
+        <w:rPr>
+          <w:rFonts w:ascii="Times New Roman" w:hAnsi="Times New Roman" w:cs="Times New Roman"/>
+          <w:sz w:val="24"/>
+          <w:szCs w:val="24"/>
+        </w:rPr>
+        <w:t xml:space="preserve">), </w:t>
+      </w:r>
+      <w:r>
+        <w:rPr>
+          <w:rFonts w:ascii="Times New Roman" w:hAnsi="Times New Roman" w:cs="Times New Roman"/>
+          <w:sz w:val="24"/>
+          <w:szCs w:val="24"/>
+        </w:rPr>
+        <w:t xml:space="preserve">total daily average MSW </w:t>
+      </w:r>
+      <w:r>
+        <w:rPr>
+          <w:rFonts w:ascii="Times New Roman" w:hAnsi="Times New Roman" w:cs="Times New Roman"/>
+          <w:sz w:val="24"/>
+          <w:szCs w:val="24"/>
+        </w:rPr>
+        <w:t>arrived at</w:t>
+      </w:r>
+      <w:r>
+        <w:rPr>
+          <w:rFonts w:ascii="Times New Roman" w:hAnsi="Times New Roman" w:cs="Times New Roman"/>
+          <w:sz w:val="24"/>
+          <w:szCs w:val="24"/>
+        </w:rPr>
+        <w:t xml:space="preserve"> KODS is approximately 450 tons</w:t>
+      </w:r>
+      <w:r>
+        <w:rPr>
+          <w:rFonts w:ascii="Times New Roman" w:hAnsi="Times New Roman" w:cs="Times New Roman"/>
+          <w:sz w:val="24"/>
+          <w:szCs w:val="24"/>
+        </w:rPr>
+        <w:t xml:space="preserve"> and the </w:t>
+      </w:r>
+      <w:r>
+        <w:rPr>
+          <w:rFonts w:ascii="Times New Roman" w:hAnsi="Times New Roman" w:cs="Times New Roman"/>
+          <w:sz w:val="24"/>
+          <w:szCs w:val="24"/>
+        </w:rPr>
+        <w:t xml:space="preserve">total daily minimum average </w:t>
+      </w:r>
+      <w:r>
+        <w:rPr>
+          <w:rFonts w:ascii="Times New Roman" w:hAnsi="Times New Roman" w:cs="Times New Roman"/>
+          <w:sz w:val="24"/>
+          <w:szCs w:val="24"/>
+        </w:rPr>
+        <w:t>is approximately</w:t>
+      </w:r>
+      <w:r>
+        <w:rPr>
+          <w:rFonts w:ascii="Times New Roman" w:hAnsi="Times New Roman" w:cs="Times New Roman"/>
+          <w:sz w:val="24"/>
+          <w:szCs w:val="24"/>
+        </w:rPr>
+        <w:t xml:space="preserve"> 364 tons.</w:t>
+      </w:r>
+    </w:p>
+    <w:p>
+      <w:pPr>
+        <w:spacing w:after="0" w:line="360" w:lineRule="auto"/>
+        <w:ind w:left="360"/>
+        <w:jc w:val="both"/>
+        <w:rPr>
+          <w:rFonts w:ascii="Times New Roman" w:hAnsi="Times New Roman" w:cs="Times New Roman"/>
+          <w:sz w:val="24"/>
+          <w:szCs w:val="24"/>
+        </w:rPr>
+      </w:pPr>
+    </w:p>
+    <w:p>
+      <w:pPr>
+        <w:spacing w:after="0" w:line="360" w:lineRule="auto"/>
+        <w:ind w:left="360"/>
+        <w:jc w:val="center"/>
+        <w:rPr>
+          <w:rFonts w:ascii="Times New Roman" w:hAnsi="Times New Roman" w:cs="Times New Roman"/>
+          <w:sz w:val="24"/>
+          <w:szCs w:val="24"/>
+        </w:rPr>
+      </w:pPr>
+      <w:r>
+        <w:rPr>
+          <w:rFonts w:ascii="Calibri" w:eastAsia="Times New Roman" w:hAnsi="Calibri" w:cs="Calibri"/>
+          <w:noProof/>
+        </w:rPr>
+        <w:drawing>
+          <wp:inline distT="0" distB="0" distL="0" distR="0" wp14:anchorId="5D744963" wp14:editId="513030FB">
+            <wp:extent cx="5463540" cy="4429125"/>
+            <wp:effectExtent l="19050" t="0" r="3810" b="0"/>
+            <wp:docPr id="3" name="Picture 1"/>
+            <wp:cNvGraphicFramePr>
+              <a:graphicFrameLocks xmlns:a="http://schemas.openxmlformats.org/drawingml/2006/main" noChangeAspect="1"/>
+            </wp:cNvGraphicFramePr>
+            <a:graphic xmlns:a="http://schemas.openxmlformats.org/drawingml/2006/main">
+              <a:graphicData uri="http://schemas.openxmlformats.org/drawingml/2006/picture">
+                <pic:pic xmlns:pic="http://schemas.openxmlformats.org/drawingml/2006/picture">
+                  <pic:nvPicPr>
+                    <pic:cNvPr id="0" name="Picture 1"/>
+                    <pic:cNvPicPr>
+                      <a:picLocks noChangeAspect="1" noChangeArrowheads="1"/>
+                    </pic:cNvPicPr>
+                  </pic:nvPicPr>
+                  <pic:blipFill>
+                    <a:blip r:embed="rId10"/>
+                    <a:srcRect/>
+                    <a:stretch>
+                      <a:fillRect/>
+                    </a:stretch>
+                  </pic:blipFill>
+                  <pic:spPr bwMode="auto">
+                    <a:xfrm>
+                      <a:off x="0" y="0"/>
+                      <a:ext cx="5463540" cy="4429125"/>
+                    </a:xfrm>
+                    <a:prstGeom prst="rect">
+                      <a:avLst/>
+                    </a:prstGeom>
+                    <a:noFill/>
+                    <a:ln w="9525">
+                      <a:noFill/>
+                      <a:miter lim="800000"/>
+                      <a:headEnd/>
+                      <a:tailEnd/>
+                    </a:ln>
+                  </pic:spPr>
+                </pic:pic>
+              </a:graphicData>
+            </a:graphic>
+          </wp:inline>
+        </w:drawing>
+      </w:r>
+    </w:p>
+    <w:p>
+      <w:pPr>
+        <w:spacing w:after="0" w:line="360" w:lineRule="auto"/>
+        <w:ind w:left="360"/>
+        <w:rPr>
+          <w:rFonts w:ascii="Times New Roman" w:hAnsi="Times New Roman" w:cs="Times New Roman"/>
+          <w:b/>
+          <w:sz w:val="24"/>
+          <w:szCs w:val="24"/>
+        </w:rPr>
+      </w:pPr>
+      <w:r>
+        <w:rPr>
+          <w:rFonts w:ascii="Times New Roman" w:hAnsi="Times New Roman" w:cs="Times New Roman"/>
+          <w:b/>
+          <w:sz w:val="24"/>
+          <w:szCs w:val="24"/>
+        </w:rPr>
+        <w:t>Figure 3</w:t>
+      </w:r>
+      <w:r>
+        <w:rPr>
+          <w:rFonts w:ascii="Times New Roman" w:hAnsi="Times New Roman" w:cs="Times New Roman"/>
+          <w:b/>
+          <w:sz w:val="24"/>
+          <w:szCs w:val="24"/>
+        </w:rPr>
+        <w:t>:  Composition of MSW Arriving at Karadiyana Open Dumping S</w:t>
+      </w:r>
+      <w:r>
+        <w:rPr>
+          <w:rFonts w:ascii="Times New Roman" w:hAnsi="Times New Roman" w:cs="Times New Roman"/>
+          <w:b/>
+          <w:sz w:val="24"/>
+          <w:szCs w:val="24"/>
+        </w:rPr>
+        <w:t>ite</w:t>
+      </w:r>
+    </w:p>
+    <w:p>
+      <w:pPr>
+        <w:spacing w:after="0" w:line="360" w:lineRule="auto"/>
+        <w:ind w:left="360"/>
+        <w:jc w:val="both"/>
+        <w:rPr>
+          <w:rFonts w:ascii="Times New Roman" w:hAnsi="Times New Roman" w:cs="Times New Roman"/>
+          <w:sz w:val="24"/>
+          <w:szCs w:val="24"/>
+        </w:rPr>
+      </w:pPr>
+    </w:p>
+    <w:p>
+      <w:pPr>
+        <w:spacing w:after="0" w:line="360" w:lineRule="auto"/>
+        <w:ind w:left="360"/>
+        <w:jc w:val="both"/>
+        <w:rPr>
+          <w:rFonts w:ascii="Times New Roman" w:hAnsi="Times New Roman" w:cs="Times New Roman"/>
+          <w:sz w:val="24"/>
+          <w:szCs w:val="24"/>
+        </w:rPr>
+      </w:pPr>
+    </w:p>
+    <w:p>
+      <w:pPr>
+        <w:spacing w:after="0" w:line="360" w:lineRule="auto"/>
+        <w:ind w:left="360"/>
+        <w:jc w:val="both"/>
+        <w:rPr>
+          <w:rFonts w:ascii="Times New Roman" w:hAnsi="Times New Roman" w:cs="Times New Roman"/>
+          <w:sz w:val="24"/>
+          <w:szCs w:val="24"/>
+        </w:rPr>
+      </w:pPr>
+    </w:p>
+    <w:p>
+      <w:pPr>
+        <w:spacing w:after="0" w:line="360" w:lineRule="auto"/>
+        <w:ind w:left="360"/>
+        <w:jc w:val="both"/>
+        <w:rPr>
+          <w:rFonts w:ascii="Times New Roman" w:hAnsi="Times New Roman" w:cs="Times New Roman"/>
+          <w:sz w:val="24"/>
+          <w:szCs w:val="24"/>
+        </w:rPr>
+      </w:pPr>
+    </w:p>
+    <w:p>
+      <w:pPr>
+        <w:spacing w:after="0" w:line="360" w:lineRule="auto"/>
+        <w:ind w:left="360"/>
+        <w:jc w:val="both"/>
+        <w:rPr>
+          <w:rFonts w:ascii="Times New Roman" w:hAnsi="Times New Roman" w:cs="Times New Roman"/>
+          <w:sz w:val="24"/>
+          <w:szCs w:val="24"/>
+        </w:rPr>
+      </w:pPr>
+    </w:p>
+    <w:p>
+      <w:pPr>
+        <w:spacing w:after="0" w:line="360" w:lineRule="auto"/>
+        <w:ind w:left="360"/>
+        <w:jc w:val="both"/>
+        <w:rPr>
+          <w:rFonts w:ascii="Times New Roman" w:hAnsi="Times New Roman" w:cs="Times New Roman"/>
+          <w:sz w:val="24"/>
+          <w:szCs w:val="24"/>
+        </w:rPr>
+      </w:pPr>
+    </w:p>
+    <w:p>
+      <w:pPr>
+        <w:spacing w:after="0" w:line="360" w:lineRule="auto"/>
+        <w:ind w:left="360"/>
+        <w:jc w:val="both"/>
+        <w:rPr>
+          <w:rFonts w:ascii="Times New Roman" w:hAnsi="Times New Roman" w:cs="Times New Roman"/>
+          <w:sz w:val="24"/>
+          <w:szCs w:val="24"/>
+        </w:rPr>
+      </w:pPr>
+    </w:p>
+    <w:p>
+      <w:pPr>
+        <w:spacing w:after="0" w:line="360" w:lineRule="auto"/>
+        <w:ind w:left="360"/>
+        <w:jc w:val="both"/>
+        <w:rPr>
+          <w:rFonts w:ascii="Times New Roman" w:hAnsi="Times New Roman" w:cs="Times New Roman"/>
+          <w:sz w:val="24"/>
+          <w:szCs w:val="24"/>
+        </w:rPr>
+      </w:pPr>
+    </w:p>
+    <w:p>
+      <w:pPr>
+        <w:spacing w:after="0" w:line="360" w:lineRule="auto"/>
+        <w:ind w:left="360"/>
+        <w:jc w:val="both"/>
+        <w:rPr>
+          <w:rFonts w:ascii="Times New Roman" w:hAnsi="Times New Roman" w:cs="Times New Roman"/>
+          <w:sz w:val="24"/>
+          <w:szCs w:val="24"/>
+        </w:rPr>
+      </w:pPr>
+    </w:p>
+    <w:p>
+      <w:pPr>
+        <w:spacing w:after="0" w:line="360" w:lineRule="auto"/>
+        <w:ind w:left="360"/>
+        <w:jc w:val="both"/>
+        <w:rPr>
+          <w:rFonts w:ascii="Times New Roman" w:hAnsi="Times New Roman" w:cs="Times New Roman"/>
+          <w:sz w:val="24"/>
+          <w:szCs w:val="24"/>
+        </w:rPr>
+      </w:pPr>
       <w:r>
         <w:rPr>
           <w:rFonts w:ascii="Times New Roman" w:hAnsi="Times New Roman" w:cs="Times New Roman"/>
@@ -4144,22 +5073,6 @@
         </w:rPr>
         <w:t xml:space="preserve"> </w:t>
       </w:r>
-      <w:r>
-        <w:rPr>
-          <w:rFonts w:ascii="Times New Roman" w:hAnsi="Times New Roman" w:cs="Times New Roman"/>
-          <w:sz w:val="24"/>
-          <w:szCs w:val="24"/>
-        </w:rPr>
-        <w:t>from “Database of Municipal Solid Waste in Sri Lanka” published by Ministry of Environment and Natural Resources, January 2005</w:t>
-      </w:r>
-      <w:r>
-        <w:rPr>
-          <w:rFonts w:ascii="Times New Roman" w:hAnsi="Times New Roman" w:cs="Times New Roman"/>
-          <w:sz w:val="24"/>
-          <w:szCs w:val="24"/>
-        </w:rPr>
-        <w:t>.</w:t>
-      </w:r>
     </w:p>
     <w:p>
       <w:pPr>
@@ -4244,156 +5157,287 @@
           <w:szCs w:val="24"/>
         </w:rPr>
       </w:pPr>
-      <w:r>
-        <w:rPr>
-          <w:rFonts w:ascii="Times New Roman" w:hAnsi="Times New Roman" w:cs="Times New Roman"/>
-          <w:sz w:val="24"/>
-          <w:szCs w:val="24"/>
+    </w:p>
+    <w:p>
+      <w:pPr>
+        <w:spacing w:after="0" w:line="360" w:lineRule="auto"/>
+        <w:ind w:left="360"/>
+        <w:jc w:val="both"/>
+        <w:rPr>
+          <w:rFonts w:ascii="Times New Roman" w:hAnsi="Times New Roman" w:cs="Times New Roman"/>
+          <w:sz w:val="24"/>
+          <w:szCs w:val="24"/>
+        </w:rPr>
+      </w:pPr>
+    </w:p>
+    <w:p>
+      <w:pPr>
+        <w:spacing w:after="0" w:line="360" w:lineRule="auto"/>
+        <w:ind w:left="360"/>
+        <w:jc w:val="both"/>
+        <w:rPr>
+          <w:rFonts w:ascii="Times New Roman" w:hAnsi="Times New Roman" w:cs="Times New Roman"/>
+          <w:sz w:val="24"/>
+          <w:szCs w:val="24"/>
+        </w:rPr>
+      </w:pPr>
+    </w:p>
+    <w:p>
+      <w:pPr>
+        <w:spacing w:after="0" w:line="360" w:lineRule="auto"/>
+        <w:ind w:left="360"/>
+        <w:jc w:val="both"/>
+        <w:rPr>
+          <w:rFonts w:ascii="Times New Roman" w:hAnsi="Times New Roman" w:cs="Times New Roman"/>
+          <w:sz w:val="24"/>
+          <w:szCs w:val="24"/>
+        </w:rPr>
+      </w:pPr>
+    </w:p>
+    <w:p>
+      <w:pPr>
+        <w:spacing w:after="0" w:line="360" w:lineRule="auto"/>
+        <w:ind w:left="360"/>
+        <w:jc w:val="both"/>
+        <w:rPr>
+          <w:rFonts w:ascii="Times New Roman" w:hAnsi="Times New Roman" w:cs="Times New Roman"/>
+          <w:sz w:val="24"/>
+          <w:szCs w:val="24"/>
+        </w:rPr>
+      </w:pPr>
+    </w:p>
+    <w:p>
+      <w:pPr>
+        <w:spacing w:after="0" w:line="360" w:lineRule="auto"/>
+        <w:ind w:left="360"/>
+        <w:jc w:val="both"/>
+        <w:rPr>
+          <w:rFonts w:ascii="Times New Roman" w:hAnsi="Times New Roman" w:cs="Times New Roman"/>
+          <w:sz w:val="24"/>
+          <w:szCs w:val="24"/>
+        </w:rPr>
+      </w:pPr>
+      <w:r>
+        <w:rPr>
+          <w:rFonts w:ascii="Times New Roman" w:hAnsi="Times New Roman" w:cs="Times New Roman"/>
+          <w:sz w:val="24"/>
+          <w:szCs w:val="24"/>
+        </w:rPr>
+        <w:t xml:space="preserve">Important </w:t>
+      </w:r>
+      <w:bookmarkStart w:id="0" w:name="_GoBack"/>
+      <w:bookmarkEnd w:id="0"/>
+      <w:r>
+        <w:rPr>
+          <w:rFonts w:ascii="Times New Roman" w:hAnsi="Times New Roman" w:cs="Times New Roman"/>
+          <w:sz w:val="24"/>
+          <w:szCs w:val="24"/>
+        </w:rPr>
+        <w:t xml:space="preserve">Information : </w:t>
+      </w:r>
+    </w:p>
+    <w:p>
+      <w:pPr>
+        <w:spacing w:line="360" w:lineRule="auto"/>
+        <w:jc w:val="both"/>
+        <w:rPr>
+          <w:rFonts w:cstheme="minorHAnsi"/>
+        </w:rPr>
+      </w:pPr>
+      <w:r>
+        <w:rPr>
+          <w:rFonts w:cstheme="minorHAnsi"/>
+        </w:rPr>
+        <w:t>This plant is to be situated in the WMA’s</w:t>
+      </w:r>
+      <w:r>
+        <w:rPr>
+          <w:rFonts w:cstheme="minorHAnsi"/>
+        </w:rPr>
+        <w:t xml:space="preserve"> KODS</w:t>
+      </w:r>
+      <w:r>
+        <w:rPr>
+          <w:rFonts w:cstheme="minorHAnsi"/>
+        </w:rPr>
+        <w:t xml:space="preserve"> and is to take up </w:t>
+      </w:r>
+      <w:r>
+        <w:rPr>
+          <w:rFonts w:cstheme="minorHAnsi"/>
+        </w:rPr>
+        <w:t xml:space="preserve">a </w:t>
+      </w:r>
+      <w:r>
+        <w:rPr>
+          <w:rFonts w:cstheme="minorHAnsi"/>
+        </w:rPr>
+        <w:t>foot-print of 12</w:t>
+      </w:r>
+      <w:r>
+        <w:rPr>
+          <w:rFonts w:cstheme="minorHAnsi"/>
+        </w:rPr>
+        <w:t xml:space="preserve"> acres.  </w:t>
+      </w:r>
+      <w:r>
+        <w:rPr>
+          <w:rFonts w:cstheme="minorHAnsi"/>
+        </w:rPr>
+        <w:t>This designed plant is capable</w:t>
+      </w:r>
+      <w:r>
+        <w:rPr>
+          <w:rFonts w:cstheme="minorHAnsi"/>
         </w:rPr>
         <w:t xml:space="preserve"> </w:t>
       </w:r>
-    </w:p>
-    <w:p>
-      <w:pPr>
-        <w:spacing w:after="0" w:line="360" w:lineRule="auto"/>
-        <w:ind w:left="360"/>
-        <w:jc w:val="both"/>
-        <w:rPr>
-          <w:rFonts w:ascii="Times New Roman" w:hAnsi="Times New Roman" w:cs="Times New Roman"/>
-          <w:sz w:val="24"/>
-          <w:szCs w:val="24"/>
-        </w:rPr>
-      </w:pPr>
-    </w:p>
-    <w:p>
-      <w:pPr>
-        <w:spacing w:after="0" w:line="360" w:lineRule="auto"/>
-        <w:ind w:left="360"/>
-        <w:jc w:val="both"/>
-        <w:rPr>
-          <w:rFonts w:ascii="Times New Roman" w:hAnsi="Times New Roman" w:cs="Times New Roman"/>
-          <w:sz w:val="24"/>
-          <w:szCs w:val="24"/>
-        </w:rPr>
-      </w:pPr>
-    </w:p>
-    <w:p>
-      <w:pPr>
-        <w:spacing w:after="0" w:line="360" w:lineRule="auto"/>
-        <w:ind w:left="360"/>
-        <w:jc w:val="both"/>
-        <w:rPr>
-          <w:rFonts w:ascii="Times New Roman" w:hAnsi="Times New Roman" w:cs="Times New Roman"/>
-          <w:sz w:val="24"/>
-          <w:szCs w:val="24"/>
-        </w:rPr>
-      </w:pPr>
-    </w:p>
-    <w:p>
-      <w:pPr>
-        <w:spacing w:after="0" w:line="360" w:lineRule="auto"/>
-        <w:ind w:left="360"/>
-        <w:jc w:val="both"/>
-        <w:rPr>
-          <w:rFonts w:ascii="Times New Roman" w:hAnsi="Times New Roman" w:cs="Times New Roman"/>
-          <w:sz w:val="24"/>
-          <w:szCs w:val="24"/>
-        </w:rPr>
-      </w:pPr>
-    </w:p>
-    <w:p>
-      <w:pPr>
-        <w:spacing w:after="0" w:line="360" w:lineRule="auto"/>
-        <w:ind w:left="360"/>
-        <w:jc w:val="both"/>
-        <w:rPr>
-          <w:rFonts w:ascii="Times New Roman" w:hAnsi="Times New Roman" w:cs="Times New Roman"/>
-          <w:sz w:val="24"/>
-          <w:szCs w:val="24"/>
-        </w:rPr>
-      </w:pPr>
-    </w:p>
-    <w:p>
-      <w:pPr>
-        <w:spacing w:after="0" w:line="360" w:lineRule="auto"/>
-        <w:ind w:left="360"/>
-        <w:jc w:val="both"/>
-        <w:rPr>
-          <w:rFonts w:ascii="Times New Roman" w:hAnsi="Times New Roman" w:cs="Times New Roman"/>
-          <w:sz w:val="24"/>
-          <w:szCs w:val="24"/>
-        </w:rPr>
-      </w:pPr>
-    </w:p>
-    <w:p>
-      <w:pPr>
-        <w:spacing w:after="0" w:line="360" w:lineRule="auto"/>
-        <w:ind w:left="360"/>
-        <w:jc w:val="both"/>
-        <w:rPr>
-          <w:rFonts w:ascii="Times New Roman" w:hAnsi="Times New Roman" w:cs="Times New Roman"/>
-          <w:sz w:val="24"/>
-          <w:szCs w:val="24"/>
-        </w:rPr>
-      </w:pPr>
-    </w:p>
-    <w:p>
-      <w:pPr>
-        <w:spacing w:after="0" w:line="360" w:lineRule="auto"/>
-        <w:ind w:left="360"/>
-        <w:jc w:val="both"/>
-        <w:rPr>
-          <w:rFonts w:ascii="Times New Roman" w:hAnsi="Times New Roman" w:cs="Times New Roman"/>
-          <w:sz w:val="24"/>
-          <w:szCs w:val="24"/>
-        </w:rPr>
-      </w:pPr>
-    </w:p>
-    <w:p>
-      <w:pPr>
-        <w:spacing w:after="0" w:line="360" w:lineRule="auto"/>
-        <w:ind w:left="360"/>
-        <w:jc w:val="both"/>
-        <w:rPr>
-          <w:rFonts w:ascii="Times New Roman" w:hAnsi="Times New Roman" w:cs="Times New Roman"/>
-          <w:sz w:val="24"/>
-          <w:szCs w:val="24"/>
-        </w:rPr>
-      </w:pPr>
-    </w:p>
-    <w:p>
-      <w:pPr>
-        <w:spacing w:after="0" w:line="360" w:lineRule="auto"/>
-        <w:ind w:left="360"/>
-        <w:jc w:val="both"/>
-        <w:rPr>
-          <w:rFonts w:ascii="Times New Roman" w:hAnsi="Times New Roman" w:cs="Times New Roman"/>
-          <w:sz w:val="24"/>
-          <w:szCs w:val="24"/>
-        </w:rPr>
-      </w:pPr>
-    </w:p>
-    <w:p>
-      <w:pPr>
-        <w:spacing w:after="0" w:line="360" w:lineRule="auto"/>
-        <w:ind w:left="360"/>
-        <w:jc w:val="both"/>
-        <w:rPr>
-          <w:rFonts w:ascii="Times New Roman" w:hAnsi="Times New Roman" w:cs="Times New Roman"/>
-          <w:sz w:val="24"/>
-          <w:szCs w:val="24"/>
-        </w:rPr>
-      </w:pPr>
-    </w:p>
-    <w:p>
-      <w:pPr>
-        <w:spacing w:after="0" w:line="360" w:lineRule="auto"/>
-        <w:ind w:left="360"/>
-        <w:jc w:val="both"/>
-        <w:rPr>
-          <w:rFonts w:ascii="Times New Roman" w:hAnsi="Times New Roman" w:cs="Times New Roman"/>
-          <w:sz w:val="24"/>
-          <w:szCs w:val="24"/>
+      <w:r>
+        <w:rPr>
+          <w:rFonts w:cstheme="minorHAnsi"/>
+        </w:rPr>
+        <w:t>of handling 1,000 metric tons per day (MTPD) of unsorted municipal solid waste (USMSW) to generate 6</w:t>
+      </w:r>
+      <w:r>
+        <w:rPr>
+          <w:rFonts w:cstheme="minorHAnsi"/>
+        </w:rPr>
+        <w:t xml:space="preserve"> </w:t>
+      </w:r>
+      <w:r>
+        <w:rPr>
+          <w:rFonts w:cstheme="minorHAnsi"/>
+        </w:rPr>
+        <w:t>MW</w:t>
+      </w:r>
+      <w:r>
+        <w:rPr>
+          <w:rFonts w:cstheme="minorHAnsi"/>
+          <w:vertAlign w:val="subscript"/>
+        </w:rPr>
+        <w:t>e</w:t>
+      </w:r>
+      <w:r>
+        <w:rPr>
+          <w:rFonts w:cstheme="minorHAnsi"/>
+        </w:rPr>
+        <w:t xml:space="preserve"> power to the national grid and also generates 100 MTPD of fertilizer from stabilized bio-solids.</w:t>
+      </w:r>
+    </w:p>
+    <w:p>
+      <w:pPr>
+        <w:spacing w:line="360" w:lineRule="auto"/>
+        <w:jc w:val="both"/>
+        <w:rPr>
+          <w:rFonts w:cstheme="minorHAnsi"/>
+        </w:rPr>
+      </w:pPr>
+      <w:r>
+        <w:rPr>
+          <w:rFonts w:cstheme="minorHAnsi"/>
+        </w:rPr>
+        <w:t xml:space="preserve">The current site has been in operation for dumping since 1994 by Kesbewa and Moratuwa </w:t>
+      </w:r>
+      <w:r>
+        <w:rPr>
+          <w:rFonts w:cstheme="minorHAnsi"/>
+        </w:rPr>
+        <w:t>Municipal Councils (</w:t>
+      </w:r>
+      <w:r>
+        <w:rPr>
+          <w:rFonts w:cstheme="minorHAnsi"/>
+        </w:rPr>
+        <w:t>MC</w:t>
+      </w:r>
+      <w:r>
+        <w:rPr>
+          <w:rFonts w:cstheme="minorHAnsi"/>
+        </w:rPr>
+        <w:t>)</w:t>
+      </w:r>
+      <w:r>
+        <w:rPr>
+          <w:rFonts w:cstheme="minorHAnsi"/>
+        </w:rPr>
+        <w:t xml:space="preserve">.  The proponents have not been able to secure any other alternative feasible site to dispose of the solid waste with such convenience within the </w:t>
+      </w:r>
+      <w:r>
+        <w:rPr>
+          <w:rFonts w:cstheme="minorHAnsi"/>
+        </w:rPr>
+        <w:t>Urban Councils (</w:t>
+      </w:r>
+      <w:r>
+        <w:rPr>
+          <w:rFonts w:cstheme="minorHAnsi"/>
+        </w:rPr>
+        <w:t>UC</w:t>
+      </w:r>
+      <w:r>
+        <w:rPr>
+          <w:rFonts w:cstheme="minorHAnsi"/>
+        </w:rPr>
+        <w:t>)</w:t>
+      </w:r>
+      <w:r>
+        <w:rPr>
+          <w:rFonts w:cstheme="minorHAnsi"/>
+        </w:rPr>
+        <w:t xml:space="preserve"> area of authority.</w:t>
+      </w:r>
+    </w:p>
+    <w:p>
+      <w:pPr>
+        <w:spacing w:line="360" w:lineRule="auto"/>
+        <w:jc w:val="both"/>
+        <w:rPr>
+          <w:rFonts w:cstheme="minorHAnsi"/>
+        </w:rPr>
+      </w:pPr>
+      <w:r>
+        <w:rPr>
+          <w:rFonts w:cstheme="minorHAnsi"/>
+        </w:rPr>
+        <w:t>The infrastructure surrounding Karadiyana site such as roadways for access, the availability of road from various directions, roads with adequate average width makes this site very attractive for open dumping.</w:t>
+      </w:r>
+    </w:p>
+    <w:p>
+      <w:pPr>
+        <w:spacing w:line="360" w:lineRule="auto"/>
+        <w:jc w:val="both"/>
+        <w:rPr>
+          <w:rFonts w:cstheme="minorHAnsi"/>
+        </w:rPr>
+      </w:pPr>
+      <w:r>
+        <w:rPr>
+          <w:rFonts w:cstheme="minorHAnsi"/>
+        </w:rPr>
+        <w:t>Availability of water, the readily available virgin land, and very close proximity to the national power grid makes this site an attractive location for incoming projects.  There have been no threats of floods even after the Tsunami in 2004 which further uplifts the sites reputation.</w:t>
+      </w:r>
+    </w:p>
+    <w:p>
+      <w:pPr>
+        <w:spacing w:line="360" w:lineRule="auto"/>
+        <w:jc w:val="both"/>
+        <w:rPr>
+          <w:rFonts w:cstheme="minorHAnsi"/>
+        </w:rPr>
+      </w:pPr>
+      <w:r>
+        <w:rPr>
+          <w:rFonts w:cstheme="minorHAnsi"/>
+        </w:rPr>
+        <w:t>From a socio-environmental stand-point, the land is centrally located surrounded by busy urban areas, yet quite isolated and disguised from the urbanization.  However, isolation has not lead to lack of access which makes this land ideal for new investments along the pathways of MSW treatment.</w:t>
+      </w:r>
+    </w:p>
+    <w:p>
+      <w:pPr>
+        <w:spacing w:line="360" w:lineRule="auto"/>
+        <w:jc w:val="both"/>
+        <w:rPr>
+          <w:rFonts w:cstheme="minorHAnsi"/>
         </w:rPr>
       </w:pPr>
     </w:p>
@@ -4784,7 +5828,7 @@
         </w:rPr>
         <w:t xml:space="preserve">Ref : </w:t>
       </w:r>
-      <w:hyperlink r:id="rId9" w:history="1">
+      <w:hyperlink r:id="rId11" w:history="1">
         <w:r>
           <w:rPr>
             <w:rStyle w:val="Hyperlink"/>
@@ -4814,7 +5858,7 @@
         </w:rPr>
         <w:t xml:space="preserve">Ref : </w:t>
       </w:r>
-      <w:hyperlink r:id="rId10" w:history="1">
+      <w:hyperlink r:id="rId12" w:history="1">
         <w:r>
           <w:rPr>
             <w:rStyle w:val="Hyperlink"/>
@@ -6109,6 +7153,15 @@
     <w:uiPriority w:val="99"/>
     <w:rsid w:val="00437B46"/>
   </w:style>
+  <w:style w:type="paragraph" w:styleId="NoSpacing">
+    <w:name w:val="No Spacing"/>
+    <w:uiPriority w:val="1"/>
+    <w:qFormat/>
+    <w:rsid w:val="00CB3BD8"/>
+    <w:pPr>
+      <w:spacing w:after="0" w:line="240" w:lineRule="auto"/>
+    </w:pPr>
+  </w:style>
 </w:styles>
 </file>
 
@@ -6378,7 +7431,7 @@
 </file>
 
 <file path=customXml/itemProps1.xml><?xml version="1.0" encoding="utf-8"?>
-<ds:datastoreItem xmlns:ds="http://schemas.openxmlformats.org/officeDocument/2006/customXml" ds:itemID="{189D5D2C-98AB-42E9-BE5B-A1BEC42661D0}">
+<ds:datastoreItem xmlns:ds="http://schemas.openxmlformats.org/officeDocument/2006/customXml" ds:itemID="{37D5ED00-20D7-49E3-A195-0C01902EC3F5}">
   <ds:schemaRefs>
     <ds:schemaRef ds:uri="http://schemas.openxmlformats.org/officeDocument/2006/bibliography"/>
   </ds:schemaRefs>

</xml_diff>